<commit_message>
added pseudocode and runtime analysis for the 4 algos
</commit_message>
<xml_diff>
--- a/project1/Project Report - Project 1 Group 1.docx
+++ b/project1/Project Report - Project 1 Group 1.docx
@@ -312,137 +312,1459 @@
       <w:r>
         <w:t xml:space="preserve"> = j</w:t>
       </w:r>
+    </w:p>
+    <w:p>
+      <w:pPr>
+        <w:ind w:left="720" w:firstLine="720"/>
+      </w:pPr>
+      <w:proofErr w:type="gramStart"/>
+      <w:r>
+        <w:rPr>
+          <w:b/>
+        </w:rPr>
+        <w:t>if</w:t>
+      </w:r>
+      <w:proofErr w:type="gramEnd"/>
+      <w:r>
+        <w:t xml:space="preserve"> </w:t>
+      </w:r>
+      <w:proofErr w:type="spellStart"/>
+      <w:r>
+        <w:t>high_sum</w:t>
+      </w:r>
+      <w:proofErr w:type="spellEnd"/>
+      <w:r>
+        <w:t xml:space="preserve"> &gt; </w:t>
+      </w:r>
+      <w:proofErr w:type="spellStart"/>
+      <w:r>
+        <w:t>array_sum</w:t>
+      </w:r>
+      <w:proofErr w:type="spellEnd"/>
+    </w:p>
+    <w:p>
+      <w:pPr>
+        <w:ind w:left="720" w:firstLine="720"/>
+      </w:pPr>
+      <w:r>
+        <w:tab/>
+      </w:r>
+      <w:proofErr w:type="spellStart"/>
+      <w:r>
+        <w:t>array_sum</w:t>
+      </w:r>
+      <w:proofErr w:type="spellEnd"/>
+      <w:r>
+        <w:t xml:space="preserve"> = </w:t>
+      </w:r>
+      <w:proofErr w:type="spellStart"/>
+      <w:r>
+        <w:t>high_sum</w:t>
+      </w:r>
+      <w:proofErr w:type="spellEnd"/>
+    </w:p>
+    <w:p>
+      <w:pPr>
+        <w:ind w:left="720" w:firstLine="720"/>
+      </w:pPr>
+      <w:r>
+        <w:tab/>
+      </w:r>
+      <w:proofErr w:type="spellStart"/>
+      <w:r>
+        <w:t>array_start</w:t>
+      </w:r>
+      <w:proofErr w:type="spellEnd"/>
+      <w:r>
+        <w:t xml:space="preserve"> = start</w:t>
+      </w:r>
+    </w:p>
+    <w:p>
+      <w:pPr>
+        <w:ind w:left="720" w:firstLine="720"/>
+      </w:pPr>
+      <w:r>
+        <w:tab/>
+      </w:r>
+      <w:proofErr w:type="spellStart"/>
+      <w:r>
+        <w:t>array_end</w:t>
+      </w:r>
+      <w:proofErr w:type="spellEnd"/>
+      <w:r>
+        <w:t xml:space="preserve"> = end</w:t>
+      </w:r>
+    </w:p>
+    <w:p>
+      <w:pPr>
+        <w:ind w:firstLine="720"/>
+      </w:pPr>
+      <w:proofErr w:type="gramStart"/>
+      <w:r>
+        <w:rPr>
+          <w:b/>
+        </w:rPr>
+        <w:t>return</w:t>
+      </w:r>
+      <w:r>
+        <w:t>(</w:t>
+      </w:r>
+      <w:proofErr w:type="spellStart"/>
+      <w:proofErr w:type="gramEnd"/>
+      <w:r>
+        <w:t>array_sum</w:t>
+      </w:r>
+      <w:proofErr w:type="spellEnd"/>
+      <w:r>
+        <w:t xml:space="preserve">, </w:t>
+      </w:r>
+      <w:proofErr w:type="spellStart"/>
+      <w:r>
+        <w:t>array_start</w:t>
+      </w:r>
+      <w:proofErr w:type="spellEnd"/>
+      <w:r>
+        <w:t xml:space="preserve">, </w:t>
+      </w:r>
+      <w:proofErr w:type="spellStart"/>
+      <w:r>
+        <w:t>array_end</w:t>
+      </w:r>
+      <w:proofErr w:type="spellEnd"/>
+      <w:r>
+        <w:t>)</w:t>
+      </w:r>
+    </w:p>
+    <w:p>
+      <w:r>
+        <w:t xml:space="preserve">Algorithm 1 Run-time Analysis: </w:t>
+      </w:r>
+      <w:proofErr w:type="gramStart"/>
+      <w:r>
+        <w:t>O(</w:t>
+      </w:r>
+      <w:proofErr w:type="gramEnd"/>
+      <w:r>
+        <w:t>n</w:t>
+      </w:r>
+      <w:r>
+        <w:t>)</w:t>
+      </w:r>
+      <w:r>
+        <w:t xml:space="preserve"> * </w:t>
+      </w:r>
+      <w:r>
+        <w:t>O(</w:t>
+      </w:r>
+      <w:r>
+        <w:t>n</w:t>
+      </w:r>
+      <w:r>
+        <w:t>)</w:t>
+      </w:r>
+      <w:r>
+        <w:t xml:space="preserve"> * </w:t>
+      </w:r>
+      <w:r>
+        <w:t>O(</w:t>
+      </w:r>
+      <w:r>
+        <w:t>n</w:t>
+      </w:r>
+      <w:r>
+        <w:t>)</w:t>
+      </w:r>
+      <w:r>
+        <w:t xml:space="preserve"> (the first for loop, </w:t>
+      </w:r>
+      <w:proofErr w:type="spellStart"/>
+      <w:r>
+        <w:t>i</w:t>
+      </w:r>
+      <w:proofErr w:type="spellEnd"/>
+      <w:r>
+        <w:t>, traverses the entire array; the second for loop, j, traverses the entire array; and the summation moves through the array and computes the sum on each element</w:t>
+      </w:r>
+      <w:r>
+        <w:t>)</w:t>
+      </w:r>
+      <w:r>
+        <w:t>; O(n</w:t>
+      </w:r>
+      <w:r>
+        <w:rPr>
+          <w:vertAlign w:val="superscript"/>
+        </w:rPr>
+        <w:t>3</w:t>
+      </w:r>
+      <w:r>
+        <w:t>)</w:t>
+      </w:r>
+    </w:p>
+    <w:p/>
+    <w:p>
+      <w:r>
+        <w:t xml:space="preserve">Algorithm </w:t>
+      </w:r>
+      <w:r>
+        <w:t>2</w:t>
+      </w:r>
+      <w:r>
+        <w:t xml:space="preserve">: </w:t>
+      </w:r>
+      <w:r>
+        <w:t xml:space="preserve">Better </w:t>
+      </w:r>
+      <w:r>
+        <w:t>Enumeration (</w:t>
+      </w:r>
+      <w:proofErr w:type="spellStart"/>
+      <w:r>
+        <w:t>max_subarray_</w:t>
+      </w:r>
+      <w:r>
+        <w:t>better_</w:t>
+      </w:r>
+      <w:r>
+        <w:t>enum</w:t>
+      </w:r>
+      <w:proofErr w:type="spellEnd"/>
+      <w:r>
+        <w:t>)</w:t>
+      </w:r>
+    </w:p>
+    <w:p>
+      <w:r>
+        <w:tab/>
+      </w:r>
+      <w:proofErr w:type="spellStart"/>
+      <w:r>
+        <w:t>array_sum</w:t>
+      </w:r>
+      <w:proofErr w:type="spellEnd"/>
+      <w:r>
+        <w:t xml:space="preserve">, </w:t>
+      </w:r>
+      <w:proofErr w:type="spellStart"/>
+      <w:r>
+        <w:t>array_start</w:t>
+      </w:r>
+      <w:proofErr w:type="spellEnd"/>
+      <w:r>
+        <w:t xml:space="preserve">, </w:t>
+      </w:r>
+      <w:proofErr w:type="spellStart"/>
+      <w:r>
+        <w:t>array_end</w:t>
+      </w:r>
+      <w:proofErr w:type="spellEnd"/>
+      <w:r>
+        <w:t xml:space="preserve"> = 0</w:t>
+      </w:r>
+    </w:p>
+    <w:p>
+      <w:r>
+        <w:tab/>
+      </w:r>
+      <w:proofErr w:type="gramStart"/>
+      <w:r>
+        <w:rPr>
+          <w:b/>
+        </w:rPr>
+        <w:t>for</w:t>
+      </w:r>
+      <w:proofErr w:type="gramEnd"/>
+      <w:r>
+        <w:t xml:space="preserve"> </w:t>
+      </w:r>
+      <w:proofErr w:type="spellStart"/>
+      <w:r>
+        <w:t>i</w:t>
+      </w:r>
+      <w:proofErr w:type="spellEnd"/>
+      <w:r>
+        <w:t xml:space="preserve"> = 0 to </w:t>
+      </w:r>
+      <w:proofErr w:type="spellStart"/>
+      <w:r>
+        <w:t>array.length</w:t>
+      </w:r>
+      <w:proofErr w:type="spellEnd"/>
+    </w:p>
+    <w:p>
+      <w:r>
+        <w:lastRenderedPageBreak/>
+        <w:tab/>
+      </w:r>
+      <w:r>
+        <w:tab/>
+      </w:r>
+      <w:proofErr w:type="spellStart"/>
+      <w:r>
+        <w:t>high_sum</w:t>
+      </w:r>
+      <w:proofErr w:type="spellEnd"/>
+      <w:r>
+        <w:t xml:space="preserve"> = 0</w:t>
+      </w:r>
+    </w:p>
+    <w:p>
+      <w:r>
+        <w:tab/>
+      </w:r>
+      <w:r>
+        <w:tab/>
+      </w:r>
+      <w:proofErr w:type="spellStart"/>
+      <w:r>
+        <w:t>current_sum</w:t>
+      </w:r>
+      <w:proofErr w:type="spellEnd"/>
+      <w:r>
+        <w:t xml:space="preserve"> = 0</w:t>
+      </w:r>
+    </w:p>
+    <w:p>
+      <w:r>
+        <w:tab/>
+      </w:r>
+      <w:r>
+        <w:tab/>
+      </w:r>
+      <w:proofErr w:type="gramStart"/>
+      <w:r>
+        <w:t>start</w:t>
+      </w:r>
+      <w:proofErr w:type="gramEnd"/>
+      <w:r>
+        <w:t xml:space="preserve"> = </w:t>
+      </w:r>
+      <w:proofErr w:type="spellStart"/>
+      <w:r>
+        <w:t>i</w:t>
+      </w:r>
+      <w:proofErr w:type="spellEnd"/>
+    </w:p>
+    <w:p>
+      <w:r>
+        <w:tab/>
+      </w:r>
+      <w:r>
+        <w:tab/>
+      </w:r>
+      <w:proofErr w:type="gramStart"/>
+      <w:r>
+        <w:t>end</w:t>
+      </w:r>
+      <w:proofErr w:type="gramEnd"/>
+      <w:r>
+        <w:t xml:space="preserve"> = null</w:t>
+      </w:r>
+    </w:p>
+    <w:p>
+      <w:r>
+        <w:tab/>
+      </w:r>
+      <w:r>
+        <w:tab/>
+      </w:r>
+      <w:proofErr w:type="gramStart"/>
+      <w:r>
+        <w:rPr>
+          <w:b/>
+        </w:rPr>
+        <w:t>for</w:t>
+      </w:r>
+      <w:proofErr w:type="gramEnd"/>
+      <w:r>
+        <w:t xml:space="preserve"> j = </w:t>
+      </w:r>
+      <w:proofErr w:type="spellStart"/>
+      <w:r>
+        <w:t>i</w:t>
+      </w:r>
+      <w:proofErr w:type="spellEnd"/>
+      <w:r>
+        <w:t xml:space="preserve"> to </w:t>
+      </w:r>
+      <w:proofErr w:type="spellStart"/>
+      <w:r>
+        <w:t>array.length</w:t>
+      </w:r>
+      <w:proofErr w:type="spellEnd"/>
+    </w:p>
+    <w:p>
+      <w:r>
+        <w:tab/>
+      </w:r>
+      <w:r>
+        <w:tab/>
+      </w:r>
+      <w:r>
+        <w:tab/>
+      </w:r>
+      <w:proofErr w:type="spellStart"/>
+      <w:r>
+        <w:t>current_sum</w:t>
+      </w:r>
+      <w:proofErr w:type="spellEnd"/>
+      <w:r>
+        <w:t xml:space="preserve"> = </w:t>
+      </w:r>
+      <w:proofErr w:type="spellStart"/>
+      <w:r>
+        <w:t>current_sum</w:t>
+      </w:r>
+      <w:proofErr w:type="spellEnd"/>
+      <w:r>
+        <w:t xml:space="preserve"> + array[j]</w:t>
+      </w:r>
+    </w:p>
+    <w:p>
+      <w:r>
+        <w:tab/>
+      </w:r>
+      <w:r>
+        <w:tab/>
+      </w:r>
+      <w:r>
+        <w:tab/>
+      </w:r>
+      <w:proofErr w:type="gramStart"/>
+      <w:r>
+        <w:rPr>
+          <w:b/>
+        </w:rPr>
+        <w:t>if</w:t>
+      </w:r>
+      <w:proofErr w:type="gramEnd"/>
+      <w:r>
+        <w:t xml:space="preserve"> </w:t>
+      </w:r>
+      <w:proofErr w:type="spellStart"/>
+      <w:r>
+        <w:t>current_sum</w:t>
+      </w:r>
+      <w:proofErr w:type="spellEnd"/>
+      <w:r>
+        <w:t xml:space="preserve"> &gt; </w:t>
+      </w:r>
+      <w:proofErr w:type="spellStart"/>
+      <w:r>
+        <w:t>high_sum</w:t>
+      </w:r>
+      <w:proofErr w:type="spellEnd"/>
+    </w:p>
+    <w:p>
+      <w:r>
+        <w:tab/>
+      </w:r>
+      <w:r>
+        <w:tab/>
+      </w:r>
+      <w:r>
+        <w:tab/>
+      </w:r>
+      <w:r>
+        <w:tab/>
+      </w:r>
+      <w:proofErr w:type="spellStart"/>
+      <w:r>
+        <w:t>high_sum</w:t>
+      </w:r>
+      <w:proofErr w:type="spellEnd"/>
+      <w:r>
+        <w:t xml:space="preserve"> = </w:t>
+      </w:r>
+      <w:proofErr w:type="spellStart"/>
+      <w:r>
+        <w:t>current_sum</w:t>
+      </w:r>
+      <w:proofErr w:type="spellEnd"/>
+    </w:p>
+    <w:p>
+      <w:r>
+        <w:tab/>
+      </w:r>
+      <w:r>
+        <w:tab/>
+      </w:r>
+      <w:r>
+        <w:tab/>
+      </w:r>
+      <w:r>
+        <w:tab/>
+      </w:r>
+      <w:proofErr w:type="gramStart"/>
+      <w:r>
+        <w:t>end</w:t>
+      </w:r>
+      <w:proofErr w:type="gramEnd"/>
+      <w:r>
+        <w:t xml:space="preserve"> = j</w:t>
+      </w:r>
+    </w:p>
+    <w:p>
+      <w:pPr>
+        <w:ind w:left="720" w:firstLine="720"/>
+      </w:pPr>
+      <w:proofErr w:type="gramStart"/>
+      <w:r>
+        <w:rPr>
+          <w:b/>
+        </w:rPr>
+        <w:t>if</w:t>
+      </w:r>
+      <w:proofErr w:type="gramEnd"/>
+      <w:r>
+        <w:t xml:space="preserve"> </w:t>
+      </w:r>
+      <w:proofErr w:type="spellStart"/>
+      <w:r>
+        <w:t>high_sum</w:t>
+      </w:r>
+      <w:proofErr w:type="spellEnd"/>
+      <w:r>
+        <w:t xml:space="preserve"> &gt; </w:t>
+      </w:r>
+      <w:proofErr w:type="spellStart"/>
+      <w:r>
+        <w:t>array_sum</w:t>
+      </w:r>
+      <w:proofErr w:type="spellEnd"/>
+    </w:p>
+    <w:p>
+      <w:pPr>
+        <w:ind w:left="720" w:firstLine="720"/>
+      </w:pPr>
+      <w:r>
+        <w:tab/>
+      </w:r>
+      <w:proofErr w:type="spellStart"/>
+      <w:r>
+        <w:t>array_sum</w:t>
+      </w:r>
+      <w:proofErr w:type="spellEnd"/>
+      <w:r>
+        <w:t xml:space="preserve"> = </w:t>
+      </w:r>
+      <w:proofErr w:type="spellStart"/>
+      <w:r>
+        <w:t>high_sum</w:t>
+      </w:r>
+      <w:proofErr w:type="spellEnd"/>
+    </w:p>
+    <w:p>
+      <w:pPr>
+        <w:ind w:left="720" w:firstLine="720"/>
+      </w:pPr>
+      <w:r>
+        <w:tab/>
+      </w:r>
+      <w:proofErr w:type="spellStart"/>
+      <w:r>
+        <w:t>array_start</w:t>
+      </w:r>
+      <w:proofErr w:type="spellEnd"/>
+      <w:r>
+        <w:t xml:space="preserve"> = start</w:t>
+      </w:r>
+    </w:p>
+    <w:p>
+      <w:pPr>
+        <w:ind w:left="720" w:firstLine="720"/>
+      </w:pPr>
+      <w:r>
+        <w:tab/>
+      </w:r>
+      <w:proofErr w:type="spellStart"/>
+      <w:r>
+        <w:t>array_end</w:t>
+      </w:r>
+      <w:proofErr w:type="spellEnd"/>
+      <w:r>
+        <w:t xml:space="preserve"> = end</w:t>
+      </w:r>
+    </w:p>
+    <w:p>
+      <w:pPr>
+        <w:ind w:firstLine="720"/>
+      </w:pPr>
+      <w:proofErr w:type="gramStart"/>
+      <w:r>
+        <w:rPr>
+          <w:b/>
+        </w:rPr>
+        <w:t>return</w:t>
+      </w:r>
+      <w:r>
+        <w:t>(</w:t>
+      </w:r>
+      <w:proofErr w:type="spellStart"/>
+      <w:proofErr w:type="gramEnd"/>
+      <w:r>
+        <w:t>array_sum</w:t>
+      </w:r>
+      <w:proofErr w:type="spellEnd"/>
+      <w:r>
+        <w:t xml:space="preserve">, </w:t>
+      </w:r>
+      <w:proofErr w:type="spellStart"/>
+      <w:r>
+        <w:t>array_start</w:t>
+      </w:r>
+      <w:proofErr w:type="spellEnd"/>
+      <w:r>
+        <w:t xml:space="preserve">, </w:t>
+      </w:r>
+      <w:proofErr w:type="spellStart"/>
+      <w:r>
+        <w:t>array_end</w:t>
+      </w:r>
+      <w:proofErr w:type="spellEnd"/>
+      <w:r>
+        <w:t>)</w:t>
+      </w:r>
+    </w:p>
+    <w:p/>
+    <w:p>
+      <w:r>
+        <w:t xml:space="preserve">Algorithm </w:t>
+      </w:r>
+      <w:r>
+        <w:t>2</w:t>
+      </w:r>
+      <w:r>
+        <w:t xml:space="preserve"> Run-time Analysis: </w:t>
+      </w:r>
+      <w:r>
+        <w:t>O</w:t>
+      </w:r>
+      <w:r>
+        <w:t>(n)</w:t>
+      </w:r>
+      <w:r>
+        <w:t xml:space="preserve"> </w:t>
+      </w:r>
+      <w:r>
+        <w:t xml:space="preserve">* </w:t>
+      </w:r>
+      <w:r>
+        <w:t>O(</w:t>
+      </w:r>
+      <w:r>
+        <w:t>n</w:t>
+      </w:r>
+      <w:r>
+        <w:t>) * O(1)</w:t>
+      </w:r>
+      <w:r>
+        <w:t xml:space="preserve"> (the first for loop, </w:t>
+      </w:r>
+      <w:proofErr w:type="spellStart"/>
+      <w:r>
+        <w:t>i</w:t>
+      </w:r>
+      <w:proofErr w:type="spellEnd"/>
+      <w:r>
+        <w:t xml:space="preserve">, traverses the entire array; the second for loop, j, traverses the </w:t>
+      </w:r>
+      <w:r>
+        <w:t xml:space="preserve">array from </w:t>
+      </w:r>
+      <w:proofErr w:type="spellStart"/>
+      <w:r>
+        <w:t>i</w:t>
+      </w:r>
+      <w:proofErr w:type="spellEnd"/>
+      <w:r>
+        <w:t xml:space="preserve"> to the end</w:t>
+      </w:r>
+      <w:r>
+        <w:t>; and</w:t>
+      </w:r>
+      <w:r>
+        <w:t xml:space="preserve"> this time, the summation is in constant time because we’re simply adding the array[j] element to our running total</w:t>
+      </w:r>
+      <w:r>
+        <w:t>)</w:t>
+      </w:r>
+      <w:r>
+        <w:t>; O(n</w:t>
+      </w:r>
+      <w:r>
+        <w:rPr>
+          <w:vertAlign w:val="superscript"/>
+        </w:rPr>
+        <w:t>2</w:t>
+      </w:r>
+      <w:r>
+        <w:t>)</w:t>
+      </w:r>
+    </w:p>
+    <w:p/>
+    <w:p>
+      <w:r>
+        <w:t xml:space="preserve">Algorithm </w:t>
+      </w:r>
+      <w:r>
+        <w:t>3</w:t>
+      </w:r>
+      <w:r>
+        <w:t xml:space="preserve">: </w:t>
+      </w:r>
+      <w:r>
+        <w:t xml:space="preserve">Divide and </w:t>
+      </w:r>
+      <w:proofErr w:type="gramStart"/>
+      <w:r>
+        <w:t>Conquer</w:t>
+      </w:r>
+      <w:proofErr w:type="gramEnd"/>
+      <w:r>
+        <w:t xml:space="preserve"> </w:t>
+      </w:r>
+      <w:r>
+        <w:t>(</w:t>
+      </w:r>
+      <w:proofErr w:type="spellStart"/>
+      <w:r>
+        <w:t>max_subarray_divide_and_conquer</w:t>
+      </w:r>
+      <w:proofErr w:type="spellEnd"/>
+      <w:r>
+        <w:t>)</w:t>
+      </w:r>
+    </w:p>
+    <w:p>
+      <w:r>
+        <w:tab/>
+      </w:r>
+      <w:proofErr w:type="gramStart"/>
+      <w:r>
+        <w:rPr>
+          <w:b/>
+        </w:rPr>
+        <w:t>if</w:t>
+      </w:r>
+      <w:proofErr w:type="gramEnd"/>
+      <w:r>
+        <w:t xml:space="preserve"> start &gt;= end</w:t>
+      </w:r>
+    </w:p>
+    <w:p>
+      <w:r>
+        <w:tab/>
+      </w:r>
+      <w:r>
+        <w:tab/>
+      </w:r>
+      <w:proofErr w:type="gramStart"/>
+      <w:r>
+        <w:rPr>
+          <w:b/>
+        </w:rPr>
+        <w:t>return</w:t>
+      </w:r>
+      <w:proofErr w:type="gramEnd"/>
+      <w:r>
+        <w:t xml:space="preserve"> array[end], start, end</w:t>
+      </w:r>
+    </w:p>
+    <w:p>
+      <w:pPr>
+        <w:ind w:firstLine="720"/>
+        <w:rPr>
+          <w:b/>
+        </w:rPr>
+      </w:pPr>
+      <w:proofErr w:type="gramStart"/>
+      <w:r>
+        <w:rPr>
+          <w:b/>
+        </w:rPr>
+        <w:t>else</w:t>
+      </w:r>
+      <w:proofErr w:type="gramEnd"/>
+    </w:p>
+    <w:p>
+      <w:pPr>
+        <w:ind w:left="720" w:firstLine="720"/>
+      </w:pPr>
+      <w:proofErr w:type="spellStart"/>
+      <w:r>
+        <w:t>array_start</w:t>
+      </w:r>
+      <w:proofErr w:type="spellEnd"/>
+      <w:r>
+        <w:t xml:space="preserve">, </w:t>
+      </w:r>
+      <w:proofErr w:type="spellStart"/>
+      <w:r>
+        <w:t>array_end</w:t>
+      </w:r>
+      <w:proofErr w:type="spellEnd"/>
+      <w:r>
+        <w:t xml:space="preserve"> = 0</w:t>
+      </w:r>
+    </w:p>
+    <w:p>
+      <w:pPr>
+        <w:ind w:left="720" w:firstLine="720"/>
+      </w:pPr>
+      <w:proofErr w:type="gramStart"/>
+      <w:r>
+        <w:t>mid</w:t>
+      </w:r>
+      <w:proofErr w:type="gramEnd"/>
+      <w:r>
+        <w:t xml:space="preserve"> = (start + end) / 2</w:t>
+      </w:r>
+    </w:p>
+    <w:p>
+      <w:pPr>
+        <w:ind w:left="720" w:firstLine="720"/>
+      </w:pPr>
+      <w:proofErr w:type="gramStart"/>
+      <w:r>
+        <w:t>left</w:t>
+      </w:r>
+      <w:proofErr w:type="gramEnd"/>
+      <w:r>
+        <w:t xml:space="preserve"> = </w:t>
+      </w:r>
+      <w:proofErr w:type="spellStart"/>
+      <w:r>
+        <w:t>max_subarray_divide_and_conquer</w:t>
+      </w:r>
+      <w:proofErr w:type="spellEnd"/>
+      <w:r>
+        <w:t>(array, start, mid)</w:t>
+      </w:r>
+    </w:p>
+    <w:p>
+      <w:pPr>
+        <w:ind w:left="720" w:firstLine="720"/>
+      </w:pPr>
+      <w:proofErr w:type="gramStart"/>
+      <w:r>
+        <w:t>right</w:t>
+      </w:r>
+      <w:proofErr w:type="gramEnd"/>
+      <w:r>
+        <w:t xml:space="preserve"> = </w:t>
+      </w:r>
+      <w:proofErr w:type="spellStart"/>
+      <w:r>
+        <w:t>max_subarray_divide_and_conquer</w:t>
+      </w:r>
+      <w:proofErr w:type="spellEnd"/>
+      <w:r>
+        <w:t>(array, mid + 1, end)</w:t>
+      </w:r>
+    </w:p>
+    <w:p>
+      <w:pPr>
+        <w:ind w:left="720" w:firstLine="720"/>
+      </w:pPr>
+      <w:proofErr w:type="gramStart"/>
+      <w:r>
+        <w:t>cross</w:t>
+      </w:r>
+      <w:proofErr w:type="gramEnd"/>
+      <w:r>
+        <w:t xml:space="preserve"> = </w:t>
+      </w:r>
+      <w:proofErr w:type="spellStart"/>
+      <w:r>
+        <w:t>max_suffix</w:t>
+      </w:r>
+      <w:proofErr w:type="spellEnd"/>
+      <w:r>
+        <w:t xml:space="preserve">(array, start, mid) + </w:t>
+      </w:r>
+      <w:proofErr w:type="spellStart"/>
+      <w:r>
+        <w:t>max_prefix</w:t>
+      </w:r>
+      <w:proofErr w:type="spellEnd"/>
+      <w:r>
+        <w:t>(array, mid + 1, end)</w:t>
+      </w:r>
+    </w:p>
+    <w:p>
+      <w:pPr>
+        <w:ind w:left="720" w:firstLine="720"/>
+      </w:pPr>
+      <w:proofErr w:type="gramStart"/>
+      <w:r>
+        <w:rPr>
+          <w:b/>
+        </w:rPr>
+        <w:t>if</w:t>
+      </w:r>
+      <w:proofErr w:type="gramEnd"/>
+      <w:r>
+        <w:t xml:space="preserve"> cross &gt; left and cross &gt; right</w:t>
+      </w:r>
+    </w:p>
+    <w:p>
+      <w:pPr>
+        <w:ind w:left="720" w:firstLine="720"/>
+      </w:pPr>
+      <w:r>
+        <w:lastRenderedPageBreak/>
+        <w:tab/>
+      </w:r>
+      <w:proofErr w:type="gramStart"/>
+      <w:r>
+        <w:rPr>
+          <w:b/>
+        </w:rPr>
+        <w:t>return</w:t>
+      </w:r>
+      <w:proofErr w:type="gramEnd"/>
+      <w:r>
+        <w:t xml:space="preserve"> cross, </w:t>
+      </w:r>
+      <w:proofErr w:type="spellStart"/>
+      <w:r>
+        <w:t>cross_start</w:t>
+      </w:r>
+      <w:proofErr w:type="spellEnd"/>
+      <w:r>
+        <w:t xml:space="preserve">, </w:t>
+      </w:r>
+      <w:proofErr w:type="spellStart"/>
+      <w:r>
+        <w:t>cross_end</w:t>
+      </w:r>
+      <w:proofErr w:type="spellEnd"/>
+    </w:p>
+    <w:p>
+      <w:pPr>
+        <w:ind w:left="720" w:firstLine="720"/>
+      </w:pPr>
+      <w:proofErr w:type="gramStart"/>
+      <w:r>
+        <w:rPr>
+          <w:b/>
+        </w:rPr>
+        <w:t>else</w:t>
+      </w:r>
+      <w:proofErr w:type="gramEnd"/>
+      <w:r>
+        <w:t xml:space="preserve"> </w:t>
+      </w:r>
+      <w:r>
+        <w:rPr>
+          <w:b/>
+        </w:rPr>
+        <w:t>if</w:t>
+      </w:r>
+      <w:r>
+        <w:t xml:space="preserve"> left &gt;= right</w:t>
+      </w:r>
+    </w:p>
+    <w:p>
+      <w:pPr>
+        <w:ind w:left="720" w:firstLine="720"/>
+      </w:pPr>
+      <w:r>
+        <w:tab/>
+      </w:r>
+      <w:proofErr w:type="gramStart"/>
+      <w:r>
+        <w:rPr>
+          <w:b/>
+        </w:rPr>
+        <w:t>return</w:t>
+      </w:r>
+      <w:proofErr w:type="gramEnd"/>
+      <w:r>
+        <w:t xml:space="preserve"> left, </w:t>
+      </w:r>
+      <w:proofErr w:type="spellStart"/>
+      <w:r>
+        <w:t>left_start</w:t>
+      </w:r>
+      <w:proofErr w:type="spellEnd"/>
+      <w:r>
+        <w:t xml:space="preserve">, </w:t>
+      </w:r>
+      <w:proofErr w:type="spellStart"/>
+      <w:r>
+        <w:t>left_end</w:t>
+      </w:r>
+      <w:proofErr w:type="spellEnd"/>
+    </w:p>
+    <w:p>
+      <w:pPr>
+        <w:ind w:left="720" w:firstLine="720"/>
+        <w:rPr>
+          <w:b/>
+        </w:rPr>
+      </w:pPr>
+      <w:proofErr w:type="gramStart"/>
+      <w:r>
+        <w:rPr>
+          <w:b/>
+        </w:rPr>
+        <w:t>else</w:t>
+      </w:r>
+      <w:proofErr w:type="gramEnd"/>
+    </w:p>
+    <w:p>
+      <w:pPr>
+        <w:ind w:left="720" w:firstLine="720"/>
+      </w:pPr>
+      <w:r>
+        <w:tab/>
+      </w:r>
+      <w:proofErr w:type="gramStart"/>
+      <w:r>
+        <w:rPr>
+          <w:b/>
+        </w:rPr>
+        <w:t>return</w:t>
+      </w:r>
+      <w:proofErr w:type="gramEnd"/>
+      <w:r>
+        <w:t xml:space="preserve"> right, </w:t>
+      </w:r>
+      <w:proofErr w:type="spellStart"/>
+      <w:r>
+        <w:t>right_start</w:t>
+      </w:r>
+      <w:proofErr w:type="spellEnd"/>
+      <w:r>
+        <w:t xml:space="preserve">, </w:t>
+      </w:r>
+      <w:proofErr w:type="spellStart"/>
+      <w:r>
+        <w:t>right_end</w:t>
+      </w:r>
+      <w:proofErr w:type="spellEnd"/>
+    </w:p>
+    <w:p>
+      <w:r>
+        <w:t xml:space="preserve">Algorithm </w:t>
+      </w:r>
+      <w:r>
+        <w:t>3</w:t>
+      </w:r>
+      <w:r>
+        <w:t xml:space="preserve"> Run-time Analysis: O(n) * O(log n)  (</w:t>
+      </w:r>
+      <w:r>
+        <w:t>we’re breaking the problem into n/2 problems and then calling the function on each half until we reach the base case of 1 element in the array – because we are therefore checking every element in the array, we’re doing n elements a</w:t>
+      </w:r>
+      <w:r>
+        <w:t xml:space="preserve">mount of work; the depth of the recursive calls is log n, so we’ll be doing that </w:t>
+      </w:r>
+      <w:proofErr w:type="spellStart"/>
+      <w:r>
+        <w:t>n</w:t>
+      </w:r>
+      <w:proofErr w:type="spellEnd"/>
+      <w:r>
+        <w:t xml:space="preserve"> amount of work log n times</w:t>
+      </w:r>
+      <w:r>
+        <w:t>); O(n</w:t>
+      </w:r>
+      <w:r>
+        <w:t xml:space="preserve"> log n</w:t>
+      </w:r>
+      <w:r>
+        <w:t>)</w:t>
+      </w:r>
+    </w:p>
+    <w:p/>
+    <w:p>
+      <w:r>
+        <w:t xml:space="preserve">Algorithm </w:t>
+      </w:r>
+      <w:r>
+        <w:t>4</w:t>
+      </w:r>
+      <w:r>
+        <w:t xml:space="preserve">: </w:t>
+      </w:r>
+      <w:r>
+        <w:t>Linear-time (</w:t>
+      </w:r>
+      <w:proofErr w:type="spellStart"/>
+      <w:r>
+        <w:t>max_subarray_dynamic</w:t>
+      </w:r>
+      <w:proofErr w:type="spellEnd"/>
+      <w:r>
+        <w:t>)</w:t>
+      </w:r>
+    </w:p>
+    <w:p>
+      <w:pPr>
+        <w:ind w:firstLine="720"/>
+      </w:pPr>
+      <w:proofErr w:type="spellStart"/>
+      <w:r>
+        <w:t>running_total</w:t>
+      </w:r>
+      <w:proofErr w:type="spellEnd"/>
+      <w:r>
+        <w:t xml:space="preserve">, </w:t>
+      </w:r>
+      <w:proofErr w:type="spellStart"/>
+      <w:r>
+        <w:t>array_sum</w:t>
+      </w:r>
+      <w:proofErr w:type="spellEnd"/>
+      <w:r>
+        <w:t xml:space="preserve"> = </w:t>
+      </w:r>
+      <w:proofErr w:type="gramStart"/>
+      <w:r>
+        <w:t>array[</w:t>
+      </w:r>
+      <w:proofErr w:type="gramEnd"/>
+      <w:r>
+        <w:t>0]</w:t>
+      </w:r>
+    </w:p>
+    <w:p>
+      <w:pPr>
+        <w:ind w:firstLine="720"/>
+      </w:pPr>
+      <w:proofErr w:type="spellStart"/>
+      <w:r>
+        <w:t>array_start</w:t>
+      </w:r>
+      <w:proofErr w:type="spellEnd"/>
+      <w:r>
+        <w:t xml:space="preserve">, </w:t>
+      </w:r>
+      <w:proofErr w:type="spellStart"/>
+      <w:r>
+        <w:t>array_end</w:t>
+      </w:r>
+      <w:proofErr w:type="spellEnd"/>
+      <w:r>
+        <w:t>, start, end</w:t>
+      </w:r>
+      <w:r>
+        <w:t xml:space="preserve"> = 0</w:t>
+      </w:r>
+    </w:p>
+    <w:p>
+      <w:r>
+        <w:tab/>
+      </w:r>
+      <w:proofErr w:type="gramStart"/>
+      <w:r>
+        <w:rPr>
+          <w:b/>
+        </w:rPr>
+        <w:t>for</w:t>
+      </w:r>
+      <w:proofErr w:type="gramEnd"/>
+      <w:r>
+        <w:t xml:space="preserve"> </w:t>
+      </w:r>
+      <w:proofErr w:type="spellStart"/>
+      <w:r>
+        <w:t>i</w:t>
+      </w:r>
+      <w:proofErr w:type="spellEnd"/>
+      <w:r>
+        <w:t xml:space="preserve"> = 1</w:t>
+      </w:r>
+      <w:r>
+        <w:t xml:space="preserve"> to </w:t>
+      </w:r>
+      <w:proofErr w:type="spellStart"/>
+      <w:r>
+        <w:t>array.length</w:t>
+      </w:r>
+      <w:proofErr w:type="spellEnd"/>
+    </w:p>
+    <w:p>
+      <w:r>
+        <w:tab/>
+      </w:r>
+      <w:r>
+        <w:tab/>
+      </w:r>
+      <w:proofErr w:type="spellStart"/>
+      <w:r>
+        <w:t>running_total</w:t>
+      </w:r>
+      <w:proofErr w:type="spellEnd"/>
+      <w:r>
+        <w:t xml:space="preserve"> = </w:t>
+      </w:r>
+      <w:proofErr w:type="spellStart"/>
+      <w:r>
+        <w:t>running_total</w:t>
+      </w:r>
+      <w:proofErr w:type="spellEnd"/>
+      <w:r>
+        <w:t xml:space="preserve"> + array[</w:t>
+      </w:r>
+      <w:proofErr w:type="spellStart"/>
+      <w:r>
+        <w:t>i</w:t>
+      </w:r>
+      <w:proofErr w:type="spellEnd"/>
+      <w:r>
+        <w:t>]</w:t>
+      </w:r>
+      <w:r>
+        <w:tab/>
+      </w:r>
+    </w:p>
+    <w:p>
+      <w:r>
+        <w:tab/>
+      </w:r>
+      <w:r>
+        <w:tab/>
+      </w:r>
+      <w:proofErr w:type="gramStart"/>
+      <w:r>
+        <w:rPr>
+          <w:b/>
+        </w:rPr>
+        <w:t>if</w:t>
+      </w:r>
+      <w:proofErr w:type="gramEnd"/>
+      <w:r>
+        <w:t xml:space="preserve"> </w:t>
+      </w:r>
+      <w:proofErr w:type="spellStart"/>
+      <w:r>
+        <w:t>running_total</w:t>
+      </w:r>
+      <w:proofErr w:type="spellEnd"/>
+      <w:r>
+        <w:t xml:space="preserve"> &lt; 0</w:t>
+      </w:r>
+    </w:p>
+    <w:p>
+      <w:r>
+        <w:tab/>
+      </w:r>
+      <w:r>
+        <w:tab/>
+      </w:r>
+      <w:r>
+        <w:tab/>
+      </w:r>
+      <w:proofErr w:type="spellStart"/>
+      <w:r>
+        <w:t>running_total</w:t>
+      </w:r>
+      <w:proofErr w:type="spellEnd"/>
+      <w:r>
+        <w:t xml:space="preserve"> = 0</w:t>
+      </w:r>
+    </w:p>
+    <w:p>
+      <w:r>
+        <w:tab/>
+      </w:r>
+      <w:r>
+        <w:tab/>
+      </w:r>
+      <w:r>
+        <w:tab/>
+      </w:r>
+      <w:proofErr w:type="gramStart"/>
+      <w:r>
+        <w:t>start</w:t>
+      </w:r>
+      <w:proofErr w:type="gramEnd"/>
+      <w:r>
+        <w:t xml:space="preserve"> = </w:t>
+      </w:r>
+      <w:proofErr w:type="spellStart"/>
+      <w:r>
+        <w:t>i</w:t>
+      </w:r>
+      <w:proofErr w:type="spellEnd"/>
+      <w:r>
+        <w:t xml:space="preserve"> + 1</w:t>
+      </w:r>
+    </w:p>
+    <w:p>
+      <w:r>
+        <w:tab/>
+      </w:r>
+      <w:r>
+        <w:tab/>
+      </w:r>
+      <w:proofErr w:type="gramStart"/>
+      <w:r>
+        <w:rPr>
+          <w:b/>
+        </w:rPr>
+        <w:t>if</w:t>
+      </w:r>
+      <w:proofErr w:type="gramEnd"/>
+      <w:r>
+        <w:t xml:space="preserve"> </w:t>
+      </w:r>
+      <w:proofErr w:type="spellStart"/>
+      <w:r>
+        <w:t>running_total</w:t>
+      </w:r>
+      <w:proofErr w:type="spellEnd"/>
+      <w:r>
+        <w:t xml:space="preserve"> &gt; </w:t>
+      </w:r>
+      <w:proofErr w:type="spellStart"/>
+      <w:r>
+        <w:t>array_sum</w:t>
+      </w:r>
+      <w:proofErr w:type="spellEnd"/>
+    </w:p>
+    <w:p>
+      <w:r>
+        <w:tab/>
+      </w:r>
+      <w:r>
+        <w:tab/>
+      </w:r>
+      <w:r>
+        <w:tab/>
+      </w:r>
+      <w:proofErr w:type="spellStart"/>
+      <w:r>
+        <w:t>array_sum</w:t>
+      </w:r>
+      <w:proofErr w:type="spellEnd"/>
+      <w:r>
+        <w:t xml:space="preserve"> = </w:t>
+      </w:r>
+      <w:proofErr w:type="spellStart"/>
+      <w:r>
+        <w:t>running_total</w:t>
+      </w:r>
+      <w:proofErr w:type="spellEnd"/>
+    </w:p>
+    <w:p>
+      <w:r>
+        <w:tab/>
+      </w:r>
+      <w:r>
+        <w:tab/>
+      </w:r>
+      <w:r>
+        <w:tab/>
+      </w:r>
+      <w:proofErr w:type="spellStart"/>
+      <w:r>
+        <w:t>array_start</w:t>
+      </w:r>
+      <w:proofErr w:type="spellEnd"/>
+      <w:r>
+        <w:t xml:space="preserve"> = start</w:t>
+      </w:r>
+    </w:p>
+    <w:p>
+      <w:r>
+        <w:tab/>
+      </w:r>
+      <w:r>
+        <w:tab/>
+      </w:r>
+      <w:r>
+        <w:tab/>
+      </w:r>
+      <w:proofErr w:type="spellStart"/>
+      <w:r>
+        <w:t>array_end</w:t>
+      </w:r>
+      <w:proofErr w:type="spellEnd"/>
+      <w:r>
+        <w:t xml:space="preserve"> = </w:t>
+      </w:r>
+      <w:proofErr w:type="spellStart"/>
+      <w:r>
+        <w:t>i</w:t>
+      </w:r>
+      <w:proofErr w:type="spellEnd"/>
+    </w:p>
+    <w:p>
+      <w:pPr>
+        <w:ind w:firstLine="720"/>
+      </w:pPr>
+      <w:proofErr w:type="gramStart"/>
+      <w:r>
+        <w:rPr>
+          <w:b/>
+        </w:rPr>
+        <w:t>return</w:t>
+      </w:r>
+      <w:proofErr w:type="gramEnd"/>
+      <w:r>
+        <w:t xml:space="preserve"> </w:t>
+      </w:r>
+      <w:proofErr w:type="spellStart"/>
+      <w:r>
+        <w:t>array_sum</w:t>
+      </w:r>
+      <w:proofErr w:type="spellEnd"/>
+      <w:r>
+        <w:t xml:space="preserve">, </w:t>
+      </w:r>
+      <w:proofErr w:type="spellStart"/>
+      <w:r>
+        <w:t>array</w:t>
+      </w:r>
+      <w:r>
+        <w:t>_start</w:t>
+      </w:r>
+      <w:proofErr w:type="spellEnd"/>
+      <w:r>
+        <w:t xml:space="preserve">, </w:t>
+      </w:r>
+      <w:proofErr w:type="spellStart"/>
+      <w:r>
+        <w:t>array</w:t>
+      </w:r>
+      <w:r>
+        <w:t>_end</w:t>
+      </w:r>
+      <w:proofErr w:type="spellEnd"/>
+    </w:p>
+    <w:p>
+      <w:r>
+        <w:t xml:space="preserve">Algorithm </w:t>
+      </w:r>
+      <w:r>
+        <w:t>4</w:t>
+      </w:r>
+      <w:r>
+        <w:t xml:space="preserve"> Run-time Analysis: O(n) (we’re</w:t>
+      </w:r>
+      <w:r>
+        <w:t xml:space="preserve"> moving through every element in the array, so we’re doing n amount of work, but each time we’re performing only constant time operations such as addition, comparison, and assignment of variable values</w:t>
+      </w:r>
+      <w:r>
+        <w:t>); O(n)</w:t>
+      </w:r>
+    </w:p>
+    <w:p>
       <w:bookmarkStart w:id="0" w:name="_GoBack"/>
       <w:bookmarkEnd w:id="0"/>
     </w:p>
     <w:p>
       <w:pPr>
-        <w:ind w:left="720" w:firstLine="720"/>
-      </w:pPr>
-      <w:proofErr w:type="gramStart"/>
-      <w:r>
-        <w:rPr>
-          <w:b/>
-        </w:rPr>
-        <w:t>if</w:t>
-      </w:r>
-      <w:proofErr w:type="gramEnd"/>
-      <w:r>
-        <w:t xml:space="preserve"> </w:t>
-      </w:r>
-      <w:proofErr w:type="spellStart"/>
-      <w:r>
-        <w:t>high_sum</w:t>
-      </w:r>
-      <w:proofErr w:type="spellEnd"/>
-      <w:r>
-        <w:t xml:space="preserve"> &gt; </w:t>
-      </w:r>
-      <w:proofErr w:type="spellStart"/>
-      <w:r>
-        <w:t>array_sum</w:t>
-      </w:r>
-      <w:proofErr w:type="spellEnd"/>
-    </w:p>
-    <w:p>
-      <w:pPr>
-        <w:ind w:left="720" w:firstLine="720"/>
-      </w:pPr>
-      <w:r>
-        <w:tab/>
-      </w:r>
-      <w:proofErr w:type="spellStart"/>
-      <w:r>
-        <w:t>array_sum</w:t>
-      </w:r>
-      <w:proofErr w:type="spellEnd"/>
-      <w:r>
-        <w:t xml:space="preserve"> = </w:t>
-      </w:r>
-      <w:proofErr w:type="spellStart"/>
-      <w:r>
-        <w:t>high_sum</w:t>
-      </w:r>
-      <w:proofErr w:type="spellEnd"/>
-    </w:p>
-    <w:p>
-      <w:pPr>
-        <w:ind w:left="720" w:firstLine="720"/>
-      </w:pPr>
-      <w:r>
-        <w:tab/>
-      </w:r>
-      <w:proofErr w:type="spellStart"/>
-      <w:r>
-        <w:t>array_start</w:t>
-      </w:r>
-      <w:proofErr w:type="spellEnd"/>
-      <w:r>
-        <w:t xml:space="preserve"> = start</w:t>
-      </w:r>
-    </w:p>
-    <w:p>
-      <w:pPr>
-        <w:ind w:left="720" w:firstLine="720"/>
-      </w:pPr>
-      <w:r>
-        <w:tab/>
-      </w:r>
-      <w:proofErr w:type="spellStart"/>
-      <w:r>
-        <w:t>array_end</w:t>
-      </w:r>
-      <w:proofErr w:type="spellEnd"/>
-      <w:r>
-        <w:t xml:space="preserve"> = end</w:t>
-      </w:r>
-    </w:p>
-    <w:p>
-      <w:pPr>
-        <w:ind w:firstLine="720"/>
-      </w:pPr>
-      <w:proofErr w:type="gramStart"/>
-      <w:r>
-        <w:rPr>
-          <w:b/>
-        </w:rPr>
-        <w:t>return</w:t>
-      </w:r>
-      <w:r>
-        <w:t>(</w:t>
-      </w:r>
-      <w:proofErr w:type="spellStart"/>
-      <w:proofErr w:type="gramEnd"/>
-      <w:r>
-        <w:t>array_sum</w:t>
-      </w:r>
-      <w:proofErr w:type="spellEnd"/>
-      <w:r>
-        <w:t xml:space="preserve">, </w:t>
-      </w:r>
-      <w:proofErr w:type="spellStart"/>
-      <w:r>
-        <w:t>array_start</w:t>
-      </w:r>
-      <w:proofErr w:type="spellEnd"/>
-      <w:r>
-        <w:t xml:space="preserve">, </w:t>
-      </w:r>
-      <w:proofErr w:type="spellStart"/>
-      <w:r>
-        <w:t>array_end</w:t>
-      </w:r>
-      <w:proofErr w:type="spellEnd"/>
-      <w:r>
-        <w:t>)</w:t>
-      </w:r>
-    </w:p>
-    <w:p/>
-    <w:p>
-      <w:pPr>
         <w:pStyle w:val="Heading2"/>
       </w:pPr>
       <w:r>
+        <w:lastRenderedPageBreak/>
         <w:t>Proof of Correctness:</w:t>
       </w:r>
     </w:p>

</xml_diff>

<commit_message>
added proof for algo 3
</commit_message>
<xml_diff>
--- a/project1/Project Report - Project 1 Group 1.docx
+++ b/project1/Project Report - Project 1 Group 1.docx
@@ -1005,27 +1005,929 @@
     <w:p/>
     <w:p>
       <w:r>
+        <w:t xml:space="preserve">Algorithm 3: Divide and </w:t>
+      </w:r>
+      <w:proofErr w:type="gramStart"/>
+      <w:r>
+        <w:t>Conquer</w:t>
+      </w:r>
+      <w:proofErr w:type="gramEnd"/>
+      <w:r>
+        <w:t xml:space="preserve"> (</w:t>
+      </w:r>
+      <w:proofErr w:type="spellStart"/>
+      <w:r>
+        <w:t>max_subarray_divide_and_conquer</w:t>
+      </w:r>
+      <w:proofErr w:type="spellEnd"/>
+      <w:r>
+        <w:t>)</w:t>
+      </w:r>
+    </w:p>
+    <w:p>
+      <w:r>
+        <w:tab/>
+      </w:r>
+      <w:proofErr w:type="gramStart"/>
+      <w:r>
+        <w:rPr>
+          <w:b/>
+        </w:rPr>
+        <w:t>if</w:t>
+      </w:r>
+      <w:proofErr w:type="gramEnd"/>
+      <w:r>
+        <w:t xml:space="preserve"> start &gt;= end</w:t>
+      </w:r>
+    </w:p>
+    <w:p>
+      <w:r>
+        <w:tab/>
+      </w:r>
+      <w:r>
+        <w:tab/>
+      </w:r>
+      <w:proofErr w:type="gramStart"/>
+      <w:r>
+        <w:rPr>
+          <w:b/>
+        </w:rPr>
+        <w:t>return</w:t>
+      </w:r>
+      <w:proofErr w:type="gramEnd"/>
+      <w:r>
+        <w:t xml:space="preserve"> array[end], start, end</w:t>
+      </w:r>
+    </w:p>
+    <w:p>
+      <w:pPr>
+        <w:ind w:firstLine="720"/>
+        <w:rPr>
+          <w:b/>
+        </w:rPr>
+      </w:pPr>
+      <w:proofErr w:type="gramStart"/>
+      <w:r>
+        <w:rPr>
+          <w:b/>
+        </w:rPr>
+        <w:t>else</w:t>
+      </w:r>
+      <w:proofErr w:type="gramEnd"/>
+    </w:p>
+    <w:p>
+      <w:pPr>
+        <w:ind w:left="720" w:firstLine="720"/>
+      </w:pPr>
+      <w:proofErr w:type="spellStart"/>
+      <w:r>
+        <w:t>array_start</w:t>
+      </w:r>
+      <w:proofErr w:type="spellEnd"/>
+      <w:r>
+        <w:t xml:space="preserve">, </w:t>
+      </w:r>
+      <w:proofErr w:type="spellStart"/>
+      <w:r>
+        <w:t>array_end</w:t>
+      </w:r>
+      <w:proofErr w:type="spellEnd"/>
+      <w:r>
+        <w:t xml:space="preserve"> = 0</w:t>
+      </w:r>
+    </w:p>
+    <w:p>
+      <w:pPr>
+        <w:ind w:left="720" w:firstLine="720"/>
+      </w:pPr>
+      <w:proofErr w:type="gramStart"/>
+      <w:r>
+        <w:t>mid</w:t>
+      </w:r>
+      <w:proofErr w:type="gramEnd"/>
+      <w:r>
+        <w:t xml:space="preserve"> = (start + end) / 2</w:t>
+      </w:r>
+    </w:p>
+    <w:p>
+      <w:pPr>
+        <w:ind w:left="720" w:firstLine="720"/>
+      </w:pPr>
+      <w:proofErr w:type="gramStart"/>
+      <w:r>
+        <w:t>left</w:t>
+      </w:r>
+      <w:proofErr w:type="gramEnd"/>
+      <w:r>
+        <w:t xml:space="preserve"> = </w:t>
+      </w:r>
+      <w:proofErr w:type="spellStart"/>
+      <w:r>
+        <w:t>max_subarray_divide_and_conquer</w:t>
+      </w:r>
+      <w:proofErr w:type="spellEnd"/>
+      <w:r>
+        <w:t>(array, start, mid)</w:t>
+      </w:r>
+    </w:p>
+    <w:p>
+      <w:pPr>
+        <w:ind w:left="720" w:firstLine="720"/>
+      </w:pPr>
+      <w:proofErr w:type="gramStart"/>
+      <w:r>
+        <w:t>right</w:t>
+      </w:r>
+      <w:proofErr w:type="gramEnd"/>
+      <w:r>
+        <w:t xml:space="preserve"> = </w:t>
+      </w:r>
+      <w:proofErr w:type="spellStart"/>
+      <w:r>
+        <w:t>max_subarray_divide_and_conquer</w:t>
+      </w:r>
+      <w:proofErr w:type="spellEnd"/>
+      <w:r>
+        <w:t>(array, mid + 1, end)</w:t>
+      </w:r>
+    </w:p>
+    <w:p>
+      <w:pPr>
+        <w:ind w:left="720" w:firstLine="720"/>
+      </w:pPr>
+      <w:proofErr w:type="gramStart"/>
+      <w:r>
+        <w:t>cross</w:t>
+      </w:r>
+      <w:proofErr w:type="gramEnd"/>
+      <w:r>
+        <w:t xml:space="preserve"> = </w:t>
+      </w:r>
+      <w:proofErr w:type="spellStart"/>
+      <w:r>
+        <w:t>max_suffix</w:t>
+      </w:r>
+      <w:proofErr w:type="spellEnd"/>
+      <w:r>
+        <w:t xml:space="preserve">(array, start, mid) + </w:t>
+      </w:r>
+      <w:proofErr w:type="spellStart"/>
+      <w:r>
+        <w:t>max_prefix</w:t>
+      </w:r>
+      <w:proofErr w:type="spellEnd"/>
+      <w:r>
+        <w:t>(array, mid + 1, end)</w:t>
+      </w:r>
+    </w:p>
+    <w:p>
+      <w:pPr>
+        <w:ind w:left="720" w:firstLine="720"/>
+      </w:pPr>
+      <w:proofErr w:type="gramStart"/>
+      <w:r>
+        <w:rPr>
+          <w:b/>
+        </w:rPr>
+        <w:t>if</w:t>
+      </w:r>
+      <w:proofErr w:type="gramEnd"/>
+      <w:r>
+        <w:t xml:space="preserve"> cross &gt; left and cross &gt; right</w:t>
+      </w:r>
+    </w:p>
+    <w:p>
+      <w:pPr>
+        <w:ind w:left="720" w:firstLine="720"/>
+      </w:pPr>
+      <w:r>
+        <w:lastRenderedPageBreak/>
+        <w:tab/>
+      </w:r>
+      <w:proofErr w:type="gramStart"/>
+      <w:r>
+        <w:rPr>
+          <w:b/>
+        </w:rPr>
+        <w:t>return</w:t>
+      </w:r>
+      <w:proofErr w:type="gramEnd"/>
+      <w:r>
+        <w:t xml:space="preserve"> cross, </w:t>
+      </w:r>
+      <w:proofErr w:type="spellStart"/>
+      <w:r>
+        <w:t>cross_start</w:t>
+      </w:r>
+      <w:proofErr w:type="spellEnd"/>
+      <w:r>
+        <w:t xml:space="preserve">, </w:t>
+      </w:r>
+      <w:proofErr w:type="spellStart"/>
+      <w:r>
+        <w:t>cross_end</w:t>
+      </w:r>
+      <w:proofErr w:type="spellEnd"/>
+    </w:p>
+    <w:p>
+      <w:pPr>
+        <w:ind w:left="720" w:firstLine="720"/>
+      </w:pPr>
+      <w:proofErr w:type="gramStart"/>
+      <w:r>
+        <w:rPr>
+          <w:b/>
+        </w:rPr>
+        <w:t>else</w:t>
+      </w:r>
+      <w:proofErr w:type="gramEnd"/>
+      <w:r>
+        <w:t xml:space="preserve"> </w:t>
+      </w:r>
+      <w:r>
+        <w:rPr>
+          <w:b/>
+        </w:rPr>
+        <w:t>if</w:t>
+      </w:r>
+      <w:r>
+        <w:t xml:space="preserve"> left &gt;= right</w:t>
+      </w:r>
+    </w:p>
+    <w:p>
+      <w:pPr>
+        <w:ind w:left="720" w:firstLine="720"/>
+      </w:pPr>
+      <w:r>
+        <w:tab/>
+      </w:r>
+      <w:proofErr w:type="gramStart"/>
+      <w:r>
+        <w:rPr>
+          <w:b/>
+        </w:rPr>
+        <w:t>return</w:t>
+      </w:r>
+      <w:proofErr w:type="gramEnd"/>
+      <w:r>
+        <w:t xml:space="preserve"> left, </w:t>
+      </w:r>
+      <w:proofErr w:type="spellStart"/>
+      <w:r>
+        <w:t>left_start</w:t>
+      </w:r>
+      <w:proofErr w:type="spellEnd"/>
+      <w:r>
+        <w:t xml:space="preserve">, </w:t>
+      </w:r>
+      <w:proofErr w:type="spellStart"/>
+      <w:r>
+        <w:t>left_end</w:t>
+      </w:r>
+      <w:proofErr w:type="spellEnd"/>
+    </w:p>
+    <w:p>
+      <w:pPr>
+        <w:ind w:left="720" w:firstLine="720"/>
+        <w:rPr>
+          <w:b/>
+        </w:rPr>
+      </w:pPr>
+      <w:proofErr w:type="gramStart"/>
+      <w:r>
+        <w:rPr>
+          <w:b/>
+        </w:rPr>
+        <w:t>else</w:t>
+      </w:r>
+      <w:proofErr w:type="gramEnd"/>
+    </w:p>
+    <w:p>
+      <w:pPr>
+        <w:ind w:left="720" w:firstLine="720"/>
+      </w:pPr>
+      <w:r>
+        <w:tab/>
+      </w:r>
+      <w:proofErr w:type="gramStart"/>
+      <w:r>
+        <w:rPr>
+          <w:b/>
+        </w:rPr>
+        <w:t>return</w:t>
+      </w:r>
+      <w:proofErr w:type="gramEnd"/>
+      <w:r>
+        <w:t xml:space="preserve"> right, </w:t>
+      </w:r>
+      <w:proofErr w:type="spellStart"/>
+      <w:r>
+        <w:t>right_start</w:t>
+      </w:r>
+      <w:proofErr w:type="spellEnd"/>
+      <w:r>
+        <w:t xml:space="preserve">, </w:t>
+      </w:r>
+      <w:proofErr w:type="spellStart"/>
+      <w:r>
+        <w:t>right_end</w:t>
+      </w:r>
+      <w:proofErr w:type="spellEnd"/>
+    </w:p>
+    <w:p>
+      <w:r>
+        <w:t>Algorithm 3 Run-time Analysis: O(n) * O(log n)  (</w:t>
+      </w:r>
+      <w:r>
+        <w:t>we’re breaking the problem into n/2 problems and then calling the function on each half until we reach the base case of 1 element in the array – because we are therefore checking every element in the array, we’re doing n elements a</w:t>
+      </w:r>
+      <w:r>
+        <w:t xml:space="preserve">mount of work; the depth of the recursive calls is log n, so we’ll be doing that </w:t>
+      </w:r>
+      <w:proofErr w:type="spellStart"/>
+      <w:r>
+        <w:t>n</w:t>
+      </w:r>
+      <w:proofErr w:type="spellEnd"/>
+      <w:r>
+        <w:t xml:space="preserve"> amount of work log n times</w:t>
+      </w:r>
+      <w:r>
+        <w:t>); O(n</w:t>
+      </w:r>
+      <w:r>
+        <w:t xml:space="preserve"> log n</w:t>
+      </w:r>
+      <w:r>
+        <w:t>)</w:t>
+      </w:r>
+    </w:p>
+    <w:p/>
+    <w:p>
+      <w:r>
+        <w:t>Algorithm 4: Linear-time (</w:t>
+      </w:r>
+      <w:proofErr w:type="spellStart"/>
+      <w:r>
+        <w:t>max_subarray_dynamic</w:t>
+      </w:r>
+      <w:proofErr w:type="spellEnd"/>
+      <w:r>
+        <w:t>)</w:t>
+      </w:r>
+    </w:p>
+    <w:p>
+      <w:pPr>
+        <w:ind w:firstLine="720"/>
+      </w:pPr>
+      <w:proofErr w:type="spellStart"/>
+      <w:r>
+        <w:t>running_total</w:t>
+      </w:r>
+      <w:proofErr w:type="spellEnd"/>
+      <w:r>
+        <w:t xml:space="preserve">, </w:t>
+      </w:r>
+      <w:proofErr w:type="spellStart"/>
+      <w:r>
+        <w:t>array_sum</w:t>
+      </w:r>
+      <w:proofErr w:type="spellEnd"/>
+      <w:r>
+        <w:t xml:space="preserve"> = </w:t>
+      </w:r>
+      <w:proofErr w:type="gramStart"/>
+      <w:r>
+        <w:t>array[</w:t>
+      </w:r>
+      <w:proofErr w:type="gramEnd"/>
+      <w:r>
+        <w:t>0]</w:t>
+      </w:r>
+    </w:p>
+    <w:p>
+      <w:pPr>
+        <w:ind w:firstLine="720"/>
+      </w:pPr>
+      <w:proofErr w:type="spellStart"/>
+      <w:r>
+        <w:t>array_start</w:t>
+      </w:r>
+      <w:proofErr w:type="spellEnd"/>
+      <w:r>
+        <w:t xml:space="preserve">, </w:t>
+      </w:r>
+      <w:proofErr w:type="spellStart"/>
+      <w:r>
+        <w:t>array_end</w:t>
+      </w:r>
+      <w:proofErr w:type="spellEnd"/>
+      <w:r>
+        <w:t>, start, end = 0</w:t>
+      </w:r>
+    </w:p>
+    <w:p>
+      <w:r>
+        <w:tab/>
+      </w:r>
+      <w:proofErr w:type="gramStart"/>
+      <w:r>
+        <w:rPr>
+          <w:b/>
+        </w:rPr>
+        <w:t>for</w:t>
+      </w:r>
+      <w:proofErr w:type="gramEnd"/>
+      <w:r>
+        <w:t xml:space="preserve"> </w:t>
+      </w:r>
+      <w:proofErr w:type="spellStart"/>
+      <w:r>
+        <w:t>i</w:t>
+      </w:r>
+      <w:proofErr w:type="spellEnd"/>
+      <w:r>
+        <w:t xml:space="preserve"> = 1 to </w:t>
+      </w:r>
+      <w:proofErr w:type="spellStart"/>
+      <w:r>
+        <w:t>array.length</w:t>
+      </w:r>
+      <w:proofErr w:type="spellEnd"/>
+    </w:p>
+    <w:p>
+      <w:r>
+        <w:tab/>
+      </w:r>
+      <w:r>
+        <w:tab/>
+      </w:r>
+      <w:proofErr w:type="spellStart"/>
+      <w:r>
+        <w:t>running_total</w:t>
+      </w:r>
+      <w:proofErr w:type="spellEnd"/>
+      <w:r>
+        <w:t xml:space="preserve"> = </w:t>
+      </w:r>
+      <w:proofErr w:type="spellStart"/>
+      <w:r>
+        <w:t>running_total</w:t>
+      </w:r>
+      <w:proofErr w:type="spellEnd"/>
+      <w:r>
+        <w:t xml:space="preserve"> + array[</w:t>
+      </w:r>
+      <w:proofErr w:type="spellStart"/>
+      <w:r>
+        <w:t>i</w:t>
+      </w:r>
+      <w:proofErr w:type="spellEnd"/>
+      <w:r>
+        <w:t>]</w:t>
+      </w:r>
+      <w:r>
+        <w:tab/>
+      </w:r>
+    </w:p>
+    <w:p>
+      <w:r>
+        <w:tab/>
+      </w:r>
+      <w:r>
+        <w:tab/>
+      </w:r>
+      <w:proofErr w:type="gramStart"/>
+      <w:r>
+        <w:rPr>
+          <w:b/>
+        </w:rPr>
+        <w:t>if</w:t>
+      </w:r>
+      <w:proofErr w:type="gramEnd"/>
+      <w:r>
+        <w:t xml:space="preserve"> </w:t>
+      </w:r>
+      <w:proofErr w:type="spellStart"/>
+      <w:r>
+        <w:t>running_total</w:t>
+      </w:r>
+      <w:proofErr w:type="spellEnd"/>
+      <w:r>
+        <w:t xml:space="preserve"> &lt; 0</w:t>
+      </w:r>
+    </w:p>
+    <w:p>
+      <w:r>
+        <w:tab/>
+      </w:r>
+      <w:r>
+        <w:tab/>
+      </w:r>
+      <w:r>
+        <w:tab/>
+      </w:r>
+      <w:proofErr w:type="spellStart"/>
+      <w:r>
+        <w:t>running_total</w:t>
+      </w:r>
+      <w:proofErr w:type="spellEnd"/>
+      <w:r>
+        <w:t xml:space="preserve"> = 0</w:t>
+      </w:r>
+    </w:p>
+    <w:p>
+      <w:r>
+        <w:tab/>
+      </w:r>
+      <w:r>
+        <w:tab/>
+      </w:r>
+      <w:r>
+        <w:tab/>
+      </w:r>
+      <w:proofErr w:type="gramStart"/>
+      <w:r>
+        <w:t>start</w:t>
+      </w:r>
+      <w:proofErr w:type="gramEnd"/>
+      <w:r>
+        <w:t xml:space="preserve"> = </w:t>
+      </w:r>
+      <w:proofErr w:type="spellStart"/>
+      <w:r>
+        <w:t>i</w:t>
+      </w:r>
+      <w:proofErr w:type="spellEnd"/>
+      <w:r>
+        <w:t xml:space="preserve"> + 1</w:t>
+      </w:r>
+    </w:p>
+    <w:p>
+      <w:r>
+        <w:tab/>
+      </w:r>
+      <w:r>
+        <w:tab/>
+      </w:r>
+      <w:proofErr w:type="gramStart"/>
+      <w:r>
+        <w:rPr>
+          <w:b/>
+        </w:rPr>
+        <w:t>if</w:t>
+      </w:r>
+      <w:proofErr w:type="gramEnd"/>
+      <w:r>
+        <w:t xml:space="preserve"> </w:t>
+      </w:r>
+      <w:proofErr w:type="spellStart"/>
+      <w:r>
+        <w:t>running_total</w:t>
+      </w:r>
+      <w:proofErr w:type="spellEnd"/>
+      <w:r>
+        <w:t xml:space="preserve"> &gt; </w:t>
+      </w:r>
+      <w:proofErr w:type="spellStart"/>
+      <w:r>
+        <w:t>array_sum</w:t>
+      </w:r>
+      <w:proofErr w:type="spellEnd"/>
+    </w:p>
+    <w:p>
+      <w:r>
+        <w:tab/>
+      </w:r>
+      <w:r>
+        <w:tab/>
+      </w:r>
+      <w:r>
+        <w:tab/>
+      </w:r>
+      <w:proofErr w:type="spellStart"/>
+      <w:r>
+        <w:t>array_sum</w:t>
+      </w:r>
+      <w:proofErr w:type="spellEnd"/>
+      <w:r>
+        <w:t xml:space="preserve"> = </w:t>
+      </w:r>
+      <w:proofErr w:type="spellStart"/>
+      <w:r>
+        <w:t>running_total</w:t>
+      </w:r>
+      <w:proofErr w:type="spellEnd"/>
+    </w:p>
+    <w:p>
+      <w:r>
+        <w:tab/>
+      </w:r>
+      <w:r>
+        <w:tab/>
+      </w:r>
+      <w:r>
+        <w:tab/>
+      </w:r>
+      <w:proofErr w:type="spellStart"/>
+      <w:r>
+        <w:t>array_start</w:t>
+      </w:r>
+      <w:proofErr w:type="spellEnd"/>
+      <w:r>
+        <w:t xml:space="preserve"> = start</w:t>
+      </w:r>
+    </w:p>
+    <w:p>
+      <w:r>
+        <w:tab/>
+      </w:r>
+      <w:r>
+        <w:tab/>
+      </w:r>
+      <w:r>
+        <w:tab/>
+      </w:r>
+      <w:proofErr w:type="spellStart"/>
+      <w:r>
+        <w:t>array_end</w:t>
+      </w:r>
+      <w:proofErr w:type="spellEnd"/>
+      <w:r>
+        <w:t xml:space="preserve"> = </w:t>
+      </w:r>
+      <w:proofErr w:type="spellStart"/>
+      <w:r>
+        <w:t>i</w:t>
+      </w:r>
+      <w:proofErr w:type="spellEnd"/>
+    </w:p>
+    <w:p>
+      <w:pPr>
+        <w:ind w:firstLine="720"/>
+      </w:pPr>
+      <w:proofErr w:type="gramStart"/>
+      <w:r>
+        <w:rPr>
+          <w:b/>
+        </w:rPr>
+        <w:t>return</w:t>
+      </w:r>
+      <w:proofErr w:type="gramEnd"/>
+      <w:r>
+        <w:t xml:space="preserve"> </w:t>
+      </w:r>
+      <w:proofErr w:type="spellStart"/>
+      <w:r>
+        <w:t>array_sum</w:t>
+      </w:r>
+      <w:proofErr w:type="spellEnd"/>
+      <w:r>
+        <w:t xml:space="preserve">, </w:t>
+      </w:r>
+      <w:proofErr w:type="spellStart"/>
+      <w:r>
+        <w:t>array</w:t>
+      </w:r>
+      <w:r>
+        <w:t>_start</w:t>
+      </w:r>
+      <w:proofErr w:type="spellEnd"/>
+      <w:r>
+        <w:t xml:space="preserve">, </w:t>
+      </w:r>
+      <w:proofErr w:type="spellStart"/>
+      <w:r>
+        <w:t>array</w:t>
+      </w:r>
+      <w:r>
+        <w:t>_end</w:t>
+      </w:r>
+      <w:proofErr w:type="spellEnd"/>
+    </w:p>
+    <w:p>
+      <w:r>
         <w:t xml:space="preserve">Algorithm </w:t>
       </w:r>
       <w:r>
-        <w:t>3</w:t>
-      </w:r>
-      <w:r>
-        <w:t xml:space="preserve">: </w:t>
-      </w:r>
-      <w:r>
-        <w:t xml:space="preserve">Divide and </w:t>
-      </w:r>
-      <w:proofErr w:type="gramStart"/>
-      <w:r>
-        <w:t>Conquer</w:t>
-      </w:r>
-      <w:proofErr w:type="gramEnd"/>
+        <w:t>4</w:t>
+      </w:r>
+      <w:r>
+        <w:t xml:space="preserve"> Run-time Analysis: O(n) (we’re</w:t>
+      </w:r>
+      <w:r>
+        <w:t xml:space="preserve"> moving through every element in the array, so we’re doing n amount of work, but each time we’re performing only constant time operations such as addition, comparison, and assignment of variable values</w:t>
+      </w:r>
+      <w:r>
+        <w:t>); O(n)</w:t>
+      </w:r>
+    </w:p>
+    <w:p/>
+    <w:p>
+      <w:pPr>
+        <w:pStyle w:val="Heading2"/>
+      </w:pPr>
+      <w:r>
+        <w:t>Proof of Correctness:</w:t>
+      </w:r>
+    </w:p>
+    <w:p>
+      <w:pPr>
+        <w:pStyle w:val="Heading2"/>
+      </w:pPr>
+    </w:p>
+    <w:p>
+      <w:pPr>
+        <w:tabs>
+          <w:tab w:val="center" w:pos="4680"/>
+        </w:tabs>
+      </w:pPr>
+      <w:r>
+        <w:t>Algorithm 3: Divide and Conquer</w:t>
+      </w:r>
+      <w:r>
+        <w:tab/>
+      </w:r>
+    </w:p>
+    <w:p>
+      <w:proofErr w:type="spellStart"/>
+      <w:r>
+        <w:t>max_subarray_divide_and_</w:t>
+      </w:r>
+      <w:proofErr w:type="gramStart"/>
+      <w:r>
+        <w:t>conquer</w:t>
+      </w:r>
+      <w:proofErr w:type="spellEnd"/>
+      <w:r>
+        <w:t>(</w:t>
+      </w:r>
+      <w:proofErr w:type="gramEnd"/>
+      <w:r>
+        <w:t xml:space="preserve">array, start, </w:t>
+      </w:r>
+      <w:r>
+        <w:t>end</w:t>
+      </w:r>
+      <w:r>
+        <w:t>)</w:t>
+      </w:r>
+    </w:p>
+    <w:p>
+      <w:r>
+        <w:lastRenderedPageBreak/>
+        <w:t>Precondition: The array has at least 1 element</w:t>
+      </w:r>
+    </w:p>
+    <w:p>
+      <w:r>
+        <w:t>Post-condition: We return the value of the largest subarray within the array, and the indices of the start and end of that subarray.</w:t>
+      </w:r>
+    </w:p>
+    <w:p>
+      <w:proofErr w:type="spellStart"/>
+      <w:r>
+        <w:t>max_</w:t>
+      </w:r>
+      <w:proofErr w:type="gramStart"/>
+      <w:r>
+        <w:t>suffix</w:t>
+      </w:r>
+      <w:proofErr w:type="spellEnd"/>
+      <w:r>
+        <w:t>(</w:t>
+      </w:r>
+      <w:proofErr w:type="gramEnd"/>
+      <w:r>
+        <w:t>array, start, end)</w:t>
+      </w:r>
+    </w:p>
+    <w:p>
+      <w:r>
+        <w:t>Precondition: The array has at least 1 element</w:t>
+      </w:r>
+    </w:p>
+    <w:p>
+      <w:r>
+        <w:t xml:space="preserve">Post-condition: Provides the maximum subarray in array for </w:t>
+      </w:r>
+      <w:proofErr w:type="gramStart"/>
+      <w:r>
+        <w:t>array[</w:t>
+      </w:r>
+      <w:proofErr w:type="gramEnd"/>
+      <w:r>
+        <w:t xml:space="preserve">start … </w:t>
+      </w:r>
+      <w:r>
+        <w:t xml:space="preserve">n], where </w:t>
+      </w:r>
+      <w:r>
+        <w:t>start</w:t>
+      </w:r>
+      <w:r>
+        <w:t xml:space="preserve"> is the f</w:t>
+      </w:r>
+      <w:r>
+        <w:t>irst</w:t>
+      </w:r>
+      <w:r>
+        <w:t xml:space="preserve"> element in the array and is a</w:t>
+      </w:r>
+      <w:r>
+        <w:t>lways included in the subarray.</w:t>
+      </w:r>
+    </w:p>
+    <w:p>
+      <w:proofErr w:type="spellStart"/>
+      <w:r>
+        <w:t>max_</w:t>
+      </w:r>
+      <w:proofErr w:type="gramStart"/>
+      <w:r>
+        <w:t>prefix</w:t>
+      </w:r>
+      <w:proofErr w:type="spellEnd"/>
+      <w:r>
+        <w:t>(</w:t>
+      </w:r>
+      <w:proofErr w:type="gramEnd"/>
+      <w:r>
+        <w:t>array, start, end)</w:t>
+      </w:r>
+    </w:p>
+    <w:p>
+      <w:r>
+        <w:t>Precondition: The array has at least 1 element</w:t>
+      </w:r>
+    </w:p>
+    <w:p>
+      <w:r>
+        <w:t xml:space="preserve">Post-condition: Provides the maximum subarray in array for </w:t>
+      </w:r>
+      <w:proofErr w:type="gramStart"/>
+      <w:r>
+        <w:t>array[</w:t>
+      </w:r>
+      <w:proofErr w:type="gramEnd"/>
+      <w:r>
+        <w:t>n</w:t>
+      </w:r>
+      <w:r>
+        <w:t xml:space="preserve"> … end</w:t>
+      </w:r>
+      <w:r>
+        <w:t xml:space="preserve">], where </w:t>
+      </w:r>
+      <w:r>
+        <w:t>end</w:t>
+      </w:r>
+      <w:r>
+        <w:t xml:space="preserve"> is the </w:t>
+      </w:r>
+      <w:r>
+        <w:t>las</w:t>
+      </w:r>
+      <w:r>
+        <w:t>t element in the array and is always included in the subarray.</w:t>
+      </w:r>
+    </w:p>
+    <w:p/>
+    <w:p>
+      <w:r>
+        <w:rPr>
+          <w:b/>
+        </w:rPr>
+        <w:t>Base case:</w:t>
+      </w:r>
       <w:r>
         <w:t xml:space="preserve"> </w:t>
       </w:r>
       <w:r>
-        <w:t>(</w:t>
+        <w:t xml:space="preserve">When start &gt;= end, </w:t>
+      </w:r>
+      <w:r>
+        <w:t>n = 1 (i</w:t>
+      </w:r>
+      <w:r>
+        <w:t>t is trivially correct that an array of size 1 contains a maximum subarray of size 1 (itself)</w:t>
+      </w:r>
+      <w:r>
+        <w:t>)</w:t>
+      </w:r>
+      <w:r>
+        <w:t>.</w:t>
+      </w:r>
+    </w:p>
+    <w:p>
+      <w:r>
+        <w:rPr>
+          <w:b/>
+        </w:rPr>
+        <w:t>Inductive hypothesis:</w:t>
+      </w:r>
+      <w:r>
+        <w:t xml:space="preserve"> Assume that </w:t>
       </w:r>
       <w:proofErr w:type="spellStart"/>
       <w:r>
@@ -1033,147 +1935,98 @@
       </w:r>
       <w:proofErr w:type="spellEnd"/>
       <w:r>
-        <w:t>)</w:t>
-      </w:r>
-    </w:p>
-    <w:p>
-      <w:r>
-        <w:tab/>
-      </w:r>
-      <w:proofErr w:type="gramStart"/>
+        <w:t xml:space="preserve"> correctly returns the maximum subarray for n=1, 2, …, k elements</w:t>
+      </w:r>
+      <w:r>
+        <w:t>, with that subarray appearing in the first half of the divided array, the second half of the divided array, or across both divided arrays.</w:t>
+      </w:r>
+    </w:p>
+    <w:p>
       <w:r>
         <w:rPr>
           <w:b/>
         </w:rPr>
-        <w:t>if</w:t>
-      </w:r>
-      <w:proofErr w:type="gramEnd"/>
-      <w:r>
-        <w:t xml:space="preserve"> start &gt;= end</w:t>
-      </w:r>
-    </w:p>
-    <w:p>
-      <w:r>
-        <w:tab/>
-      </w:r>
-      <w:r>
-        <w:tab/>
-      </w:r>
-      <w:proofErr w:type="gramStart"/>
-      <w:r>
-        <w:rPr>
-          <w:b/>
-        </w:rPr>
-        <w:t>return</w:t>
-      </w:r>
-      <w:proofErr w:type="gramEnd"/>
-      <w:r>
-        <w:t xml:space="preserve"> array[end], start, end</w:t>
-      </w:r>
-    </w:p>
-    <w:p>
-      <w:pPr>
-        <w:ind w:firstLine="720"/>
-        <w:rPr>
-          <w:b/>
-        </w:rPr>
-      </w:pPr>
-      <w:proofErr w:type="gramStart"/>
-      <w:r>
-        <w:rPr>
-          <w:b/>
-        </w:rPr>
-        <w:t>else</w:t>
-      </w:r>
-      <w:proofErr w:type="gramEnd"/>
-    </w:p>
-    <w:p>
-      <w:pPr>
-        <w:ind w:left="720" w:firstLine="720"/>
-      </w:pPr>
-      <w:proofErr w:type="spellStart"/>
-      <w:r>
-        <w:t>array_start</w:t>
-      </w:r>
-      <w:proofErr w:type="spellEnd"/>
-      <w:r>
-        <w:t xml:space="preserve">, </w:t>
-      </w:r>
-      <w:proofErr w:type="spellStart"/>
-      <w:r>
-        <w:t>array_end</w:t>
-      </w:r>
-      <w:proofErr w:type="spellEnd"/>
-      <w:r>
-        <w:t xml:space="preserve"> = 0</w:t>
-      </w:r>
-    </w:p>
-    <w:p>
-      <w:pPr>
-        <w:ind w:left="720" w:firstLine="720"/>
-      </w:pPr>
-      <w:proofErr w:type="gramStart"/>
-      <w:r>
-        <w:t>mid</w:t>
-      </w:r>
-      <w:proofErr w:type="gramEnd"/>
-      <w:r>
-        <w:t xml:space="preserve"> = (start + end) / 2</w:t>
-      </w:r>
-    </w:p>
-    <w:p>
-      <w:pPr>
-        <w:ind w:left="720" w:firstLine="720"/>
-      </w:pPr>
-      <w:proofErr w:type="gramStart"/>
-      <w:r>
-        <w:t>left</w:t>
-      </w:r>
-      <w:proofErr w:type="gramEnd"/>
+        <w:t>Inductive step:</w:t>
+      </w:r>
+      <w:r>
+        <w:t xml:space="preserve"> Show that </w:t>
+      </w:r>
+      <w:proofErr w:type="spellStart"/>
+      <w:r>
+        <w:t>max_subarray_divide_and_conquer</w:t>
+      </w:r>
+      <w:proofErr w:type="spellEnd"/>
+      <w:r>
+        <w:t xml:space="preserve"> correctly returns the maximum subarray for k+1 elements</w:t>
+      </w:r>
+    </w:p>
+    <w:p>
+      <w:r>
+        <w:t>First recursive call: n</w:t>
+      </w:r>
+      <w:r>
+        <w:rPr>
+          <w:vertAlign w:val="subscript"/>
+        </w:rPr>
+        <w:t>1</w:t>
+      </w:r>
       <w:r>
         <w:t xml:space="preserve"> = </w:t>
       </w:r>
-      <w:proofErr w:type="spellStart"/>
-      <w:r>
-        <w:t>max_subarray_divide_and_conquer</w:t>
-      </w:r>
-      <w:proofErr w:type="spellEnd"/>
-      <w:r>
-        <w:t>(array, start, mid)</w:t>
-      </w:r>
-    </w:p>
-    <w:p>
-      <w:pPr>
-        <w:ind w:left="720" w:firstLine="720"/>
-      </w:pPr>
-      <w:proofErr w:type="gramStart"/>
-      <w:r>
-        <w:t>right</w:t>
-      </w:r>
-      <w:proofErr w:type="gramEnd"/>
+      <w:proofErr w:type="gramStart"/>
+      <w:r>
+        <w:t>array[</w:t>
+      </w:r>
+      <w:proofErr w:type="gramEnd"/>
+      <w:r>
+        <w:t xml:space="preserve">start … length/2] = subarray of size (k+1)/2 </w:t>
+      </w:r>
+    </w:p>
+    <w:p>
+      <w:r>
+        <w:t>Second recursive call: n</w:t>
+      </w:r>
+      <w:r>
+        <w:rPr>
+          <w:vertAlign w:val="subscript"/>
+        </w:rPr>
+        <w:t>2</w:t>
+      </w:r>
       <w:r>
         <w:t xml:space="preserve"> = </w:t>
       </w:r>
-      <w:proofErr w:type="spellStart"/>
-      <w:r>
-        <w:t>max_subarray_divide_and_conquer</w:t>
-      </w:r>
-      <w:proofErr w:type="spellEnd"/>
-      <w:r>
-        <w:t>(array, mid + 1, end)</w:t>
-      </w:r>
-    </w:p>
-    <w:p>
-      <w:pPr>
-        <w:ind w:left="720" w:firstLine="720"/>
-      </w:pPr>
-      <w:proofErr w:type="gramStart"/>
-      <w:r>
-        <w:t>cross</w:t>
-      </w:r>
-      <w:proofErr w:type="gramEnd"/>
-      <w:r>
-        <w:t xml:space="preserve"> = </w:t>
+      <w:proofErr w:type="gramStart"/>
+      <w:r>
+        <w:t>array[</w:t>
+      </w:r>
+      <w:proofErr w:type="gramEnd"/>
+      <w:r>
+        <w:t>length/2 + 1 … end] = subarray of size (k+1)/2</w:t>
+      </w:r>
+    </w:p>
+    <w:p>
+      <w:r>
+        <w:t>All values in the original n array are accounted for, and both subarrays will reduce in size at the rate log</w:t>
+      </w:r>
+      <w:r>
+        <w:rPr>
+          <w:vertAlign w:val="subscript"/>
+        </w:rPr>
+        <w:t>2</w:t>
+      </w:r>
+      <w:r>
+        <w:t xml:space="preserve"> n until start &gt;= end, which will satisfy the base case and provide us with a maximum subarray.</w:t>
+      </w:r>
+      <w:r>
+        <w:t xml:space="preserve"> We must then compare that subarray provided by the first call to the subarray provided by the second call, and to the subarray formed by the combination of </w:t>
+      </w:r>
+      <w:proofErr w:type="spellStart"/>
+      <w:r>
+        <w:t>max_prefix</w:t>
+      </w:r>
+      <w:proofErr w:type="spellEnd"/>
+      <w:r>
+        <w:t xml:space="preserve"> and </w:t>
       </w:r>
       <w:proofErr w:type="spellStart"/>
       <w:r>
@@ -1181,7 +2034,20 @@
       </w:r>
       <w:proofErr w:type="spellEnd"/>
       <w:r>
-        <w:t xml:space="preserve">(array, start, mid) + </w:t>
+        <w:t xml:space="preserve">, and return the </w:t>
+      </w:r>
+      <w:proofErr w:type="gramStart"/>
+      <w:r>
+        <w:t>larger</w:t>
+      </w:r>
+      <w:proofErr w:type="gramEnd"/>
+      <w:r>
+        <w:t xml:space="preserve"> of the three subarrays and start/end values.</w:t>
+      </w:r>
+    </w:p>
+    <w:p>
+      <w:r>
+        <w:t xml:space="preserve">Because </w:t>
       </w:r>
       <w:proofErr w:type="spellStart"/>
       <w:r>
@@ -1189,590 +2055,85 @@
       </w:r>
       <w:proofErr w:type="spellEnd"/>
       <w:r>
-        <w:t>(array, mid + 1, end)</w:t>
-      </w:r>
-    </w:p>
-    <w:p>
-      <w:pPr>
-        <w:ind w:left="720" w:firstLine="720"/>
-      </w:pPr>
-      <w:proofErr w:type="gramStart"/>
-      <w:r>
-        <w:rPr>
-          <w:b/>
-        </w:rPr>
-        <w:t>if</w:t>
-      </w:r>
-      <w:proofErr w:type="gramEnd"/>
-      <w:r>
-        <w:t xml:space="preserve"> cross &gt; left and cross &gt; right</w:t>
-      </w:r>
-    </w:p>
-    <w:p>
-      <w:pPr>
-        <w:ind w:left="720" w:firstLine="720"/>
-      </w:pPr>
-      <w:r>
-        <w:lastRenderedPageBreak/>
-        <w:tab/>
-      </w:r>
-      <w:proofErr w:type="gramStart"/>
-      <w:r>
-        <w:rPr>
-          <w:b/>
-        </w:rPr>
-        <w:t>return</w:t>
-      </w:r>
-      <w:proofErr w:type="gramEnd"/>
-      <w:r>
-        <w:t xml:space="preserve"> cross, </w:t>
-      </w:r>
-      <w:proofErr w:type="spellStart"/>
-      <w:r>
-        <w:t>cross_start</w:t>
-      </w:r>
-      <w:proofErr w:type="spellEnd"/>
-      <w:r>
-        <w:t xml:space="preserve">, </w:t>
-      </w:r>
-      <w:proofErr w:type="spellStart"/>
-      <w:r>
-        <w:t>cross_end</w:t>
-      </w:r>
-      <w:proofErr w:type="spellEnd"/>
-    </w:p>
-    <w:p>
-      <w:pPr>
-        <w:ind w:left="720" w:firstLine="720"/>
-      </w:pPr>
-      <w:proofErr w:type="gramStart"/>
-      <w:r>
-        <w:rPr>
-          <w:b/>
-        </w:rPr>
-        <w:t>else</w:t>
-      </w:r>
-      <w:proofErr w:type="gramEnd"/>
-      <w:r>
-        <w:t xml:space="preserve"> </w:t>
-      </w:r>
-      <w:r>
-        <w:rPr>
-          <w:b/>
-        </w:rPr>
-        <w:t>if</w:t>
-      </w:r>
-      <w:r>
-        <w:t xml:space="preserve"> left &gt;= right</w:t>
-      </w:r>
-    </w:p>
-    <w:p>
-      <w:pPr>
-        <w:ind w:left="720" w:firstLine="720"/>
-      </w:pPr>
-      <w:r>
-        <w:tab/>
-      </w:r>
-      <w:proofErr w:type="gramStart"/>
-      <w:r>
-        <w:rPr>
-          <w:b/>
-        </w:rPr>
-        <w:t>return</w:t>
-      </w:r>
-      <w:proofErr w:type="gramEnd"/>
-      <w:r>
-        <w:t xml:space="preserve"> left, </w:t>
-      </w:r>
-      <w:proofErr w:type="spellStart"/>
-      <w:r>
-        <w:t>left_start</w:t>
-      </w:r>
-      <w:proofErr w:type="spellEnd"/>
-      <w:r>
-        <w:t xml:space="preserve">, </w:t>
-      </w:r>
-      <w:proofErr w:type="spellStart"/>
-      <w:r>
-        <w:t>left_end</w:t>
-      </w:r>
-      <w:proofErr w:type="spellEnd"/>
-    </w:p>
-    <w:p>
-      <w:pPr>
-        <w:ind w:left="720" w:firstLine="720"/>
-        <w:rPr>
-          <w:b/>
-        </w:rPr>
-      </w:pPr>
-      <w:proofErr w:type="gramStart"/>
-      <w:r>
-        <w:rPr>
-          <w:b/>
-        </w:rPr>
-        <w:t>else</w:t>
-      </w:r>
-      <w:proofErr w:type="gramEnd"/>
-    </w:p>
-    <w:p>
-      <w:pPr>
-        <w:ind w:left="720" w:firstLine="720"/>
-      </w:pPr>
-      <w:r>
-        <w:tab/>
-      </w:r>
-      <w:proofErr w:type="gramStart"/>
-      <w:r>
-        <w:rPr>
-          <w:b/>
-        </w:rPr>
-        <w:t>return</w:t>
-      </w:r>
-      <w:proofErr w:type="gramEnd"/>
-      <w:r>
-        <w:t xml:space="preserve"> right, </w:t>
-      </w:r>
-      <w:proofErr w:type="spellStart"/>
-      <w:r>
-        <w:t>right_start</w:t>
-      </w:r>
-      <w:proofErr w:type="spellEnd"/>
-      <w:r>
-        <w:t xml:space="preserve">, </w:t>
-      </w:r>
-      <w:proofErr w:type="spellStart"/>
-      <w:r>
-        <w:t>right_end</w:t>
-      </w:r>
-      <w:proofErr w:type="spellEnd"/>
-    </w:p>
-    <w:p>
-      <w:r>
-        <w:t xml:space="preserve">Algorithm </w:t>
-      </w:r>
-      <w:r>
-        <w:t>3</w:t>
-      </w:r>
-      <w:r>
-        <w:t xml:space="preserve"> Run-time Analysis: O(n) * O(log n)  (</w:t>
-      </w:r>
-      <w:r>
-        <w:t>we’re breaking the problem into n/2 problems and then calling the function on each half until we reach the base case of 1 element in the array – because we are therefore checking every element in the array, we’re doing n elements a</w:t>
-      </w:r>
-      <w:r>
-        <w:t xml:space="preserve">mount of work; the depth of the recursive calls is log n, so we’ll be doing that </w:t>
-      </w:r>
-      <w:proofErr w:type="spellStart"/>
-      <w:r>
-        <w:t>n</w:t>
-      </w:r>
-      <w:proofErr w:type="spellEnd"/>
-      <w:r>
-        <w:t xml:space="preserve"> amount of work log n times</w:t>
-      </w:r>
-      <w:r>
-        <w:t>); O(n</w:t>
-      </w:r>
-      <w:r>
-        <w:t xml:space="preserve"> log n</w:t>
-      </w:r>
-      <w:r>
-        <w:t>)</w:t>
-      </w:r>
-    </w:p>
-    <w:p/>
-    <w:p>
-      <w:r>
-        <w:t xml:space="preserve">Algorithm </w:t>
-      </w:r>
-      <w:r>
-        <w:t>4</w:t>
-      </w:r>
-      <w:r>
-        <w:t xml:space="preserve">: </w:t>
-      </w:r>
-      <w:r>
-        <w:t>Linear-time (</w:t>
-      </w:r>
-      <w:proofErr w:type="spellStart"/>
-      <w:r>
-        <w:t>max_subarray_dynamic</w:t>
-      </w:r>
-      <w:proofErr w:type="spellEnd"/>
-      <w:r>
-        <w:t>)</w:t>
-      </w:r>
-    </w:p>
-    <w:p>
-      <w:pPr>
-        <w:ind w:firstLine="720"/>
-      </w:pPr>
-      <w:proofErr w:type="spellStart"/>
-      <w:r>
-        <w:t>running_total</w:t>
-      </w:r>
-      <w:proofErr w:type="spellEnd"/>
-      <w:r>
-        <w:t xml:space="preserve">, </w:t>
-      </w:r>
-      <w:proofErr w:type="spellStart"/>
-      <w:r>
-        <w:t>array_sum</w:t>
-      </w:r>
-      <w:proofErr w:type="spellEnd"/>
-      <w:r>
-        <w:t xml:space="preserve"> = </w:t>
-      </w:r>
-      <w:proofErr w:type="gramStart"/>
-      <w:r>
-        <w:t>array[</w:t>
-      </w:r>
-      <w:proofErr w:type="gramEnd"/>
-      <w:r>
-        <w:t>0]</w:t>
-      </w:r>
-    </w:p>
-    <w:p>
-      <w:pPr>
-        <w:ind w:firstLine="720"/>
-      </w:pPr>
-      <w:proofErr w:type="spellStart"/>
-      <w:r>
-        <w:t>array_start</w:t>
-      </w:r>
-      <w:proofErr w:type="spellEnd"/>
-      <w:r>
-        <w:t xml:space="preserve">, </w:t>
-      </w:r>
-      <w:proofErr w:type="spellStart"/>
-      <w:r>
-        <w:t>array_end</w:t>
-      </w:r>
-      <w:proofErr w:type="spellEnd"/>
-      <w:r>
-        <w:t>, start, end</w:t>
-      </w:r>
-      <w:r>
-        <w:t xml:space="preserve"> = 0</w:t>
-      </w:r>
-    </w:p>
-    <w:p>
-      <w:r>
-        <w:tab/>
-      </w:r>
-      <w:proofErr w:type="gramStart"/>
-      <w:r>
-        <w:rPr>
-          <w:b/>
-        </w:rPr>
-        <w:t>for</w:t>
-      </w:r>
-      <w:proofErr w:type="gramEnd"/>
-      <w:r>
-        <w:t xml:space="preserve"> </w:t>
-      </w:r>
-      <w:proofErr w:type="spellStart"/>
-      <w:r>
-        <w:t>i</w:t>
-      </w:r>
-      <w:proofErr w:type="spellEnd"/>
-      <w:r>
-        <w:t xml:space="preserve"> = 1</w:t>
-      </w:r>
-      <w:r>
-        <w:t xml:space="preserve"> to </w:t>
-      </w:r>
-      <w:proofErr w:type="spellStart"/>
-      <w:r>
-        <w:t>array.length</w:t>
-      </w:r>
-      <w:proofErr w:type="spellEnd"/>
-    </w:p>
-    <w:p>
-      <w:r>
-        <w:tab/>
-      </w:r>
-      <w:r>
-        <w:tab/>
-      </w:r>
-      <w:proofErr w:type="spellStart"/>
-      <w:r>
-        <w:t>running_total</w:t>
-      </w:r>
-      <w:proofErr w:type="spellEnd"/>
-      <w:r>
-        <w:t xml:space="preserve"> = </w:t>
-      </w:r>
-      <w:proofErr w:type="spellStart"/>
-      <w:r>
-        <w:t>running_total</w:t>
-      </w:r>
-      <w:proofErr w:type="spellEnd"/>
-      <w:r>
-        <w:t xml:space="preserve"> + array[</w:t>
-      </w:r>
-      <w:proofErr w:type="spellStart"/>
-      <w:r>
-        <w:t>i</w:t>
-      </w:r>
-      <w:proofErr w:type="spellEnd"/>
-      <w:r>
-        <w:t>]</w:t>
-      </w:r>
-      <w:r>
-        <w:tab/>
-      </w:r>
-    </w:p>
-    <w:p>
-      <w:r>
-        <w:tab/>
-      </w:r>
-      <w:r>
-        <w:tab/>
-      </w:r>
-      <w:proofErr w:type="gramStart"/>
-      <w:r>
-        <w:rPr>
-          <w:b/>
-        </w:rPr>
-        <w:t>if</w:t>
-      </w:r>
-      <w:proofErr w:type="gramEnd"/>
-      <w:r>
-        <w:t xml:space="preserve"> </w:t>
-      </w:r>
-      <w:proofErr w:type="spellStart"/>
-      <w:r>
-        <w:t>running_total</w:t>
-      </w:r>
-      <w:proofErr w:type="spellEnd"/>
-      <w:r>
-        <w:t xml:space="preserve"> &lt; 0</w:t>
-      </w:r>
-    </w:p>
-    <w:p>
-      <w:r>
-        <w:tab/>
-      </w:r>
-      <w:r>
-        <w:tab/>
-      </w:r>
-      <w:r>
-        <w:tab/>
-      </w:r>
-      <w:proofErr w:type="spellStart"/>
-      <w:r>
-        <w:t>running_total</w:t>
-      </w:r>
-      <w:proofErr w:type="spellEnd"/>
-      <w:r>
-        <w:t xml:space="preserve"> = 0</w:t>
-      </w:r>
-    </w:p>
-    <w:p>
-      <w:r>
-        <w:tab/>
-      </w:r>
-      <w:r>
-        <w:tab/>
-      </w:r>
-      <w:r>
-        <w:tab/>
-      </w:r>
-      <w:proofErr w:type="gramStart"/>
-      <w:r>
-        <w:t>start</w:t>
-      </w:r>
-      <w:proofErr w:type="gramEnd"/>
-      <w:r>
-        <w:t xml:space="preserve"> = </w:t>
-      </w:r>
-      <w:proofErr w:type="spellStart"/>
-      <w:r>
-        <w:t>i</w:t>
-      </w:r>
-      <w:proofErr w:type="spellEnd"/>
-      <w:r>
-        <w:t xml:space="preserve"> + 1</w:t>
-      </w:r>
-    </w:p>
-    <w:p>
-      <w:r>
-        <w:tab/>
-      </w:r>
-      <w:r>
-        <w:tab/>
-      </w:r>
-      <w:proofErr w:type="gramStart"/>
-      <w:r>
-        <w:rPr>
-          <w:b/>
-        </w:rPr>
-        <w:t>if</w:t>
-      </w:r>
-      <w:proofErr w:type="gramEnd"/>
-      <w:r>
-        <w:t xml:space="preserve"> </w:t>
-      </w:r>
-      <w:proofErr w:type="spellStart"/>
-      <w:r>
-        <w:t>running_total</w:t>
-      </w:r>
-      <w:proofErr w:type="spellEnd"/>
-      <w:r>
-        <w:t xml:space="preserve"> &gt; </w:t>
-      </w:r>
-      <w:proofErr w:type="spellStart"/>
-      <w:r>
-        <w:t>array_sum</w:t>
-      </w:r>
-      <w:proofErr w:type="spellEnd"/>
-    </w:p>
-    <w:p>
-      <w:r>
-        <w:tab/>
-      </w:r>
-      <w:r>
-        <w:tab/>
-      </w:r>
-      <w:r>
-        <w:tab/>
-      </w:r>
-      <w:proofErr w:type="spellStart"/>
-      <w:r>
-        <w:t>array_sum</w:t>
-      </w:r>
-      <w:proofErr w:type="spellEnd"/>
-      <w:r>
-        <w:t xml:space="preserve"> = </w:t>
-      </w:r>
-      <w:proofErr w:type="spellStart"/>
-      <w:r>
-        <w:t>running_total</w:t>
-      </w:r>
-      <w:proofErr w:type="spellEnd"/>
-    </w:p>
-    <w:p>
-      <w:r>
-        <w:tab/>
-      </w:r>
-      <w:r>
-        <w:tab/>
-      </w:r>
-      <w:r>
-        <w:tab/>
-      </w:r>
-      <w:proofErr w:type="spellStart"/>
-      <w:r>
-        <w:t>array_start</w:t>
-      </w:r>
-      <w:proofErr w:type="spellEnd"/>
-      <w:r>
-        <w:t xml:space="preserve"> = start</w:t>
-      </w:r>
-    </w:p>
-    <w:p>
-      <w:r>
-        <w:tab/>
-      </w:r>
-      <w:r>
-        <w:tab/>
-      </w:r>
-      <w:r>
-        <w:tab/>
-      </w:r>
-      <w:proofErr w:type="spellStart"/>
-      <w:r>
-        <w:t>array_end</w:t>
-      </w:r>
-      <w:proofErr w:type="spellEnd"/>
-      <w:r>
-        <w:t xml:space="preserve"> = </w:t>
-      </w:r>
-      <w:proofErr w:type="spellStart"/>
-      <w:r>
-        <w:t>i</w:t>
-      </w:r>
-      <w:proofErr w:type="spellEnd"/>
-    </w:p>
-    <w:p>
-      <w:pPr>
-        <w:ind w:firstLine="720"/>
-      </w:pPr>
-      <w:proofErr w:type="gramStart"/>
-      <w:r>
-        <w:rPr>
-          <w:b/>
-        </w:rPr>
-        <w:t>return</w:t>
-      </w:r>
-      <w:proofErr w:type="gramEnd"/>
-      <w:r>
-        <w:t xml:space="preserve"> </w:t>
-      </w:r>
-      <w:proofErr w:type="spellStart"/>
-      <w:r>
-        <w:t>array_sum</w:t>
-      </w:r>
-      <w:proofErr w:type="spellEnd"/>
-      <w:r>
-        <w:t xml:space="preserve">, </w:t>
-      </w:r>
-      <w:proofErr w:type="spellStart"/>
-      <w:r>
-        <w:t>array</w:t>
-      </w:r>
-      <w:r>
-        <w:t>_start</w:t>
-      </w:r>
-      <w:proofErr w:type="spellEnd"/>
-      <w:r>
-        <w:t xml:space="preserve">, </w:t>
-      </w:r>
-      <w:proofErr w:type="spellStart"/>
-      <w:r>
-        <w:t>array</w:t>
-      </w:r>
-      <w:r>
-        <w:t>_end</w:t>
-      </w:r>
-      <w:proofErr w:type="spellEnd"/>
-    </w:p>
-    <w:p>
-      <w:r>
-        <w:t xml:space="preserve">Algorithm </w:t>
-      </w:r>
-      <w:r>
-        <w:t>4</w:t>
-      </w:r>
-      <w:r>
-        <w:t xml:space="preserve"> Run-time Analysis: O(n) (we’re</w:t>
-      </w:r>
-      <w:r>
-        <w:t xml:space="preserve"> moving through every element in the array, so we’re doing n amount of work, but each time we’re performing only constant time operations such as addition, comparison, and assignment of variable values</w:t>
-      </w:r>
-      <w:r>
-        <w:t>); O(n)</w:t>
-      </w:r>
-    </w:p>
-    <w:p>
+        <w:t xml:space="preserve"> always returns the maximum subarray that also includes the final element in its array, and </w:t>
+      </w:r>
+      <w:proofErr w:type="spellStart"/>
+      <w:r>
+        <w:t>max_suffix</w:t>
+      </w:r>
+      <w:proofErr w:type="spellEnd"/>
+      <w:r>
+        <w:t xml:space="preserve"> always returns the maximum subarray that includes the first element in its array, the two subarrays are contiguous and form a single subarray ranging from some index n</w:t>
+      </w:r>
+      <w:r>
+        <w:rPr>
+          <w:vertAlign w:val="subscript"/>
+        </w:rPr>
+        <w:t>1</w:t>
+      </w:r>
+      <w:r>
+        <w:t xml:space="preserve"> … end of prefix … beginning of suffix … n</w:t>
+      </w:r>
+      <w:r>
+        <w:rPr>
+          <w:vertAlign w:val="subscript"/>
+        </w:rPr>
+        <w:t>2</w:t>
+      </w:r>
+      <w:r>
+        <w:t>.</w:t>
+      </w:r>
       <w:bookmarkStart w:id="0" w:name="_GoBack"/>
       <w:bookmarkEnd w:id="0"/>
     </w:p>
     <w:p>
-      <w:pPr>
-        <w:pStyle w:val="Heading2"/>
-      </w:pPr>
+      <w:r>
+        <w:t>Prove the program terminates:</w:t>
+      </w:r>
+    </w:p>
+    <w:p>
+      <w:r>
+        <w:t>For array of size n, we divide the array into two subarrays of size n/2. We then call the function on each of these halves of the original array</w:t>
+      </w:r>
+      <w:r>
+        <w:t xml:space="preserve"> with the first call on indices from start to length/2, and the second call from length/2 + 1 to end. </w:t>
+      </w:r>
+      <w:r>
+        <w:t>The program returns</w:t>
+      </w:r>
+      <w:r>
+        <w:t xml:space="preserve"> (terminates)</w:t>
+      </w:r>
+      <w:r>
+        <w:t xml:space="preserve"> when the base case is satisfied and</w:t>
+      </w:r>
+      <w:r>
+        <w:t xml:space="preserve"> start &gt;= end. </w:t>
+      </w:r>
+      <w:r>
+        <w:t xml:space="preserve">In the first case, start will always be the 0 index of the new subarray and length will be halved </w:t>
+      </w:r>
       <w:r>
         <w:lastRenderedPageBreak/>
-        <w:t>Proof of Correctness:</w:t>
-      </w:r>
-    </w:p>
-    <w:p>
-      <w:pPr>
-        <w:pStyle w:val="Heading2"/>
-      </w:pPr>
-    </w:p>
+        <w:t xml:space="preserve">until it reaches 0 (integer values), satisfying the condition that start &gt;= end and the first half will terminate successfully. In </w:t>
+      </w:r>
+      <w:r>
+        <w:t>the second case, length/2 will always equal at least 1 as length/2 approaches 0, and end will eventually equal 0 as we continue to halve each array into smaller subarrays. Therefore the second half will eventually result in 1 &gt;= end when end is 0, which will successfully terminate that half of the call.</w:t>
+      </w:r>
+    </w:p>
+    <w:p>
+      <w:r>
+        <w:t>So the recursive portion will always terminate.</w:t>
+      </w:r>
+      <w:r>
+        <w:t xml:space="preserve"> </w:t>
+      </w:r>
+      <w:r>
+        <w:t>To show that the remainder of the program terminates, consider that all cases are satisfied – if the result of the first call is larger than or equal to the result of the second call, the program will terminate. If not (in the case where the first call is smaller than the second call) the program will terminate. In the case where the cross value is larger than either the first or second call, the program terminates.</w:t>
+      </w:r>
+    </w:p>
+    <w:p/>
+    <w:p/>
     <w:p>
       <w:pPr>
         <w:pStyle w:val="Heading2"/>

</xml_diff>

<commit_message>
Removed some Matlab info, reformatted the remaining screenshots, and added further comments about discrepancies.
</commit_message>
<xml_diff>
--- a/project1/Project Report - Project 1 Group 1.docx
+++ b/project1/Project Report - Project 1 Group 1.docx
@@ -3,44 +3,9 @@
 <w:document xmlns:wpc="http://schemas.microsoft.com/office/word/2010/wordprocessingCanvas" xmlns:mc="http://schemas.openxmlformats.org/markup-compatibility/2006" xmlns:o="urn:schemas-microsoft-com:office:office" xmlns:r="http://schemas.openxmlformats.org/officeDocument/2006/relationships" xmlns:m="http://schemas.openxmlformats.org/officeDocument/2006/math" xmlns:v="urn:schemas-microsoft-com:vml" xmlns:wp14="http://schemas.microsoft.com/office/word/2010/wordprocessingDrawing" xmlns:wp="http://schemas.openxmlformats.org/drawingml/2006/wordprocessingDrawing" xmlns:w10="urn:schemas-microsoft-com:office:word" xmlns:w="http://schemas.openxmlformats.org/wordprocessingml/2006/main" xmlns:w14="http://schemas.microsoft.com/office/word/2010/wordml" xmlns:w15="http://schemas.microsoft.com/office/word/2012/wordml" xmlns:wpg="http://schemas.microsoft.com/office/word/2010/wordprocessingGroup" xmlns:wpi="http://schemas.microsoft.com/office/word/2010/wordprocessingInk" xmlns:wne="http://schemas.microsoft.com/office/word/2006/wordml" xmlns:wps="http://schemas.microsoft.com/office/word/2010/wordprocessingShape" mc:Ignorable="w14 w15 wp14">
   <w:body>
     <w:p>
-      <w:r>
-        <w:rPr>
-          <w:b/>
-        </w:rPr>
-        <w:t xml:space="preserve">CS 325 Section 401, </w:t>
-      </w:r>
-      <w:r>
-        <w:rPr>
-          <w:b/>
-        </w:rPr>
-        <w:t>Project Group 1</w:t>
-      </w:r>
-      <w:r>
-        <w:rPr>
-          <w:b/>
-        </w:rPr>
-        <w:br/>
-      </w:r>
-      <w:r>
-        <w:t>David Rigert</w:t>
-      </w:r>
-      <w:r>
-        <w:t xml:space="preserve">, </w:t>
-      </w:r>
-      <w:r>
-        <w:t>Isaiah Perrotte-Fentress</w:t>
-      </w:r>
-      <w:r>
-        <w:t xml:space="preserve">, </w:t>
-      </w:r>
-      <w:r>
-        <w:t>Adam McDaniel</w:t>
-      </w:r>
-    </w:p>
-    <w:p>
       <w:pPr>
         <w:pStyle w:val="Heading1"/>
-        <w:jc w:val="center"/>
+        <w:spacing w:before="120"/>
       </w:pPr>
       <w:r>
         <w:t>Project 1</w:t>
@@ -51,7 +16,7 @@
         <w:pStyle w:val="Heading2"/>
       </w:pPr>
       <w:r>
-        <w:t>Theoretical Run-time Analysis:</w:t>
+        <w:t>Theoretical Run-time Analysis</w:t>
       </w:r>
     </w:p>
     <w:p>
@@ -59,7 +24,15 @@
         <w:pStyle w:val="Heading3"/>
       </w:pPr>
       <w:r>
-        <w:t>Algorithm 1: Enumeration (max_subarray_enum)</w:t>
+        <w:t>Algorithm 1: Enumeration (</w:t>
+      </w:r>
+      <w:proofErr w:type="spellStart"/>
+      <w:r>
+        <w:t>max_subarray_enum</w:t>
+      </w:r>
+      <w:proofErr w:type="spellEnd"/>
+      <w:r>
+        <w:t>)</w:t>
       </w:r>
     </w:p>
     <w:p>
@@ -68,16 +41,47 @@
       </w:pPr>
       <w:r>
         <w:tab/>
-        <w:t>array_sum, array_start, array_end = 0</w:t>
-      </w:r>
-      <w:r>
-        <w:tab/>
-      </w:r>
-      <w:r>
-        <w:tab/>
-      </w:r>
-      <w:r>
-        <w:t>// O(1)</w:t>
+      </w:r>
+      <w:proofErr w:type="spellStart"/>
+      <w:r>
+        <w:t>array_sum</w:t>
+      </w:r>
+      <w:proofErr w:type="spellEnd"/>
+      <w:r>
+        <w:t xml:space="preserve">, </w:t>
+      </w:r>
+      <w:proofErr w:type="spellStart"/>
+      <w:r>
+        <w:t>array_start</w:t>
+      </w:r>
+      <w:proofErr w:type="spellEnd"/>
+      <w:r>
+        <w:t xml:space="preserve">, </w:t>
+      </w:r>
+      <w:proofErr w:type="spellStart"/>
+      <w:r>
+        <w:t>array_end</w:t>
+      </w:r>
+      <w:proofErr w:type="spellEnd"/>
+      <w:r>
+        <w:t xml:space="preserve"> = 0</w:t>
+      </w:r>
+      <w:r>
+        <w:tab/>
+      </w:r>
+      <w:r>
+        <w:tab/>
+      </w:r>
+      <w:r>
+        <w:t xml:space="preserve">// </w:t>
+      </w:r>
+      <w:proofErr w:type="gramStart"/>
+      <w:r>
+        <w:t>O(</w:t>
+      </w:r>
+      <w:proofErr w:type="gramEnd"/>
+      <w:r>
+        <w:t>1)</w:t>
       </w:r>
     </w:p>
     <w:p>
@@ -87,15 +91,30 @@
       <w:r>
         <w:tab/>
       </w:r>
+      <w:proofErr w:type="gramStart"/>
       <w:r>
         <w:rPr>
           <w:b/>
         </w:rPr>
         <w:t>for</w:t>
       </w:r>
-      <w:r>
-        <w:t xml:space="preserve"> i = 0 to array.length</w:t>
-      </w:r>
+      <w:proofErr w:type="gramEnd"/>
+      <w:r>
+        <w:t xml:space="preserve"> </w:t>
+      </w:r>
+      <w:proofErr w:type="spellStart"/>
+      <w:r>
+        <w:t>i</w:t>
+      </w:r>
+      <w:proofErr w:type="spellEnd"/>
+      <w:r>
+        <w:t xml:space="preserve"> = 0 to </w:t>
+      </w:r>
+      <w:proofErr w:type="spellStart"/>
+      <w:r>
+        <w:t>array.length</w:t>
+      </w:r>
+      <w:proofErr w:type="spellEnd"/>
       <w:r>
         <w:tab/>
       </w:r>
@@ -125,25 +144,40 @@
       </w:r>
       <w:r>
         <w:tab/>
-        <w:t>high_sum = 0</w:t>
-      </w:r>
-      <w:r>
-        <w:tab/>
-      </w:r>
-      <w:r>
-        <w:tab/>
-      </w:r>
-      <w:r>
-        <w:tab/>
-      </w:r>
-      <w:r>
-        <w:tab/>
-      </w:r>
-      <w:r>
-        <w:tab/>
-      </w:r>
-      <w:r>
-        <w:t>// O(1)</w:t>
+      </w:r>
+      <w:proofErr w:type="spellStart"/>
+      <w:r>
+        <w:t>high_sum</w:t>
+      </w:r>
+      <w:proofErr w:type="spellEnd"/>
+      <w:r>
+        <w:t xml:space="preserve"> = 0</w:t>
+      </w:r>
+      <w:r>
+        <w:tab/>
+      </w:r>
+      <w:r>
+        <w:tab/>
+      </w:r>
+      <w:r>
+        <w:tab/>
+      </w:r>
+      <w:r>
+        <w:tab/>
+      </w:r>
+      <w:r>
+        <w:tab/>
+      </w:r>
+      <w:r>
+        <w:t xml:space="preserve">// </w:t>
+      </w:r>
+      <w:proofErr w:type="gramStart"/>
+      <w:r>
+        <w:t>O(</w:t>
+      </w:r>
+      <w:proofErr w:type="gramEnd"/>
+      <w:r>
+        <w:t>1)</w:t>
       </w:r>
     </w:p>
     <w:p>
@@ -155,11 +189,20 @@
       </w:r>
       <w:r>
         <w:tab/>
-        <w:t xml:space="preserve">start = </w:t>
-      </w:r>
+      </w:r>
+      <w:proofErr w:type="gramStart"/>
+      <w:r>
+        <w:t>start</w:t>
+      </w:r>
+      <w:proofErr w:type="gramEnd"/>
+      <w:r>
+        <w:t xml:space="preserve"> = </w:t>
+      </w:r>
+      <w:proofErr w:type="spellStart"/>
       <w:r>
         <w:t>i</w:t>
       </w:r>
+      <w:proofErr w:type="spellEnd"/>
       <w:r>
         <w:tab/>
       </w:r>
@@ -191,7 +234,14 @@
       </w:r>
       <w:r>
         <w:tab/>
-        <w:t>end = null</w:t>
+      </w:r>
+      <w:proofErr w:type="gramStart"/>
+      <w:r>
+        <w:t>end</w:t>
+      </w:r>
+      <w:proofErr w:type="gramEnd"/>
+      <w:r>
+        <w:t xml:space="preserve"> = null</w:t>
       </w:r>
       <w:r>
         <w:tab/>
@@ -222,35 +272,52 @@
       <w:r>
         <w:tab/>
       </w:r>
+      <w:proofErr w:type="gramStart"/>
       <w:r>
         <w:rPr>
           <w:b/>
         </w:rPr>
         <w:t>for</w:t>
       </w:r>
+      <w:proofErr w:type="gramEnd"/>
       <w:r>
         <w:t xml:space="preserve"> j = </w:t>
       </w:r>
+      <w:proofErr w:type="spellStart"/>
       <w:r>
         <w:t>i</w:t>
       </w:r>
-      <w:r>
-        <w:t xml:space="preserve"> to array.length</w:t>
-      </w:r>
-      <w:r>
-        <w:tab/>
-      </w:r>
-      <w:r>
-        <w:tab/>
-      </w:r>
-      <w:r>
-        <w:tab/>
-      </w:r>
-      <w:r>
-        <w:tab/>
-      </w:r>
-      <w:r>
-        <w:t>// array[i, i+1, i+2</w:t>
+      <w:proofErr w:type="spellEnd"/>
+      <w:r>
+        <w:t xml:space="preserve"> to </w:t>
+      </w:r>
+      <w:proofErr w:type="spellStart"/>
+      <w:r>
+        <w:t>array.length</w:t>
+      </w:r>
+      <w:proofErr w:type="spellEnd"/>
+      <w:r>
+        <w:tab/>
+      </w:r>
+      <w:r>
+        <w:tab/>
+      </w:r>
+      <w:r>
+        <w:tab/>
+      </w:r>
+      <w:r>
+        <w:tab/>
+      </w:r>
+      <w:r>
+        <w:t>// array[</w:t>
+      </w:r>
+      <w:proofErr w:type="spellStart"/>
+      <w:r>
+        <w:t>i</w:t>
+      </w:r>
+      <w:proofErr w:type="spellEnd"/>
+      <w:r>
+        <w:t>, i+1, i+2</w:t>
       </w:r>
       <w:r>
         <w:t>, .</w:t>
@@ -277,22 +344,37 @@
       </w:r>
       <w:r>
         <w:tab/>
-        <w:t>current_sum = 0</w:t>
-      </w:r>
-      <w:r>
-        <w:tab/>
-      </w:r>
-      <w:r>
-        <w:tab/>
-      </w:r>
-      <w:r>
-        <w:tab/>
-      </w:r>
-      <w:r>
-        <w:tab/>
-      </w:r>
-      <w:r>
-        <w:t>// O(1)</w:t>
+      </w:r>
+      <w:proofErr w:type="spellStart"/>
+      <w:r>
+        <w:t>current_sum</w:t>
+      </w:r>
+      <w:proofErr w:type="spellEnd"/>
+      <w:r>
+        <w:t xml:space="preserve"> = 0</w:t>
+      </w:r>
+      <w:r>
+        <w:tab/>
+      </w:r>
+      <w:r>
+        <w:tab/>
+      </w:r>
+      <w:r>
+        <w:tab/>
+      </w:r>
+      <w:r>
+        <w:tab/>
+      </w:r>
+      <w:r>
+        <w:t xml:space="preserve">// </w:t>
+      </w:r>
+      <w:proofErr w:type="gramStart"/>
+      <w:r>
+        <w:t>O(</w:t>
+      </w:r>
+      <w:proofErr w:type="gramEnd"/>
+      <w:r>
+        <w:t>1)</w:t>
       </w:r>
     </w:p>
     <w:p>
@@ -308,32 +390,50 @@
       <w:r>
         <w:tab/>
       </w:r>
+      <w:proofErr w:type="gramStart"/>
       <w:r>
         <w:rPr>
           <w:b/>
         </w:rPr>
         <w:t>for</w:t>
       </w:r>
-      <w:r>
-        <w:t xml:space="preserve"> k = i to j</w:t>
-      </w:r>
-      <w:r>
-        <w:tab/>
-      </w:r>
-      <w:r>
-        <w:tab/>
-      </w:r>
-      <w:r>
-        <w:tab/>
-      </w:r>
-      <w:r>
-        <w:tab/>
-      </w:r>
-      <w:r>
-        <w:tab/>
-      </w:r>
-      <w:r>
-        <w:t>// array[i, i+1</w:t>
+      <w:proofErr w:type="gramEnd"/>
+      <w:r>
+        <w:t xml:space="preserve"> k = </w:t>
+      </w:r>
+      <w:proofErr w:type="spellStart"/>
+      <w:r>
+        <w:t>i</w:t>
+      </w:r>
+      <w:proofErr w:type="spellEnd"/>
+      <w:r>
+        <w:t xml:space="preserve"> to j</w:t>
+      </w:r>
+      <w:r>
+        <w:tab/>
+      </w:r>
+      <w:r>
+        <w:tab/>
+      </w:r>
+      <w:r>
+        <w:tab/>
+      </w:r>
+      <w:r>
+        <w:tab/>
+      </w:r>
+      <w:r>
+        <w:tab/>
+      </w:r>
+      <w:r>
+        <w:t>// array[</w:t>
+      </w:r>
+      <w:proofErr w:type="spellStart"/>
+      <w:r>
+        <w:t>i</w:t>
+      </w:r>
+      <w:proofErr w:type="spellEnd"/>
+      <w:r>
+        <w:t>, i+1</w:t>
       </w:r>
       <w:r>
         <w:t>, …, j-1, j] = O(n)</w:t>
@@ -355,11 +455,21 @@
       <w:r>
         <w:tab/>
       </w:r>
-      <w:r>
-        <w:t xml:space="preserve">current_sum = </w:t>
-      </w:r>
-      <w:r>
-        <w:t xml:space="preserve">current_sum + </w:t>
+      <w:proofErr w:type="spellStart"/>
+      <w:r>
+        <w:t>current_sum</w:t>
+      </w:r>
+      <w:proofErr w:type="spellEnd"/>
+      <w:r>
+        <w:t xml:space="preserve"> = </w:t>
+      </w:r>
+      <w:proofErr w:type="spellStart"/>
+      <w:r>
+        <w:t>current_sum</w:t>
+      </w:r>
+      <w:proofErr w:type="spellEnd"/>
+      <w:r>
+        <w:t xml:space="preserve"> + </w:t>
       </w:r>
       <w:r>
         <w:t>array[</w:t>
@@ -375,7 +485,15 @@
       </w:r>
       <w:r>
         <w:tab/>
-        <w:t>// O(1)</w:t>
+        <w:t xml:space="preserve">// </w:t>
+      </w:r>
+      <w:proofErr w:type="gramStart"/>
+      <w:r>
+        <w:t>O(</w:t>
+      </w:r>
+      <w:proofErr w:type="gramEnd"/>
+      <w:r>
+        <w:t>1)</w:t>
       </w:r>
     </w:p>
     <w:p>
@@ -391,15 +509,30 @@
       <w:r>
         <w:tab/>
       </w:r>
+      <w:proofErr w:type="gramStart"/>
       <w:r>
         <w:rPr>
           <w:b/>
         </w:rPr>
         <w:t>if</w:t>
       </w:r>
-      <w:r>
-        <w:t xml:space="preserve"> current_sum &gt; high_sum</w:t>
-      </w:r>
+      <w:proofErr w:type="gramEnd"/>
+      <w:r>
+        <w:t xml:space="preserve"> </w:t>
+      </w:r>
+      <w:proofErr w:type="spellStart"/>
+      <w:r>
+        <w:t>current_sum</w:t>
+      </w:r>
+      <w:proofErr w:type="spellEnd"/>
+      <w:r>
+        <w:t xml:space="preserve"> &gt; </w:t>
+      </w:r>
+      <w:proofErr w:type="spellStart"/>
+      <w:r>
+        <w:t>high_sum</w:t>
+      </w:r>
+      <w:proofErr w:type="spellEnd"/>
       <w:r>
         <w:tab/>
       </w:r>
@@ -426,14 +559,34 @@
       </w:r>
       <w:r>
         <w:tab/>
-        <w:t>high_sum = current_sum</w:t>
-      </w:r>
-      <w:r>
-        <w:tab/>
-      </w:r>
-      <w:r>
-        <w:tab/>
-        <w:t>// O(1)</w:t>
+      </w:r>
+      <w:proofErr w:type="spellStart"/>
+      <w:r>
+        <w:t>high_sum</w:t>
+      </w:r>
+      <w:proofErr w:type="spellEnd"/>
+      <w:r>
+        <w:t xml:space="preserve"> = </w:t>
+      </w:r>
+      <w:proofErr w:type="spellStart"/>
+      <w:r>
+        <w:t>current_sum</w:t>
+      </w:r>
+      <w:proofErr w:type="spellEnd"/>
+      <w:r>
+        <w:tab/>
+      </w:r>
+      <w:r>
+        <w:tab/>
+        <w:t xml:space="preserve">// </w:t>
+      </w:r>
+      <w:proofErr w:type="gramStart"/>
+      <w:r>
+        <w:t>O(</w:t>
+      </w:r>
+      <w:proofErr w:type="gramEnd"/>
+      <w:r>
+        <w:t>1)</w:t>
       </w:r>
     </w:p>
     <w:p>
@@ -451,7 +604,14 @@
       </w:r>
       <w:r>
         <w:tab/>
-        <w:t>end = j</w:t>
+      </w:r>
+      <w:proofErr w:type="gramStart"/>
+      <w:r>
+        <w:t>end</w:t>
+      </w:r>
+      <w:proofErr w:type="gramEnd"/>
+      <w:r>
+        <w:t xml:space="preserve"> = j</w:t>
       </w:r>
       <w:r>
         <w:tab/>
@@ -475,15 +635,30 @@
         <w:spacing w:after="0"/>
         <w:ind w:left="720" w:firstLine="720"/>
       </w:pPr>
+      <w:proofErr w:type="gramStart"/>
       <w:r>
         <w:rPr>
           <w:b/>
         </w:rPr>
         <w:t>if</w:t>
       </w:r>
-      <w:r>
-        <w:t xml:space="preserve"> high_sum &gt; array_sum</w:t>
-      </w:r>
+      <w:proofErr w:type="gramEnd"/>
+      <w:r>
+        <w:t xml:space="preserve"> </w:t>
+      </w:r>
+      <w:proofErr w:type="spellStart"/>
+      <w:r>
+        <w:t>high_sum</w:t>
+      </w:r>
+      <w:proofErr w:type="spellEnd"/>
+      <w:r>
+        <w:t xml:space="preserve"> &gt; </w:t>
+      </w:r>
+      <w:proofErr w:type="spellStart"/>
+      <w:r>
+        <w:t>array_sum</w:t>
+      </w:r>
+      <w:proofErr w:type="spellEnd"/>
       <w:r>
         <w:tab/>
       </w:r>
@@ -502,17 +677,37 @@
       </w:pPr>
       <w:r>
         <w:tab/>
-        <w:t>array_sum = high_sum</w:t>
-      </w:r>
-      <w:r>
-        <w:tab/>
-      </w:r>
-      <w:r>
-        <w:tab/>
-      </w:r>
-      <w:r>
-        <w:tab/>
-        <w:t>// O(1)</w:t>
+      </w:r>
+      <w:proofErr w:type="spellStart"/>
+      <w:r>
+        <w:t>array_sum</w:t>
+      </w:r>
+      <w:proofErr w:type="spellEnd"/>
+      <w:r>
+        <w:t xml:space="preserve"> = </w:t>
+      </w:r>
+      <w:proofErr w:type="spellStart"/>
+      <w:r>
+        <w:t>high_sum</w:t>
+      </w:r>
+      <w:proofErr w:type="spellEnd"/>
+      <w:r>
+        <w:tab/>
+      </w:r>
+      <w:r>
+        <w:tab/>
+      </w:r>
+      <w:r>
+        <w:tab/>
+        <w:t xml:space="preserve">// </w:t>
+      </w:r>
+      <w:proofErr w:type="gramStart"/>
+      <w:r>
+        <w:t>O(</w:t>
+      </w:r>
+      <w:proofErr w:type="gramEnd"/>
+      <w:r>
+        <w:t>1)</w:t>
       </w:r>
     </w:p>
     <w:p>
@@ -522,17 +717,32 @@
       </w:pPr>
       <w:r>
         <w:tab/>
-        <w:t>array_start = start</w:t>
-      </w:r>
-      <w:r>
-        <w:tab/>
-      </w:r>
-      <w:r>
-        <w:tab/>
-      </w:r>
-      <w:r>
-        <w:tab/>
-        <w:t>// O(1)</w:t>
+      </w:r>
+      <w:proofErr w:type="spellStart"/>
+      <w:r>
+        <w:t>array_start</w:t>
+      </w:r>
+      <w:proofErr w:type="spellEnd"/>
+      <w:r>
+        <w:t xml:space="preserve"> = start</w:t>
+      </w:r>
+      <w:r>
+        <w:tab/>
+      </w:r>
+      <w:r>
+        <w:tab/>
+      </w:r>
+      <w:r>
+        <w:tab/>
+        <w:t xml:space="preserve">// </w:t>
+      </w:r>
+      <w:proofErr w:type="gramStart"/>
+      <w:r>
+        <w:t>O(</w:t>
+      </w:r>
+      <w:proofErr w:type="gramEnd"/>
+      <w:r>
+        <w:t>1)</w:t>
       </w:r>
     </w:p>
     <w:p>
@@ -542,23 +752,39 @@
       </w:pPr>
       <w:r>
         <w:tab/>
-        <w:t>array_end = end</w:t>
-      </w:r>
-      <w:r>
-        <w:tab/>
-      </w:r>
-      <w:r>
-        <w:tab/>
-      </w:r>
-      <w:r>
-        <w:tab/>
-        <w:t>// O(1)</w:t>
+      </w:r>
+      <w:proofErr w:type="spellStart"/>
+      <w:r>
+        <w:t>array_end</w:t>
+      </w:r>
+      <w:proofErr w:type="spellEnd"/>
+      <w:r>
+        <w:t xml:space="preserve"> = end</w:t>
+      </w:r>
+      <w:r>
+        <w:tab/>
+      </w:r>
+      <w:r>
+        <w:tab/>
+      </w:r>
+      <w:r>
+        <w:tab/>
+        <w:t xml:space="preserve">// </w:t>
+      </w:r>
+      <w:proofErr w:type="gramStart"/>
+      <w:r>
+        <w:t>O(</w:t>
+      </w:r>
+      <w:proofErr w:type="gramEnd"/>
+      <w:r>
+        <w:t>1)</w:t>
       </w:r>
     </w:p>
     <w:p>
       <w:pPr>
         <w:ind w:firstLine="720"/>
       </w:pPr>
+      <w:proofErr w:type="gramStart"/>
       <w:r>
         <w:rPr>
           <w:b/>
@@ -566,7 +792,32 @@
         <w:t>return</w:t>
       </w:r>
       <w:r>
-        <w:t>(array_sum, array_start, array_end)</w:t>
+        <w:t>(</w:t>
+      </w:r>
+      <w:proofErr w:type="spellStart"/>
+      <w:proofErr w:type="gramEnd"/>
+      <w:r>
+        <w:t>array_sum</w:t>
+      </w:r>
+      <w:proofErr w:type="spellEnd"/>
+      <w:r>
+        <w:t xml:space="preserve">, </w:t>
+      </w:r>
+      <w:proofErr w:type="spellStart"/>
+      <w:r>
+        <w:t>array_start</w:t>
+      </w:r>
+      <w:proofErr w:type="spellEnd"/>
+      <w:r>
+        <w:t xml:space="preserve">, </w:t>
+      </w:r>
+      <w:proofErr w:type="spellStart"/>
+      <w:r>
+        <w:t>array_end</w:t>
+      </w:r>
+      <w:proofErr w:type="spellEnd"/>
+      <w:r>
+        <w:t>)</w:t>
       </w:r>
       <w:r>
         <w:tab/>
@@ -577,9 +828,11 @@
       <w:r>
         <w:t xml:space="preserve">Algorithm 1 Run-time Analysis: </w:t>
       </w:r>
+      <w:proofErr w:type="gramStart"/>
       <w:r>
         <w:t>O(</w:t>
       </w:r>
+      <w:proofErr w:type="gramEnd"/>
       <w:r>
         <w:t>n</w:t>
       </w:r>
@@ -611,22 +864,40 @@
         <w:t>)</w:t>
       </w:r>
       <w:r>
-        <w:t xml:space="preserve"> (the first for loop, i, traverses the entire array; the second for loop, j, traverses </w:t>
-      </w:r>
-      <w:r>
-        <w:t xml:space="preserve">i to the end of the </w:t>
+        <w:t xml:space="preserve"> (the first for loop, </w:t>
+      </w:r>
+      <w:proofErr w:type="spellStart"/>
+      <w:r>
+        <w:t>i</w:t>
+      </w:r>
+      <w:proofErr w:type="spellEnd"/>
+      <w:r>
+        <w:t xml:space="preserve">, traverses the entire array; the second for loop, j, traverses </w:t>
+      </w:r>
+      <w:proofErr w:type="spellStart"/>
+      <w:r>
+        <w:t>i</w:t>
+      </w:r>
+      <w:proofErr w:type="spellEnd"/>
+      <w:r>
+        <w:t xml:space="preserve"> to the end of the </w:t>
       </w:r>
       <w:r>
         <w:t xml:space="preserve">array; and the </w:t>
       </w:r>
       <w:r>
-        <w:t>third for loop, k, traverses i to j to compute</w:t>
-      </w:r>
-      <w:r>
-        <w:t xml:space="preserve"> the sum </w:t>
-      </w:r>
-      <w:r>
-        <w:t>of that subarray</w:t>
+        <w:t xml:space="preserve">third for loop, k, traverses </w:t>
+      </w:r>
+      <w:proofErr w:type="spellStart"/>
+      <w:r>
+        <w:t>i</w:t>
+      </w:r>
+      <w:proofErr w:type="spellEnd"/>
+      <w:r>
+        <w:t xml:space="preserve"> to j to compute</w:t>
+      </w:r>
+      <w:r>
+        <w:t xml:space="preserve"> the sum</w:t>
       </w:r>
       <w:r>
         <w:t>)</w:t>
@@ -646,23 +917,9 @@
     </w:p>
     <w:p>
       <w:pPr>
-        <w:rPr>
-          <w:rFonts w:asciiTheme="majorHAnsi" w:eastAsiaTheme="majorEastAsia" w:hAnsiTheme="majorHAnsi" w:cstheme="majorBidi"/>
-          <w:color w:val="1F4D78" w:themeColor="accent1" w:themeShade="7F"/>
-          <w:sz w:val="24"/>
-          <w:szCs w:val="24"/>
-        </w:rPr>
-      </w:pPr>
-      <w:r>
-        <w:br w:type="page"/>
-      </w:r>
-    </w:p>
-    <w:p>
-      <w:pPr>
         <w:pStyle w:val="Heading3"/>
       </w:pPr>
       <w:r>
-        <w:lastRenderedPageBreak/>
         <w:t xml:space="preserve">Algorithm </w:t>
       </w:r>
       <w:r>
@@ -675,13 +932,21 @@
         <w:t xml:space="preserve">Better </w:t>
       </w:r>
       <w:r>
-        <w:t>Enumeration (max_subarray_</w:t>
+        <w:t>Enumeration (</w:t>
+      </w:r>
+      <w:proofErr w:type="spellStart"/>
+      <w:r>
+        <w:t>max_subarray_</w:t>
       </w:r>
       <w:r>
         <w:t>better_</w:t>
       </w:r>
       <w:r>
-        <w:t>enum)</w:t>
+        <w:t>enum</w:t>
+      </w:r>
+      <w:proofErr w:type="spellEnd"/>
+      <w:r>
+        <w:t>)</w:t>
       </w:r>
     </w:p>
     <w:p>
@@ -690,14 +955,45 @@
       </w:pPr>
       <w:r>
         <w:tab/>
-        <w:t>array_sum, array_start, array_end = 0</w:t>
-      </w:r>
-      <w:r>
-        <w:tab/>
-      </w:r>
-      <w:r>
-        <w:tab/>
-        <w:t>// O(1)</w:t>
+      </w:r>
+      <w:proofErr w:type="spellStart"/>
+      <w:r>
+        <w:t>array_sum</w:t>
+      </w:r>
+      <w:proofErr w:type="spellEnd"/>
+      <w:r>
+        <w:t xml:space="preserve">, </w:t>
+      </w:r>
+      <w:proofErr w:type="spellStart"/>
+      <w:r>
+        <w:t>array_start</w:t>
+      </w:r>
+      <w:proofErr w:type="spellEnd"/>
+      <w:r>
+        <w:t xml:space="preserve">, </w:t>
+      </w:r>
+      <w:proofErr w:type="spellStart"/>
+      <w:r>
+        <w:t>array_end</w:t>
+      </w:r>
+      <w:proofErr w:type="spellEnd"/>
+      <w:r>
+        <w:t xml:space="preserve"> = 0</w:t>
+      </w:r>
+      <w:r>
+        <w:tab/>
+      </w:r>
+      <w:r>
+        <w:tab/>
+        <w:t xml:space="preserve">// </w:t>
+      </w:r>
+      <w:proofErr w:type="gramStart"/>
+      <w:r>
+        <w:t>O(</w:t>
+      </w:r>
+      <w:proofErr w:type="gramEnd"/>
+      <w:r>
+        <w:t>1)</w:t>
       </w:r>
     </w:p>
     <w:p>
@@ -707,15 +1003,30 @@
       <w:r>
         <w:tab/>
       </w:r>
+      <w:proofErr w:type="gramStart"/>
       <w:r>
         <w:rPr>
           <w:b/>
         </w:rPr>
         <w:t>for</w:t>
       </w:r>
-      <w:r>
-        <w:t xml:space="preserve"> i = 0 to array.length</w:t>
-      </w:r>
+      <w:proofErr w:type="gramEnd"/>
+      <w:r>
+        <w:t xml:space="preserve"> </w:t>
+      </w:r>
+      <w:proofErr w:type="spellStart"/>
+      <w:r>
+        <w:t>i</w:t>
+      </w:r>
+      <w:proofErr w:type="spellEnd"/>
+      <w:r>
+        <w:t xml:space="preserve"> = 0 to </w:t>
+      </w:r>
+      <w:proofErr w:type="spellStart"/>
+      <w:r>
+        <w:t>array.length</w:t>
+      </w:r>
+      <w:proofErr w:type="spellEnd"/>
       <w:r>
         <w:tab/>
       </w:r>
@@ -739,20 +1050,40 @@
       </w:r>
       <w:r>
         <w:tab/>
-        <w:t xml:space="preserve">high_sum, </w:t>
-      </w:r>
-      <w:r>
-        <w:t>current_sum = 0</w:t>
-      </w:r>
-      <w:r>
-        <w:tab/>
-      </w:r>
-      <w:r>
-        <w:tab/>
-      </w:r>
-      <w:r>
-        <w:tab/>
-        <w:t>// O(1)</w:t>
+      </w:r>
+      <w:proofErr w:type="spellStart"/>
+      <w:r>
+        <w:t>high_sum</w:t>
+      </w:r>
+      <w:proofErr w:type="spellEnd"/>
+      <w:r>
+        <w:t xml:space="preserve">, </w:t>
+      </w:r>
+      <w:proofErr w:type="spellStart"/>
+      <w:r>
+        <w:t>current_sum</w:t>
+      </w:r>
+      <w:proofErr w:type="spellEnd"/>
+      <w:r>
+        <w:t xml:space="preserve"> = 0</w:t>
+      </w:r>
+      <w:r>
+        <w:tab/>
+      </w:r>
+      <w:r>
+        <w:tab/>
+      </w:r>
+      <w:r>
+        <w:tab/>
+        <w:t xml:space="preserve">// </w:t>
+      </w:r>
+      <w:proofErr w:type="gramStart"/>
+      <w:r>
+        <w:t>O(</w:t>
+      </w:r>
+      <w:proofErr w:type="gramEnd"/>
+      <w:r>
+        <w:t>1)</w:t>
       </w:r>
     </w:p>
     <w:p>
@@ -764,11 +1095,20 @@
       </w:r>
       <w:r>
         <w:tab/>
-        <w:t xml:space="preserve">start = </w:t>
-      </w:r>
+      </w:r>
+      <w:proofErr w:type="gramStart"/>
+      <w:r>
+        <w:t>start</w:t>
+      </w:r>
+      <w:proofErr w:type="gramEnd"/>
+      <w:r>
+        <w:t xml:space="preserve"> = </w:t>
+      </w:r>
+      <w:proofErr w:type="spellStart"/>
       <w:r>
         <w:t>i</w:t>
       </w:r>
+      <w:proofErr w:type="spellEnd"/>
       <w:r>
         <w:tab/>
       </w:r>
@@ -798,7 +1138,14 @@
       </w:r>
       <w:r>
         <w:tab/>
-        <w:t>end = null</w:t>
+      </w:r>
+      <w:proofErr w:type="gramStart"/>
+      <w:r>
+        <w:t>end</w:t>
+      </w:r>
+      <w:proofErr w:type="gramEnd"/>
+      <w:r>
+        <w:t xml:space="preserve"> = null</w:t>
       </w:r>
       <w:r>
         <w:tab/>
@@ -827,33 +1174,50 @@
       <w:r>
         <w:tab/>
       </w:r>
+      <w:proofErr w:type="gramStart"/>
       <w:r>
         <w:rPr>
           <w:b/>
         </w:rPr>
         <w:t>for</w:t>
       </w:r>
+      <w:proofErr w:type="gramEnd"/>
       <w:r>
         <w:t xml:space="preserve"> j = </w:t>
       </w:r>
+      <w:proofErr w:type="spellStart"/>
       <w:r>
         <w:t>i</w:t>
       </w:r>
-      <w:r>
-        <w:t xml:space="preserve"> to array.length</w:t>
-      </w:r>
-      <w:r>
-        <w:tab/>
-      </w:r>
-      <w:r>
-        <w:tab/>
-      </w:r>
-      <w:r>
-        <w:tab/>
-      </w:r>
-      <w:r>
-        <w:tab/>
-        <w:t>// array[i, i+1, …, n-1, n] = O(n)</w:t>
+      <w:proofErr w:type="spellEnd"/>
+      <w:r>
+        <w:t xml:space="preserve"> to </w:t>
+      </w:r>
+      <w:proofErr w:type="spellStart"/>
+      <w:r>
+        <w:t>array.length</w:t>
+      </w:r>
+      <w:proofErr w:type="spellEnd"/>
+      <w:r>
+        <w:tab/>
+      </w:r>
+      <w:r>
+        <w:tab/>
+      </w:r>
+      <w:r>
+        <w:tab/>
+      </w:r>
+      <w:r>
+        <w:tab/>
+        <w:t>// array[</w:t>
+      </w:r>
+      <w:proofErr w:type="spellStart"/>
+      <w:r>
+        <w:t>i</w:t>
+      </w:r>
+      <w:proofErr w:type="spellEnd"/>
+      <w:r>
+        <w:t>, i+1, …, n-1, n] = O(n)</w:t>
       </w:r>
     </w:p>
     <w:p>
@@ -868,19 +1232,39 @@
       </w:r>
       <w:r>
         <w:tab/>
-        <w:t xml:space="preserve">current_sum = </w:t>
-      </w:r>
-      <w:r>
-        <w:t>current_sum + array[j]</w:t>
-      </w:r>
-      <w:r>
-        <w:tab/>
-      </w:r>
-      <w:r>
-        <w:tab/>
-      </w:r>
-      <w:r>
-        <w:t>// O(1)</w:t>
+      </w:r>
+      <w:proofErr w:type="spellStart"/>
+      <w:r>
+        <w:t>current_sum</w:t>
+      </w:r>
+      <w:proofErr w:type="spellEnd"/>
+      <w:r>
+        <w:t xml:space="preserve"> = </w:t>
+      </w:r>
+      <w:proofErr w:type="spellStart"/>
+      <w:r>
+        <w:t>current_sum</w:t>
+      </w:r>
+      <w:proofErr w:type="spellEnd"/>
+      <w:r>
+        <w:t xml:space="preserve"> + array[j]</w:t>
+      </w:r>
+      <w:r>
+        <w:tab/>
+      </w:r>
+      <w:r>
+        <w:tab/>
+      </w:r>
+      <w:r>
+        <w:t xml:space="preserve">// </w:t>
+      </w:r>
+      <w:proofErr w:type="gramStart"/>
+      <w:r>
+        <w:t>O(</w:t>
+      </w:r>
+      <w:proofErr w:type="gramEnd"/>
+      <w:r>
+        <w:t>1)</w:t>
       </w:r>
     </w:p>
     <w:p>
@@ -896,15 +1280,30 @@
       <w:r>
         <w:tab/>
       </w:r>
+      <w:proofErr w:type="gramStart"/>
       <w:r>
         <w:rPr>
           <w:b/>
         </w:rPr>
         <w:t>if</w:t>
       </w:r>
-      <w:r>
-        <w:t xml:space="preserve"> current_sum &gt; high_sum</w:t>
-      </w:r>
+      <w:proofErr w:type="gramEnd"/>
+      <w:r>
+        <w:t xml:space="preserve"> </w:t>
+      </w:r>
+      <w:proofErr w:type="spellStart"/>
+      <w:r>
+        <w:t>current_sum</w:t>
+      </w:r>
+      <w:proofErr w:type="spellEnd"/>
+      <w:r>
+        <w:t xml:space="preserve"> &gt; </w:t>
+      </w:r>
+      <w:proofErr w:type="spellStart"/>
+      <w:r>
+        <w:t>high_sum</w:t>
+      </w:r>
+      <w:proofErr w:type="spellEnd"/>
       <w:r>
         <w:tab/>
       </w:r>
@@ -932,17 +1331,35 @@
       <w:r>
         <w:tab/>
       </w:r>
-      <w:r>
-        <w:t>high_sum = current_sum</w:t>
-      </w:r>
-      <w:r>
-        <w:tab/>
-      </w:r>
-      <w:r>
-        <w:tab/>
-      </w:r>
-      <w:r>
-        <w:t>// O(1)</w:t>
+      <w:proofErr w:type="spellStart"/>
+      <w:r>
+        <w:t>high_sum</w:t>
+      </w:r>
+      <w:proofErr w:type="spellEnd"/>
+      <w:r>
+        <w:t xml:space="preserve"> = </w:t>
+      </w:r>
+      <w:proofErr w:type="spellStart"/>
+      <w:r>
+        <w:t>current_sum</w:t>
+      </w:r>
+      <w:proofErr w:type="spellEnd"/>
+      <w:r>
+        <w:tab/>
+      </w:r>
+      <w:r>
+        <w:tab/>
+      </w:r>
+      <w:r>
+        <w:t xml:space="preserve">// </w:t>
+      </w:r>
+      <w:proofErr w:type="gramStart"/>
+      <w:r>
+        <w:t>O(</w:t>
+      </w:r>
+      <w:proofErr w:type="gramEnd"/>
+      <w:r>
+        <w:t>1)</w:t>
       </w:r>
     </w:p>
     <w:p>
@@ -961,8 +1378,13 @@
       <w:r>
         <w:tab/>
       </w:r>
-      <w:r>
-        <w:t>end = j</w:t>
+      <w:proofErr w:type="gramStart"/>
+      <w:r>
+        <w:t>end</w:t>
+      </w:r>
+      <w:proofErr w:type="gramEnd"/>
+      <w:r>
+        <w:t xml:space="preserve"> = j</w:t>
       </w:r>
       <w:r>
         <w:tab/>
@@ -986,15 +1408,30 @@
         <w:spacing w:after="0"/>
         <w:ind w:left="720" w:firstLine="720"/>
       </w:pPr>
+      <w:proofErr w:type="gramStart"/>
       <w:r>
         <w:rPr>
           <w:b/>
         </w:rPr>
         <w:t>if</w:t>
       </w:r>
-      <w:r>
-        <w:t xml:space="preserve"> high_sum &gt; array_sum</w:t>
-      </w:r>
+      <w:proofErr w:type="gramEnd"/>
+      <w:r>
+        <w:t xml:space="preserve"> </w:t>
+      </w:r>
+      <w:proofErr w:type="spellStart"/>
+      <w:r>
+        <w:t>high_sum</w:t>
+      </w:r>
+      <w:proofErr w:type="spellEnd"/>
+      <w:r>
+        <w:t xml:space="preserve"> &gt; </w:t>
+      </w:r>
+      <w:proofErr w:type="spellStart"/>
+      <w:r>
+        <w:t>array_sum</w:t>
+      </w:r>
+      <w:proofErr w:type="spellEnd"/>
       <w:r>
         <w:tab/>
       </w:r>
@@ -1013,17 +1450,37 @@
       </w:pPr>
       <w:r>
         <w:tab/>
-        <w:t>array_sum = high_sum</w:t>
-      </w:r>
-      <w:r>
-        <w:tab/>
-      </w:r>
-      <w:r>
-        <w:tab/>
-      </w:r>
-      <w:r>
-        <w:tab/>
-        <w:t>// O(1)</w:t>
+      </w:r>
+      <w:proofErr w:type="spellStart"/>
+      <w:r>
+        <w:t>array_sum</w:t>
+      </w:r>
+      <w:proofErr w:type="spellEnd"/>
+      <w:r>
+        <w:t xml:space="preserve"> = </w:t>
+      </w:r>
+      <w:proofErr w:type="spellStart"/>
+      <w:r>
+        <w:t>high_sum</w:t>
+      </w:r>
+      <w:proofErr w:type="spellEnd"/>
+      <w:r>
+        <w:tab/>
+      </w:r>
+      <w:r>
+        <w:tab/>
+      </w:r>
+      <w:r>
+        <w:tab/>
+        <w:t xml:space="preserve">// </w:t>
+      </w:r>
+      <w:proofErr w:type="gramStart"/>
+      <w:r>
+        <w:t>O(</w:t>
+      </w:r>
+      <w:proofErr w:type="gramEnd"/>
+      <w:r>
+        <w:t>1)</w:t>
       </w:r>
     </w:p>
     <w:p>
@@ -1033,17 +1490,32 @@
       </w:pPr>
       <w:r>
         <w:tab/>
-        <w:t>array_start = start</w:t>
-      </w:r>
-      <w:r>
-        <w:tab/>
-      </w:r>
-      <w:r>
-        <w:tab/>
-      </w:r>
-      <w:r>
-        <w:tab/>
-        <w:t>// O(1)</w:t>
+      </w:r>
+      <w:proofErr w:type="spellStart"/>
+      <w:r>
+        <w:t>array_start</w:t>
+      </w:r>
+      <w:proofErr w:type="spellEnd"/>
+      <w:r>
+        <w:t xml:space="preserve"> = start</w:t>
+      </w:r>
+      <w:r>
+        <w:tab/>
+      </w:r>
+      <w:r>
+        <w:tab/>
+      </w:r>
+      <w:r>
+        <w:tab/>
+        <w:t xml:space="preserve">// </w:t>
+      </w:r>
+      <w:proofErr w:type="gramStart"/>
+      <w:r>
+        <w:t>O(</w:t>
+      </w:r>
+      <w:proofErr w:type="gramEnd"/>
+      <w:r>
+        <w:t>1)</w:t>
       </w:r>
     </w:p>
     <w:p>
@@ -1053,23 +1525,39 @@
       </w:pPr>
       <w:r>
         <w:tab/>
-        <w:t>array_end = end</w:t>
-      </w:r>
-      <w:r>
-        <w:tab/>
-      </w:r>
-      <w:r>
-        <w:tab/>
-      </w:r>
-      <w:r>
-        <w:tab/>
-        <w:t>// O(1)</w:t>
+      </w:r>
+      <w:proofErr w:type="spellStart"/>
+      <w:r>
+        <w:t>array_end</w:t>
+      </w:r>
+      <w:proofErr w:type="spellEnd"/>
+      <w:r>
+        <w:t xml:space="preserve"> = end</w:t>
+      </w:r>
+      <w:r>
+        <w:tab/>
+      </w:r>
+      <w:r>
+        <w:tab/>
+      </w:r>
+      <w:r>
+        <w:tab/>
+        <w:t xml:space="preserve">// </w:t>
+      </w:r>
+      <w:proofErr w:type="gramStart"/>
+      <w:r>
+        <w:t>O(</w:t>
+      </w:r>
+      <w:proofErr w:type="gramEnd"/>
+      <w:r>
+        <w:t>1)</w:t>
       </w:r>
     </w:p>
     <w:p>
       <w:pPr>
         <w:ind w:firstLine="720"/>
       </w:pPr>
+      <w:proofErr w:type="gramStart"/>
       <w:r>
         <w:rPr>
           <w:b/>
@@ -1077,14 +1565,38 @@
         <w:t>return</w:t>
       </w:r>
       <w:r>
-        <w:t>(array_sum, array_start, array_end)</w:t>
+        <w:t>(</w:t>
+      </w:r>
+      <w:proofErr w:type="spellStart"/>
+      <w:proofErr w:type="gramEnd"/>
+      <w:r>
+        <w:t>array_sum</w:t>
+      </w:r>
+      <w:proofErr w:type="spellEnd"/>
+      <w:r>
+        <w:t xml:space="preserve">, </w:t>
+      </w:r>
+      <w:proofErr w:type="spellStart"/>
+      <w:r>
+        <w:t>array_start</w:t>
+      </w:r>
+      <w:proofErr w:type="spellEnd"/>
+      <w:r>
+        <w:t xml:space="preserve">, </w:t>
+      </w:r>
+      <w:proofErr w:type="spellStart"/>
+      <w:r>
+        <w:t>array_end</w:t>
+      </w:r>
+      <w:proofErr w:type="spellEnd"/>
+      <w:r>
+        <w:t>)</w:t>
       </w:r>
       <w:r>
         <w:tab/>
         <w:t>// O(1)</w:t>
       </w:r>
     </w:p>
-    <w:p/>
     <w:p>
       <w:r>
         <w:t xml:space="preserve">Algorithm </w:t>
@@ -1117,10 +1629,26 @@
         <w:t>) * O(1)</w:t>
       </w:r>
       <w:r>
-        <w:t xml:space="preserve"> (the first for loop, i, traverses the entire array; the second for loop, j, traverses the </w:t>
-      </w:r>
-      <w:r>
-        <w:t>array from i to the end</w:t>
+        <w:t xml:space="preserve"> (the first for loop, </w:t>
+      </w:r>
+      <w:proofErr w:type="spellStart"/>
+      <w:r>
+        <w:t>i</w:t>
+      </w:r>
+      <w:proofErr w:type="spellEnd"/>
+      <w:r>
+        <w:t xml:space="preserve">, traverses the entire array; the second for loop, j, traverses the </w:t>
+      </w:r>
+      <w:r>
+        <w:t xml:space="preserve">array from </w:t>
+      </w:r>
+      <w:proofErr w:type="spellStart"/>
+      <w:r>
+        <w:t>i</w:t>
+      </w:r>
+      <w:proofErr w:type="spellEnd"/>
+      <w:r>
+        <w:t xml:space="preserve"> to the end</w:t>
       </w:r>
       <w:r>
         <w:t>; and</w:t>
@@ -1135,7 +1663,15 @@
         <w:t xml:space="preserve"> </w:t>
       </w:r>
       <w:r>
-        <w:t>array[i, i+1, …, j-1]</w:t>
+        <w:t>array[</w:t>
+      </w:r>
+      <w:proofErr w:type="spellStart"/>
+      <w:r>
+        <w:t>i</w:t>
+      </w:r>
+      <w:proofErr w:type="spellEnd"/>
+      <w:r>
+        <w:t>, i+1, …, j-1]</w:t>
       </w:r>
       <w:r>
         <w:t>)</w:t>
@@ -1155,29 +1691,25 @@
     </w:p>
     <w:p>
       <w:pPr>
-        <w:spacing w:after="160" w:line="259" w:lineRule="auto"/>
-        <w:rPr>
-          <w:rFonts w:asciiTheme="majorHAnsi" w:eastAsiaTheme="majorEastAsia" w:hAnsiTheme="majorHAnsi" w:cstheme="majorBidi"/>
-          <w:color w:val="1F4D78" w:themeColor="accent1" w:themeShade="7F"/>
-          <w:sz w:val="24"/>
-          <w:szCs w:val="24"/>
-        </w:rPr>
-      </w:pPr>
-      <w:r>
-        <w:br w:type="page"/>
-      </w:r>
-    </w:p>
-    <w:p>
-      <w:pPr>
         <w:pStyle w:val="Heading3"/>
       </w:pPr>
       <w:r>
         <w:lastRenderedPageBreak/>
-        <w:t>Algorithm 3: Divide and Conquer (</w:t>
-      </w:r>
+        <w:t xml:space="preserve">Algorithm 3: Divide and </w:t>
+      </w:r>
+      <w:proofErr w:type="gramStart"/>
+      <w:r>
+        <w:t>Conquer</w:t>
+      </w:r>
+      <w:proofErr w:type="gramEnd"/>
+      <w:r>
+        <w:t xml:space="preserve"> (</w:t>
+      </w:r>
+      <w:proofErr w:type="spellStart"/>
       <w:r>
         <w:t>max_subarray_divide_and_conquer</w:t>
       </w:r>
+      <w:proofErr w:type="spellEnd"/>
       <w:r>
         <w:t>)</w:t>
       </w:r>
@@ -1189,12 +1721,14 @@
       <w:r>
         <w:tab/>
       </w:r>
+      <w:proofErr w:type="gramStart"/>
       <w:r>
         <w:rPr>
           <w:b/>
         </w:rPr>
         <w:t>if</w:t>
       </w:r>
+      <w:proofErr w:type="gramEnd"/>
       <w:r>
         <w:t xml:space="preserve"> start &gt;= end</w:t>
       </w:r>
@@ -1239,12 +1773,14 @@
       <w:r>
         <w:tab/>
       </w:r>
+      <w:proofErr w:type="gramStart"/>
       <w:r>
         <w:rPr>
           <w:b/>
         </w:rPr>
         <w:t>return</w:t>
       </w:r>
+      <w:proofErr w:type="gramEnd"/>
       <w:r>
         <w:t xml:space="preserve"> array[end], start, end</w:t>
       </w:r>
@@ -1278,41 +1814,64 @@
           <w:b/>
         </w:rPr>
       </w:pPr>
+      <w:proofErr w:type="gramStart"/>
       <w:r>
         <w:rPr>
           <w:b/>
         </w:rPr>
         <w:t>else</w:t>
       </w:r>
+      <w:proofErr w:type="gramEnd"/>
     </w:p>
     <w:p>
       <w:pPr>
         <w:spacing w:after="0"/>
         <w:ind w:left="720" w:firstLine="720"/>
       </w:pPr>
-      <w:r>
-        <w:t>array_start, array_end = 0</w:t>
-      </w:r>
-      <w:r>
-        <w:tab/>
-      </w:r>
-      <w:r>
-        <w:tab/>
-      </w:r>
-      <w:r>
-        <w:tab/>
-      </w:r>
-      <w:r>
-        <w:tab/>
-      </w:r>
-      <w:r>
-        <w:tab/>
-      </w:r>
-      <w:r>
-        <w:tab/>
-      </w:r>
-      <w:r>
-        <w:t>// O(1)</w:t>
+      <w:proofErr w:type="spellStart"/>
+      <w:r>
+        <w:t>array_start</w:t>
+      </w:r>
+      <w:proofErr w:type="spellEnd"/>
+      <w:r>
+        <w:t xml:space="preserve">, </w:t>
+      </w:r>
+      <w:proofErr w:type="spellStart"/>
+      <w:r>
+        <w:t>array_end</w:t>
+      </w:r>
+      <w:proofErr w:type="spellEnd"/>
+      <w:r>
+        <w:t xml:space="preserve"> = 0</w:t>
+      </w:r>
+      <w:r>
+        <w:tab/>
+      </w:r>
+      <w:r>
+        <w:tab/>
+      </w:r>
+      <w:r>
+        <w:tab/>
+      </w:r>
+      <w:r>
+        <w:tab/>
+      </w:r>
+      <w:r>
+        <w:tab/>
+      </w:r>
+      <w:r>
+        <w:tab/>
+      </w:r>
+      <w:r>
+        <w:t xml:space="preserve">// </w:t>
+      </w:r>
+      <w:proofErr w:type="gramStart"/>
+      <w:r>
+        <w:t>O(</w:t>
+      </w:r>
+      <w:proofErr w:type="gramEnd"/>
+      <w:r>
+        <w:t>1)</w:t>
       </w:r>
     </w:p>
     <w:p>
@@ -1320,8 +1879,13 @@
         <w:spacing w:after="0"/>
         <w:ind w:left="720" w:firstLine="720"/>
       </w:pPr>
-      <w:r>
-        <w:t>mid = (start + end) / 2</w:t>
+      <w:proofErr w:type="gramStart"/>
+      <w:r>
+        <w:t>mid</w:t>
+      </w:r>
+      <w:proofErr w:type="gramEnd"/>
+      <w:r>
+        <w:t xml:space="preserve"> = (start + end) / 2</w:t>
       </w:r>
       <w:r>
         <w:tab/>
@@ -1353,12 +1917,19 @@
         <w:spacing w:after="0"/>
         <w:ind w:left="720" w:firstLine="720"/>
       </w:pPr>
-      <w:r>
-        <w:t xml:space="preserve">left = </w:t>
-      </w:r>
+      <w:proofErr w:type="gramStart"/>
+      <w:r>
+        <w:t>left</w:t>
+      </w:r>
+      <w:proofErr w:type="gramEnd"/>
+      <w:r>
+        <w:t xml:space="preserve"> = </w:t>
+      </w:r>
+      <w:proofErr w:type="spellStart"/>
       <w:r>
         <w:t>max_subarray_divide_and_conquer</w:t>
       </w:r>
+      <w:proofErr w:type="spellEnd"/>
       <w:r>
         <w:t>(array, start, mid)</w:t>
       </w:r>
@@ -1367,7 +1938,15 @@
       </w:r>
       <w:r>
         <w:tab/>
-        <w:t>// O(lg n)</w:t>
+        <w:t>// O(</w:t>
+      </w:r>
+      <w:proofErr w:type="spellStart"/>
+      <w:r>
+        <w:t>lg</w:t>
+      </w:r>
+      <w:proofErr w:type="spellEnd"/>
+      <w:r>
+        <w:t xml:space="preserve"> n)</w:t>
       </w:r>
     </w:p>
     <w:p>
@@ -1375,12 +1954,19 @@
         <w:spacing w:after="0"/>
         <w:ind w:left="720" w:firstLine="720"/>
       </w:pPr>
-      <w:r>
-        <w:t xml:space="preserve">right = </w:t>
-      </w:r>
+      <w:proofErr w:type="gramStart"/>
+      <w:r>
+        <w:t>right</w:t>
+      </w:r>
+      <w:proofErr w:type="gramEnd"/>
+      <w:r>
+        <w:t xml:space="preserve"> = </w:t>
+      </w:r>
+      <w:proofErr w:type="spellStart"/>
       <w:r>
         <w:t>max_subarray_divide_and_conquer</w:t>
       </w:r>
+      <w:proofErr w:type="spellEnd"/>
       <w:r>
         <w:t>(array, mid + 1, end)</w:t>
       </w:r>
@@ -1389,7 +1975,15 @@
       </w:r>
       <w:r>
         <w:tab/>
-        <w:t>// O(lg n)</w:t>
+        <w:t>// O(</w:t>
+      </w:r>
+      <w:proofErr w:type="spellStart"/>
+      <w:r>
+        <w:t>lg</w:t>
+      </w:r>
+      <w:proofErr w:type="spellEnd"/>
+      <w:r>
+        <w:t xml:space="preserve"> n)</w:t>
       </w:r>
     </w:p>
     <w:p>
@@ -1397,8 +1991,29 @@
         <w:spacing w:after="0"/>
         <w:ind w:left="720" w:firstLine="720"/>
       </w:pPr>
-      <w:r>
-        <w:t>cross = max_suffix(array, start, mid) + max_prefix(array, mid + 1, end)</w:t>
+      <w:proofErr w:type="gramStart"/>
+      <w:r>
+        <w:t>cross</w:t>
+      </w:r>
+      <w:proofErr w:type="gramEnd"/>
+      <w:r>
+        <w:t xml:space="preserve"> = </w:t>
+      </w:r>
+      <w:proofErr w:type="spellStart"/>
+      <w:r>
+        <w:t>max_suffix</w:t>
+      </w:r>
+      <w:proofErr w:type="spellEnd"/>
+      <w:r>
+        <w:t xml:space="preserve">(array, start, mid) + </w:t>
+      </w:r>
+      <w:proofErr w:type="spellStart"/>
+      <w:r>
+        <w:t>max_prefix</w:t>
+      </w:r>
+      <w:proofErr w:type="spellEnd"/>
+      <w:r>
+        <w:t>(array, mid + 1, end)</w:t>
       </w:r>
       <w:r>
         <w:tab/>
@@ -1410,12 +2025,14 @@
         <w:spacing w:after="0"/>
         <w:ind w:left="720" w:firstLine="720"/>
       </w:pPr>
+      <w:proofErr w:type="gramStart"/>
       <w:r>
         <w:rPr>
           <w:b/>
         </w:rPr>
         <w:t>if</w:t>
       </w:r>
+      <w:proofErr w:type="gramEnd"/>
       <w:r>
         <w:t xml:space="preserve"> cross &gt; left and cross &gt; right</w:t>
       </w:r>
@@ -1449,15 +2066,30 @@
       <w:r>
         <w:tab/>
       </w:r>
+      <w:proofErr w:type="gramStart"/>
       <w:r>
         <w:rPr>
           <w:b/>
         </w:rPr>
         <w:t>return</w:t>
       </w:r>
-      <w:r>
-        <w:t xml:space="preserve"> cross, cross_start, cross_end</w:t>
-      </w:r>
+      <w:proofErr w:type="gramEnd"/>
+      <w:r>
+        <w:t xml:space="preserve"> cross, </w:t>
+      </w:r>
+      <w:proofErr w:type="spellStart"/>
+      <w:r>
+        <w:t>cross_start</w:t>
+      </w:r>
+      <w:proofErr w:type="spellEnd"/>
+      <w:r>
+        <w:t xml:space="preserve">, </w:t>
+      </w:r>
+      <w:proofErr w:type="spellStart"/>
+      <w:r>
+        <w:t>cross_end</w:t>
+      </w:r>
+      <w:proofErr w:type="spellEnd"/>
       <w:r>
         <w:tab/>
       </w:r>
@@ -1479,12 +2111,14 @@
         <w:spacing w:after="0"/>
         <w:ind w:left="720" w:firstLine="720"/>
       </w:pPr>
+      <w:proofErr w:type="gramStart"/>
       <w:r>
         <w:rPr>
           <w:b/>
         </w:rPr>
         <w:t>else</w:t>
       </w:r>
+      <w:proofErr w:type="gramEnd"/>
       <w:r>
         <w:t xml:space="preserve"> </w:t>
       </w:r>
@@ -1530,15 +2164,30 @@
       <w:r>
         <w:tab/>
       </w:r>
+      <w:proofErr w:type="gramStart"/>
       <w:r>
         <w:rPr>
           <w:b/>
         </w:rPr>
         <w:t>return</w:t>
       </w:r>
-      <w:r>
-        <w:t xml:space="preserve"> left, left_start, left_end</w:t>
-      </w:r>
+      <w:proofErr w:type="gramEnd"/>
+      <w:r>
+        <w:t xml:space="preserve"> left, </w:t>
+      </w:r>
+      <w:proofErr w:type="spellStart"/>
+      <w:r>
+        <w:t>left_start</w:t>
+      </w:r>
+      <w:proofErr w:type="spellEnd"/>
+      <w:r>
+        <w:t xml:space="preserve">, </w:t>
+      </w:r>
+      <w:proofErr w:type="spellStart"/>
+      <w:r>
+        <w:t>left_end</w:t>
+      </w:r>
+      <w:proofErr w:type="spellEnd"/>
       <w:r>
         <w:tab/>
       </w:r>
@@ -1566,12 +2215,14 @@
           <w:b/>
         </w:rPr>
       </w:pPr>
+      <w:proofErr w:type="gramStart"/>
       <w:r>
         <w:rPr>
           <w:b/>
         </w:rPr>
         <w:t>else</w:t>
       </w:r>
+      <w:proofErr w:type="gramEnd"/>
     </w:p>
     <w:p>
       <w:pPr>
@@ -1580,15 +2231,30 @@
       <w:r>
         <w:tab/>
       </w:r>
+      <w:proofErr w:type="gramStart"/>
       <w:r>
         <w:rPr>
           <w:b/>
         </w:rPr>
         <w:t>return</w:t>
       </w:r>
-      <w:r>
-        <w:t xml:space="preserve"> right, right_start, right_end</w:t>
-      </w:r>
+      <w:proofErr w:type="gramEnd"/>
+      <w:r>
+        <w:t xml:space="preserve"> right, </w:t>
+      </w:r>
+      <w:proofErr w:type="spellStart"/>
+      <w:r>
+        <w:t>right_start</w:t>
+      </w:r>
+      <w:proofErr w:type="spellEnd"/>
+      <w:r>
+        <w:t xml:space="preserve">, </w:t>
+      </w:r>
+      <w:proofErr w:type="spellStart"/>
+      <w:r>
+        <w:t>right_end</w:t>
+      </w:r>
+      <w:proofErr w:type="spellEnd"/>
       <w:r>
         <w:tab/>
       </w:r>
@@ -1611,56 +2277,117 @@
         <w:pStyle w:val="Heading4"/>
       </w:pPr>
       <w:r>
-        <w:t>Algorithm 3a: max_suffix</w:t>
-      </w:r>
-    </w:p>
-    <w:p>
-      <w:r>
-        <w:tab/>
-        <w:t>max_sum, current_sum = 0</w:t>
-      </w:r>
-      <w:r>
-        <w:tab/>
-      </w:r>
-      <w:r>
-        <w:tab/>
-      </w:r>
-      <w:r>
-        <w:tab/>
-        <w:t>// O(1)</w:t>
-      </w:r>
-    </w:p>
-    <w:p>
-      <w:r>
-        <w:tab/>
-        <w:t>array_start = end</w:t>
-      </w:r>
-      <w:r>
-        <w:tab/>
-      </w:r>
-      <w:r>
-        <w:tab/>
-      </w:r>
-      <w:r>
-        <w:tab/>
-      </w:r>
-      <w:r>
-        <w:tab/>
-        <w:t>// O(1)</w:t>
-      </w:r>
-    </w:p>
-    <w:p>
-      <w:r>
-        <w:tab/>
-      </w:r>
+        <w:t xml:space="preserve">Algorithm 3a: </w:t>
+      </w:r>
+      <w:proofErr w:type="spellStart"/>
+      <w:r>
+        <w:t>max_suffix</w:t>
+      </w:r>
+      <w:proofErr w:type="spellEnd"/>
+    </w:p>
+    <w:p>
+      <w:r>
+        <w:tab/>
+      </w:r>
+      <w:proofErr w:type="spellStart"/>
+      <w:r>
+        <w:t>max_sum</w:t>
+      </w:r>
+      <w:proofErr w:type="spellEnd"/>
+      <w:r>
+        <w:t xml:space="preserve">, </w:t>
+      </w:r>
+      <w:proofErr w:type="spellStart"/>
+      <w:r>
+        <w:t>current_sum</w:t>
+      </w:r>
+      <w:proofErr w:type="spellEnd"/>
+      <w:r>
+        <w:t xml:space="preserve"> = 0</w:t>
+      </w:r>
+      <w:r>
+        <w:tab/>
+      </w:r>
+      <w:r>
+        <w:tab/>
+      </w:r>
+      <w:r>
+        <w:tab/>
+        <w:t xml:space="preserve">// </w:t>
+      </w:r>
+      <w:proofErr w:type="gramStart"/>
+      <w:r>
+        <w:t>O(</w:t>
+      </w:r>
+      <w:proofErr w:type="gramEnd"/>
+      <w:r>
+        <w:t>1)</w:t>
+      </w:r>
+    </w:p>
+    <w:p>
+      <w:r>
+        <w:tab/>
+      </w:r>
+      <w:proofErr w:type="spellStart"/>
+      <w:r>
+        <w:t>array_start</w:t>
+      </w:r>
+      <w:proofErr w:type="spellEnd"/>
+      <w:r>
+        <w:t xml:space="preserve"> = end</w:t>
+      </w:r>
+      <w:r>
+        <w:tab/>
+      </w:r>
+      <w:r>
+        <w:tab/>
+      </w:r>
+      <w:r>
+        <w:tab/>
+      </w:r>
+      <w:r>
+        <w:tab/>
+        <w:t xml:space="preserve">// </w:t>
+      </w:r>
+      <w:proofErr w:type="gramStart"/>
+      <w:r>
+        <w:t>O(</w:t>
+      </w:r>
+      <w:proofErr w:type="gramEnd"/>
+      <w:r>
+        <w:t>1)</w:t>
+      </w:r>
+    </w:p>
+    <w:p>
+      <w:r>
+        <w:tab/>
+      </w:r>
+      <w:proofErr w:type="gramStart"/>
       <w:r>
         <w:rPr>
           <w:b/>
         </w:rPr>
         <w:t>for</w:t>
       </w:r>
-      <w:r>
-        <w:t xml:space="preserve"> i = end downto start</w:t>
+      <w:proofErr w:type="gramEnd"/>
+      <w:r>
+        <w:t xml:space="preserve"> </w:t>
+      </w:r>
+      <w:proofErr w:type="spellStart"/>
+      <w:r>
+        <w:t>i</w:t>
+      </w:r>
+      <w:proofErr w:type="spellEnd"/>
+      <w:r>
+        <w:t xml:space="preserve"> = end </w:t>
+      </w:r>
+      <w:proofErr w:type="spellStart"/>
+      <w:r>
+        <w:t>downto</w:t>
+      </w:r>
+      <w:proofErr w:type="spellEnd"/>
+      <w:r>
+        <w:t xml:space="preserve"> start</w:t>
       </w:r>
       <w:r>
         <w:tab/>
@@ -1682,32 +2409,78 @@
       </w:r>
       <w:r>
         <w:tab/>
-        <w:t>current_sum = current_sum + array[i]</w:t>
-      </w:r>
-      <w:r>
-        <w:tab/>
-      </w:r>
-      <w:r>
-        <w:tab/>
-        <w:t>// O(1)</w:t>
-      </w:r>
-    </w:p>
-    <w:p>
-      <w:r>
-        <w:tab/>
-      </w:r>
-      <w:r>
-        <w:tab/>
-      </w:r>
+      </w:r>
+      <w:proofErr w:type="spellStart"/>
+      <w:r>
+        <w:t>current_sum</w:t>
+      </w:r>
+      <w:proofErr w:type="spellEnd"/>
+      <w:r>
+        <w:t xml:space="preserve"> = </w:t>
+      </w:r>
+      <w:proofErr w:type="spellStart"/>
+      <w:r>
+        <w:t>current_sum</w:t>
+      </w:r>
+      <w:proofErr w:type="spellEnd"/>
+      <w:r>
+        <w:t xml:space="preserve"> + array[</w:t>
+      </w:r>
+      <w:proofErr w:type="spellStart"/>
+      <w:r>
+        <w:t>i</w:t>
+      </w:r>
+      <w:proofErr w:type="spellEnd"/>
+      <w:r>
+        <w:t>]</w:t>
+      </w:r>
+      <w:r>
+        <w:tab/>
+      </w:r>
+      <w:r>
+        <w:tab/>
+        <w:t xml:space="preserve">// </w:t>
+      </w:r>
+      <w:proofErr w:type="gramStart"/>
+      <w:r>
+        <w:t>O(</w:t>
+      </w:r>
+      <w:proofErr w:type="gramEnd"/>
+      <w:r>
+        <w:t>1)</w:t>
+      </w:r>
+    </w:p>
+    <w:p>
+      <w:r>
+        <w:tab/>
+      </w:r>
+      <w:r>
+        <w:tab/>
+      </w:r>
+      <w:proofErr w:type="gramStart"/>
       <w:r>
         <w:rPr>
           <w:b/>
         </w:rPr>
         <w:t>if</w:t>
       </w:r>
-      <w:r>
-        <w:t xml:space="preserve"> current_sum &gt; max_sum</w:t>
-      </w:r>
+      <w:proofErr w:type="gramEnd"/>
+      <w:r>
+        <w:t xml:space="preserve"> </w:t>
+      </w:r>
+      <w:proofErr w:type="spellStart"/>
+      <w:r>
+        <w:t>current_sum</w:t>
+      </w:r>
+      <w:proofErr w:type="spellEnd"/>
+      <w:r>
+        <w:t xml:space="preserve"> &gt; </w:t>
+      </w:r>
+      <w:proofErr w:type="spellStart"/>
+      <w:r>
+        <w:t>max_sum</w:t>
+      </w:r>
+      <w:proofErr w:type="spellEnd"/>
       <w:r>
         <w:tab/>
       </w:r>
@@ -1728,54 +2501,109 @@
       </w:r>
       <w:r>
         <w:tab/>
-        <w:t>max_sum = current_sum</w:t>
-      </w:r>
-      <w:r>
-        <w:tab/>
-      </w:r>
-      <w:r>
-        <w:tab/>
-        <w:t>// O(1)</w:t>
-      </w:r>
-    </w:p>
-    <w:p>
-      <w:r>
-        <w:tab/>
-      </w:r>
-      <w:r>
-        <w:tab/>
-      </w:r>
-      <w:r>
-        <w:tab/>
-        <w:t>array_start = i</w:t>
-      </w:r>
-      <w:r>
-        <w:tab/>
-      </w:r>
-      <w:r>
-        <w:tab/>
-      </w:r>
-      <w:r>
-        <w:tab/>
-      </w:r>
-      <w:r>
-        <w:tab/>
-        <w:t>// O(1)</w:t>
-      </w:r>
-    </w:p>
-    <w:p>
-      <w:r>
-        <w:tab/>
-      </w:r>
+      </w:r>
+      <w:proofErr w:type="spellStart"/>
+      <w:r>
+        <w:t>max_sum</w:t>
+      </w:r>
+      <w:proofErr w:type="spellEnd"/>
+      <w:r>
+        <w:t xml:space="preserve"> = </w:t>
+      </w:r>
+      <w:proofErr w:type="spellStart"/>
+      <w:r>
+        <w:t>current_sum</w:t>
+      </w:r>
+      <w:proofErr w:type="spellEnd"/>
+      <w:r>
+        <w:tab/>
+      </w:r>
+      <w:r>
+        <w:tab/>
+        <w:t xml:space="preserve">// </w:t>
+      </w:r>
+      <w:proofErr w:type="gramStart"/>
+      <w:r>
+        <w:t>O(</w:t>
+      </w:r>
+      <w:proofErr w:type="gramEnd"/>
+      <w:r>
+        <w:t>1)</w:t>
+      </w:r>
+    </w:p>
+    <w:p>
+      <w:r>
+        <w:tab/>
+      </w:r>
+      <w:r>
+        <w:tab/>
+      </w:r>
+      <w:r>
+        <w:tab/>
+      </w:r>
+      <w:proofErr w:type="spellStart"/>
+      <w:r>
+        <w:t>array_start</w:t>
+      </w:r>
+      <w:proofErr w:type="spellEnd"/>
+      <w:r>
+        <w:t xml:space="preserve"> = </w:t>
+      </w:r>
+      <w:proofErr w:type="spellStart"/>
+      <w:r>
+        <w:t>i</w:t>
+      </w:r>
+      <w:proofErr w:type="spellEnd"/>
+      <w:r>
+        <w:tab/>
+      </w:r>
+      <w:r>
+        <w:tab/>
+      </w:r>
+      <w:r>
+        <w:tab/>
+      </w:r>
+      <w:r>
+        <w:tab/>
+        <w:t xml:space="preserve">// </w:t>
+      </w:r>
+      <w:proofErr w:type="gramStart"/>
+      <w:r>
+        <w:t>O(</w:t>
+      </w:r>
+      <w:proofErr w:type="gramEnd"/>
+      <w:r>
+        <w:t>1)</w:t>
+      </w:r>
+    </w:p>
+    <w:p>
+      <w:r>
+        <w:tab/>
+      </w:r>
+      <w:proofErr w:type="gramStart"/>
       <w:r>
         <w:rPr>
           <w:b/>
         </w:rPr>
         <w:t>return</w:t>
       </w:r>
-      <w:r>
-        <w:t xml:space="preserve"> max_sum, array_start</w:t>
-      </w:r>
+      <w:proofErr w:type="gramEnd"/>
+      <w:r>
+        <w:t xml:space="preserve"> </w:t>
+      </w:r>
+      <w:proofErr w:type="spellStart"/>
+      <w:r>
+        <w:t>max_sum</w:t>
+      </w:r>
+      <w:proofErr w:type="spellEnd"/>
+      <w:r>
+        <w:t xml:space="preserve">, </w:t>
+      </w:r>
+      <w:proofErr w:type="spellStart"/>
+      <w:r>
+        <w:t>array_start</w:t>
+      </w:r>
+      <w:proofErr w:type="spellEnd"/>
       <w:r>
         <w:tab/>
       </w:r>
@@ -1793,56 +2621,109 @@
         <w:pStyle w:val="Heading4"/>
       </w:pPr>
       <w:r>
-        <w:t>Algorithm 3b: max_prefix</w:t>
-      </w:r>
-    </w:p>
-    <w:p>
-      <w:r>
-        <w:tab/>
-        <w:t>max_sum, current_sum = 0</w:t>
-      </w:r>
-      <w:r>
-        <w:tab/>
-      </w:r>
-      <w:r>
-        <w:tab/>
-      </w:r>
-      <w:r>
-        <w:tab/>
-        <w:t>// O(1)</w:t>
-      </w:r>
-    </w:p>
-    <w:p>
-      <w:r>
-        <w:tab/>
-        <w:t>array_end = start</w:t>
-      </w:r>
-      <w:r>
-        <w:tab/>
-      </w:r>
-      <w:r>
-        <w:tab/>
-      </w:r>
-      <w:r>
-        <w:tab/>
-      </w:r>
-      <w:r>
-        <w:tab/>
-        <w:t>// O(1)</w:t>
-      </w:r>
-    </w:p>
-    <w:p>
-      <w:r>
-        <w:tab/>
-      </w:r>
+        <w:t xml:space="preserve">Algorithm 3b: </w:t>
+      </w:r>
+      <w:proofErr w:type="spellStart"/>
+      <w:r>
+        <w:t>max_prefix</w:t>
+      </w:r>
+      <w:proofErr w:type="spellEnd"/>
+    </w:p>
+    <w:p>
+      <w:r>
+        <w:tab/>
+      </w:r>
+      <w:proofErr w:type="spellStart"/>
+      <w:r>
+        <w:t>max_sum</w:t>
+      </w:r>
+      <w:proofErr w:type="spellEnd"/>
+      <w:r>
+        <w:t xml:space="preserve">, </w:t>
+      </w:r>
+      <w:proofErr w:type="spellStart"/>
+      <w:r>
+        <w:t>current_sum</w:t>
+      </w:r>
+      <w:proofErr w:type="spellEnd"/>
+      <w:r>
+        <w:t xml:space="preserve"> = 0</w:t>
+      </w:r>
+      <w:r>
+        <w:tab/>
+      </w:r>
+      <w:r>
+        <w:tab/>
+      </w:r>
+      <w:r>
+        <w:tab/>
+        <w:t xml:space="preserve">// </w:t>
+      </w:r>
+      <w:proofErr w:type="gramStart"/>
+      <w:r>
+        <w:t>O(</w:t>
+      </w:r>
+      <w:proofErr w:type="gramEnd"/>
+      <w:r>
+        <w:t>1)</w:t>
+      </w:r>
+    </w:p>
+    <w:p>
+      <w:r>
+        <w:tab/>
+      </w:r>
+      <w:proofErr w:type="spellStart"/>
+      <w:r>
+        <w:t>array_end</w:t>
+      </w:r>
+      <w:proofErr w:type="spellEnd"/>
+      <w:r>
+        <w:t xml:space="preserve"> = start</w:t>
+      </w:r>
+      <w:r>
+        <w:tab/>
+      </w:r>
+      <w:r>
+        <w:tab/>
+      </w:r>
+      <w:r>
+        <w:tab/>
+      </w:r>
+      <w:r>
+        <w:tab/>
+        <w:t xml:space="preserve">// </w:t>
+      </w:r>
+      <w:proofErr w:type="gramStart"/>
+      <w:r>
+        <w:t>O(</w:t>
+      </w:r>
+      <w:proofErr w:type="gramEnd"/>
+      <w:r>
+        <w:t>1)</w:t>
+      </w:r>
+    </w:p>
+    <w:p>
+      <w:r>
+        <w:tab/>
+      </w:r>
+      <w:proofErr w:type="gramStart"/>
       <w:r>
         <w:rPr>
           <w:b/>
         </w:rPr>
         <w:t>for</w:t>
       </w:r>
-      <w:r>
-        <w:t xml:space="preserve"> i = start to end</w:t>
+      <w:proofErr w:type="gramEnd"/>
+      <w:r>
+        <w:t xml:space="preserve"> </w:t>
+      </w:r>
+      <w:proofErr w:type="spellStart"/>
+      <w:r>
+        <w:t>i</w:t>
+      </w:r>
+      <w:proofErr w:type="spellEnd"/>
+      <w:r>
+        <w:t xml:space="preserve"> = start to end</w:t>
       </w:r>
       <w:r>
         <w:tab/>
@@ -1864,32 +2745,78 @@
       </w:r>
       <w:r>
         <w:tab/>
-        <w:t>current_sum = current_sum + array[i]</w:t>
-      </w:r>
-      <w:r>
-        <w:tab/>
-      </w:r>
-      <w:r>
-        <w:tab/>
-        <w:t>// O(1)</w:t>
-      </w:r>
-    </w:p>
-    <w:p>
-      <w:r>
-        <w:tab/>
-      </w:r>
-      <w:r>
-        <w:tab/>
-      </w:r>
+      </w:r>
+      <w:proofErr w:type="spellStart"/>
+      <w:r>
+        <w:t>current_sum</w:t>
+      </w:r>
+      <w:proofErr w:type="spellEnd"/>
+      <w:r>
+        <w:t xml:space="preserve"> = </w:t>
+      </w:r>
+      <w:proofErr w:type="spellStart"/>
+      <w:r>
+        <w:t>current_sum</w:t>
+      </w:r>
+      <w:proofErr w:type="spellEnd"/>
+      <w:r>
+        <w:t xml:space="preserve"> + array[</w:t>
+      </w:r>
+      <w:proofErr w:type="spellStart"/>
+      <w:r>
+        <w:t>i</w:t>
+      </w:r>
+      <w:proofErr w:type="spellEnd"/>
+      <w:r>
+        <w:t>]</w:t>
+      </w:r>
+      <w:r>
+        <w:tab/>
+      </w:r>
+      <w:r>
+        <w:tab/>
+        <w:t xml:space="preserve">// </w:t>
+      </w:r>
+      <w:proofErr w:type="gramStart"/>
+      <w:r>
+        <w:t>O(</w:t>
+      </w:r>
+      <w:proofErr w:type="gramEnd"/>
+      <w:r>
+        <w:t>1)</w:t>
+      </w:r>
+    </w:p>
+    <w:p>
+      <w:r>
+        <w:tab/>
+      </w:r>
+      <w:r>
+        <w:tab/>
+      </w:r>
+      <w:proofErr w:type="gramStart"/>
       <w:r>
         <w:rPr>
           <w:b/>
         </w:rPr>
         <w:t>if</w:t>
       </w:r>
-      <w:r>
-        <w:t xml:space="preserve"> current_sum &gt; max_sum</w:t>
-      </w:r>
+      <w:proofErr w:type="gramEnd"/>
+      <w:r>
+        <w:t xml:space="preserve"> </w:t>
+      </w:r>
+      <w:proofErr w:type="spellStart"/>
+      <w:r>
+        <w:t>current_sum</w:t>
+      </w:r>
+      <w:proofErr w:type="spellEnd"/>
+      <w:r>
+        <w:t xml:space="preserve"> &gt; </w:t>
+      </w:r>
+      <w:proofErr w:type="spellStart"/>
+      <w:r>
+        <w:t>max_sum</w:t>
+      </w:r>
+      <w:proofErr w:type="spellEnd"/>
       <w:r>
         <w:tab/>
       </w:r>
@@ -1910,54 +2837,109 @@
       </w:r>
       <w:r>
         <w:tab/>
-        <w:t>max_sum = current_sum</w:t>
-      </w:r>
-      <w:r>
-        <w:tab/>
-      </w:r>
-      <w:r>
-        <w:tab/>
-        <w:t>// O(1)</w:t>
-      </w:r>
-    </w:p>
-    <w:p>
-      <w:r>
-        <w:tab/>
-      </w:r>
-      <w:r>
-        <w:tab/>
-      </w:r>
-      <w:r>
-        <w:tab/>
-        <w:t>array_end = i</w:t>
-      </w:r>
-      <w:r>
-        <w:tab/>
-      </w:r>
-      <w:r>
-        <w:tab/>
-      </w:r>
-      <w:r>
-        <w:tab/>
-      </w:r>
-      <w:r>
-        <w:tab/>
-        <w:t>// O(1)</w:t>
-      </w:r>
-    </w:p>
-    <w:p>
-      <w:r>
-        <w:tab/>
-      </w:r>
+      </w:r>
+      <w:proofErr w:type="spellStart"/>
+      <w:r>
+        <w:t>max_sum</w:t>
+      </w:r>
+      <w:proofErr w:type="spellEnd"/>
+      <w:r>
+        <w:t xml:space="preserve"> = </w:t>
+      </w:r>
+      <w:proofErr w:type="spellStart"/>
+      <w:r>
+        <w:t>current_sum</w:t>
+      </w:r>
+      <w:proofErr w:type="spellEnd"/>
+      <w:r>
+        <w:tab/>
+      </w:r>
+      <w:r>
+        <w:tab/>
+        <w:t xml:space="preserve">// </w:t>
+      </w:r>
+      <w:proofErr w:type="gramStart"/>
+      <w:r>
+        <w:t>O(</w:t>
+      </w:r>
+      <w:proofErr w:type="gramEnd"/>
+      <w:r>
+        <w:t>1)</w:t>
+      </w:r>
+    </w:p>
+    <w:p>
+      <w:r>
+        <w:tab/>
+      </w:r>
+      <w:r>
+        <w:tab/>
+      </w:r>
+      <w:r>
+        <w:tab/>
+      </w:r>
+      <w:proofErr w:type="spellStart"/>
+      <w:r>
+        <w:t>array_end</w:t>
+      </w:r>
+      <w:proofErr w:type="spellEnd"/>
+      <w:r>
+        <w:t xml:space="preserve"> = </w:t>
+      </w:r>
+      <w:proofErr w:type="spellStart"/>
+      <w:r>
+        <w:t>i</w:t>
+      </w:r>
+      <w:proofErr w:type="spellEnd"/>
+      <w:r>
+        <w:tab/>
+      </w:r>
+      <w:r>
+        <w:tab/>
+      </w:r>
+      <w:r>
+        <w:tab/>
+      </w:r>
+      <w:r>
+        <w:tab/>
+        <w:t xml:space="preserve">// </w:t>
+      </w:r>
+      <w:proofErr w:type="gramStart"/>
+      <w:r>
+        <w:t>O(</w:t>
+      </w:r>
+      <w:proofErr w:type="gramEnd"/>
+      <w:r>
+        <w:t>1)</w:t>
+      </w:r>
+    </w:p>
+    <w:p>
+      <w:r>
+        <w:tab/>
+      </w:r>
+      <w:proofErr w:type="gramStart"/>
       <w:r>
         <w:rPr>
           <w:b/>
         </w:rPr>
         <w:t>return</w:t>
       </w:r>
-      <w:r>
-        <w:t xml:space="preserve"> max_sum, array_end</w:t>
-      </w:r>
+      <w:proofErr w:type="gramEnd"/>
+      <w:r>
+        <w:t xml:space="preserve"> </w:t>
+      </w:r>
+      <w:proofErr w:type="spellStart"/>
+      <w:r>
+        <w:t>max_sum</w:t>
+      </w:r>
+      <w:proofErr w:type="spellEnd"/>
+      <w:r>
+        <w:t xml:space="preserve">, </w:t>
+      </w:r>
+      <w:proofErr w:type="spellStart"/>
+      <w:r>
+        <w:t>array_end</w:t>
+      </w:r>
+      <w:proofErr w:type="spellEnd"/>
       <w:r>
         <w:tab/>
       </w:r>
@@ -1979,7 +2961,15 @@
         <w:t>we’re breaking the problem into n/2 problems and then calling the function on each half until we reach the base case of 1 element in the array – because we are therefore checking every element in the array, we’re doing n elements a</w:t>
       </w:r>
       <w:r>
-        <w:t>mount of work; the depth of the recursive calls is log n, so we’ll be doing that n amount of work log n times</w:t>
+        <w:t xml:space="preserve">mount of work; the depth of the recursive calls is log n, so we’ll be doing that </w:t>
+      </w:r>
+      <w:proofErr w:type="spellStart"/>
+      <w:r>
+        <w:t>n</w:t>
+      </w:r>
+      <w:proofErr w:type="spellEnd"/>
+      <w:r>
+        <w:t xml:space="preserve"> amount of work log n times</w:t>
       </w:r>
       <w:r>
         <w:t>); O(n</w:t>
@@ -1993,7 +2983,31 @@
     </w:p>
     <w:p>
       <w:r>
-        <w:t>As we can see, max_prefix and max_suffix both loop through the entire range of values they are given and are therefore O(n).</w:t>
+        <w:t xml:space="preserve">As we can see, </w:t>
+      </w:r>
+      <w:proofErr w:type="spellStart"/>
+      <w:r>
+        <w:t>max_prefix</w:t>
+      </w:r>
+      <w:proofErr w:type="spellEnd"/>
+      <w:r>
+        <w:t xml:space="preserve"> and </w:t>
+      </w:r>
+      <w:proofErr w:type="spellStart"/>
+      <w:r>
+        <w:t>max_suffix</w:t>
+      </w:r>
+      <w:proofErr w:type="spellEnd"/>
+      <w:r>
+        <w:t xml:space="preserve"> both loop through the entire range of values they are given and are therefore </w:t>
+      </w:r>
+      <w:proofErr w:type="gramStart"/>
+      <w:r>
+        <w:t>O(</w:t>
+      </w:r>
+      <w:proofErr w:type="gramEnd"/>
+      <w:r>
+        <w:t>n).</w:t>
       </w:r>
     </w:p>
     <w:p>
@@ -2001,10 +3015,23 @@
         <w:t>The recurrence equation</w:t>
       </w:r>
       <w:r>
-        <w:t xml:space="preserve"> for max_subarray_divide_and_conquer</w:t>
-      </w:r>
-      <w:r>
-        <w:t xml:space="preserve"> is T(n) = 2T(n/2) + 2n + C. </w:t>
+        <w:t xml:space="preserve"> for </w:t>
+      </w:r>
+      <w:proofErr w:type="spellStart"/>
+      <w:r>
+        <w:t>max_subarray_divide_and_conquer</w:t>
+      </w:r>
+      <w:proofErr w:type="spellEnd"/>
+      <w:r>
+        <w:t xml:space="preserve"> is </w:t>
+      </w:r>
+      <w:proofErr w:type="gramStart"/>
+      <w:r>
+        <w:t>T(</w:t>
+      </w:r>
+      <w:proofErr w:type="gramEnd"/>
+      <w:r>
+        <w:t xml:space="preserve">n) = 2T(n/2) + 2n + C. </w:t>
       </w:r>
     </w:p>
     <w:p>
@@ -2015,10 +3042,19 @@
         <w:t>have</w:t>
       </w:r>
       <w:r>
-        <w:t xml:space="preserve"> a = 2, b = 2, f(n) = 2n + C.</w:t>
-      </w:r>
-    </w:p>
-    <w:p>
+        <w:t xml:space="preserve"> a = 2, b = 2, </w:t>
+      </w:r>
+      <w:proofErr w:type="gramStart"/>
+      <w:r>
+        <w:t>f(</w:t>
+      </w:r>
+      <w:proofErr w:type="gramEnd"/>
+      <w:r>
+        <w:t>n) = 2n + C.</w:t>
+      </w:r>
+    </w:p>
+    <w:p>
+      <w:proofErr w:type="gramStart"/>
       <w:r>
         <w:t>n</w:t>
       </w:r>
@@ -2026,7 +3062,14 @@
         <w:rPr>
           <w:vertAlign w:val="superscript"/>
         </w:rPr>
-        <w:t>(log_2(2))</w:t>
+        <w:t>(</w:t>
+      </w:r>
+      <w:proofErr w:type="gramEnd"/>
+      <w:r>
+        <w:rPr>
+          <w:vertAlign w:val="superscript"/>
+        </w:rPr>
+        <w:t>log_2(2))</w:t>
       </w:r>
       <w:r>
         <w:t xml:space="preserve"> = n</w:t>
@@ -2038,7 +3081,15 @@
         <w:t>1</w:t>
       </w:r>
       <w:r>
-        <w:t>, f(n) = Θ(n), therefore T(n) = Θ(n lg n).</w:t>
+        <w:t xml:space="preserve">, f(n) = Θ(n), therefore T(n) = Θ(n </w:t>
+      </w:r>
+      <w:proofErr w:type="spellStart"/>
+      <w:r>
+        <w:t>lg</w:t>
+      </w:r>
+      <w:proofErr w:type="spellEnd"/>
+      <w:r>
+        <w:t xml:space="preserve"> n).</w:t>
       </w:r>
     </w:p>
     <w:p/>
@@ -2049,16 +3100,42 @@
       <w:r>
         <w:t>Algorithm 4: Linear-time (</w:t>
       </w:r>
-      <w:r>
-        <w:t>max_subarray_dynamic)</w:t>
+      <w:proofErr w:type="spellStart"/>
+      <w:r>
+        <w:t>max_subarray_dynamic</w:t>
+      </w:r>
+      <w:proofErr w:type="spellEnd"/>
+      <w:r>
+        <w:t>)</w:t>
       </w:r>
     </w:p>
     <w:p>
       <w:pPr>
         <w:ind w:firstLine="720"/>
       </w:pPr>
-      <w:r>
-        <w:t>running_total, array_sum = array[0]</w:t>
+      <w:proofErr w:type="spellStart"/>
+      <w:r>
+        <w:t>running_total</w:t>
+      </w:r>
+      <w:proofErr w:type="spellEnd"/>
+      <w:r>
+        <w:t xml:space="preserve">, </w:t>
+      </w:r>
+      <w:proofErr w:type="spellStart"/>
+      <w:r>
+        <w:t>array_sum</w:t>
+      </w:r>
+      <w:proofErr w:type="spellEnd"/>
+      <w:r>
+        <w:t xml:space="preserve"> = </w:t>
+      </w:r>
+      <w:proofErr w:type="gramStart"/>
+      <w:r>
+        <w:t>array[</w:t>
+      </w:r>
+      <w:proofErr w:type="gramEnd"/>
+      <w:r>
+        <w:t>0]</w:t>
       </w:r>
       <w:r>
         <w:tab/>
@@ -2072,30 +3149,66 @@
       <w:pPr>
         <w:ind w:firstLine="720"/>
       </w:pPr>
-      <w:r>
-        <w:t>array_start, array_end, start, end = 0</w:t>
-      </w:r>
-      <w:r>
-        <w:tab/>
-      </w:r>
-      <w:r>
-        <w:tab/>
-        <w:t>// O(1)</w:t>
-      </w:r>
-    </w:p>
-    <w:p>
-      <w:r>
-        <w:tab/>
-      </w:r>
+      <w:proofErr w:type="spellStart"/>
+      <w:r>
+        <w:t>array_start</w:t>
+      </w:r>
+      <w:proofErr w:type="spellEnd"/>
+      <w:r>
+        <w:t xml:space="preserve">, </w:t>
+      </w:r>
+      <w:proofErr w:type="spellStart"/>
+      <w:r>
+        <w:t>array_end</w:t>
+      </w:r>
+      <w:proofErr w:type="spellEnd"/>
+      <w:r>
+        <w:t>, start, end = 0</w:t>
+      </w:r>
+      <w:r>
+        <w:tab/>
+      </w:r>
+      <w:r>
+        <w:tab/>
+        <w:t xml:space="preserve">// </w:t>
+      </w:r>
+      <w:proofErr w:type="gramStart"/>
+      <w:r>
+        <w:t>O(</w:t>
+      </w:r>
+      <w:proofErr w:type="gramEnd"/>
+      <w:r>
+        <w:t>1)</w:t>
+      </w:r>
+    </w:p>
+    <w:p>
+      <w:r>
+        <w:tab/>
+      </w:r>
+      <w:proofErr w:type="gramStart"/>
       <w:r>
         <w:rPr>
           <w:b/>
         </w:rPr>
         <w:t>for</w:t>
       </w:r>
-      <w:r>
-        <w:t xml:space="preserve"> i = 1 to array.length</w:t>
-      </w:r>
+      <w:proofErr w:type="gramEnd"/>
+      <w:r>
+        <w:t xml:space="preserve"> </w:t>
+      </w:r>
+      <w:proofErr w:type="spellStart"/>
+      <w:r>
+        <w:t>i</w:t>
+      </w:r>
+      <w:proofErr w:type="spellEnd"/>
+      <w:r>
+        <w:t xml:space="preserve"> = 1 to </w:t>
+      </w:r>
+      <w:proofErr w:type="spellStart"/>
+      <w:r>
+        <w:t>array.length</w:t>
+      </w:r>
+      <w:proofErr w:type="spellEnd"/>
       <w:r>
         <w:tab/>
       </w:r>
@@ -2116,31 +3229,72 @@
       </w:r>
       <w:r>
         <w:tab/>
-        <w:t>running_total = running_total + array[i]</w:t>
-      </w:r>
-      <w:r>
-        <w:tab/>
-      </w:r>
-      <w:r>
-        <w:tab/>
-        <w:t>// O(1)</w:t>
-      </w:r>
-    </w:p>
-    <w:p>
-      <w:r>
-        <w:tab/>
-      </w:r>
-      <w:r>
-        <w:tab/>
-      </w:r>
+      </w:r>
+      <w:proofErr w:type="spellStart"/>
+      <w:r>
+        <w:t>running_total</w:t>
+      </w:r>
+      <w:proofErr w:type="spellEnd"/>
+      <w:r>
+        <w:t xml:space="preserve"> = </w:t>
+      </w:r>
+      <w:proofErr w:type="spellStart"/>
+      <w:r>
+        <w:t>running_total</w:t>
+      </w:r>
+      <w:proofErr w:type="spellEnd"/>
+      <w:r>
+        <w:t xml:space="preserve"> + array[</w:t>
+      </w:r>
+      <w:proofErr w:type="spellStart"/>
+      <w:r>
+        <w:t>i</w:t>
+      </w:r>
+      <w:proofErr w:type="spellEnd"/>
+      <w:r>
+        <w:t>]</w:t>
+      </w:r>
+      <w:r>
+        <w:tab/>
+      </w:r>
+      <w:r>
+        <w:tab/>
+        <w:t xml:space="preserve">// </w:t>
+      </w:r>
+      <w:proofErr w:type="gramStart"/>
+      <w:r>
+        <w:t>O(</w:t>
+      </w:r>
+      <w:proofErr w:type="gramEnd"/>
+      <w:r>
+        <w:t>1)</w:t>
+      </w:r>
+    </w:p>
+    <w:p>
+      <w:r>
+        <w:tab/>
+      </w:r>
+      <w:r>
+        <w:tab/>
+      </w:r>
+      <w:proofErr w:type="gramStart"/>
       <w:r>
         <w:rPr>
           <w:b/>
         </w:rPr>
         <w:t>if</w:t>
       </w:r>
-      <w:r>
-        <w:t xml:space="preserve"> running_total &lt; 0</w:t>
+      <w:proofErr w:type="gramEnd"/>
+      <w:r>
+        <w:t xml:space="preserve"> </w:t>
+      </w:r>
+      <w:proofErr w:type="spellStart"/>
+      <w:r>
+        <w:t>running_total</w:t>
+      </w:r>
+      <w:proofErr w:type="spellEnd"/>
+      <w:r>
+        <w:t xml:space="preserve"> &lt; 0</w:t>
       </w:r>
       <w:r>
         <w:tab/>
@@ -2165,7 +3319,62 @@
       </w:r>
       <w:r>
         <w:tab/>
-        <w:t>running_total = 0</w:t>
+      </w:r>
+      <w:proofErr w:type="spellStart"/>
+      <w:r>
+        <w:t>running_total</w:t>
+      </w:r>
+      <w:proofErr w:type="spellEnd"/>
+      <w:r>
+        <w:t xml:space="preserve"> = 0</w:t>
+      </w:r>
+      <w:r>
+        <w:tab/>
+      </w:r>
+      <w:r>
+        <w:tab/>
+      </w:r>
+      <w:r>
+        <w:tab/>
+        <w:t xml:space="preserve">// </w:t>
+      </w:r>
+      <w:proofErr w:type="gramStart"/>
+      <w:r>
+        <w:t>O(</w:t>
+      </w:r>
+      <w:proofErr w:type="gramEnd"/>
+      <w:r>
+        <w:t>1)</w:t>
+      </w:r>
+    </w:p>
+    <w:p>
+      <w:r>
+        <w:tab/>
+      </w:r>
+      <w:r>
+        <w:tab/>
+      </w:r>
+      <w:r>
+        <w:tab/>
+      </w:r>
+      <w:proofErr w:type="gramStart"/>
+      <w:r>
+        <w:t>start</w:t>
+      </w:r>
+      <w:proofErr w:type="gramEnd"/>
+      <w:r>
+        <w:t xml:space="preserve"> = </w:t>
+      </w:r>
+      <w:proofErr w:type="spellStart"/>
+      <w:r>
+        <w:t>i</w:t>
+      </w:r>
+      <w:proofErr w:type="spellEnd"/>
+      <w:r>
+        <w:t xml:space="preserve"> + 1</w:t>
+      </w:r>
+      <w:r>
+        <w:tab/>
       </w:r>
       <w:r>
         <w:tab/>
@@ -2185,40 +3394,30 @@
       <w:r>
         <w:tab/>
       </w:r>
-      <w:r>
-        <w:tab/>
-        <w:t>start = i + 1</w:t>
-      </w:r>
-      <w:r>
-        <w:tab/>
-      </w:r>
-      <w:r>
-        <w:tab/>
-      </w:r>
-      <w:r>
-        <w:tab/>
-      </w:r>
-      <w:r>
-        <w:tab/>
-        <w:t>// O(1)</w:t>
-      </w:r>
-    </w:p>
-    <w:p>
-      <w:r>
-        <w:tab/>
-      </w:r>
-      <w:r>
-        <w:tab/>
-      </w:r>
+      <w:proofErr w:type="gramStart"/>
       <w:r>
         <w:rPr>
           <w:b/>
         </w:rPr>
         <w:t>if</w:t>
       </w:r>
-      <w:r>
-        <w:t xml:space="preserve"> running_total &gt; array_sum</w:t>
-      </w:r>
+      <w:proofErr w:type="gramEnd"/>
+      <w:r>
+        <w:t xml:space="preserve"> </w:t>
+      </w:r>
+      <w:proofErr w:type="spellStart"/>
+      <w:r>
+        <w:t>running_total</w:t>
+      </w:r>
+      <w:proofErr w:type="spellEnd"/>
+      <w:r>
+        <w:t xml:space="preserve"> &gt; </w:t>
+      </w:r>
+      <w:proofErr w:type="spellStart"/>
+      <w:r>
+        <w:t>array_sum</w:t>
+      </w:r>
+      <w:proofErr w:type="spellEnd"/>
       <w:r>
         <w:tab/>
       </w:r>
@@ -2239,97 +3438,160 @@
       </w:r>
       <w:r>
         <w:tab/>
-        <w:t>array_sum = running_total</w:t>
-      </w:r>
-      <w:r>
-        <w:tab/>
-      </w:r>
-      <w:r>
-        <w:tab/>
-        <w:t>// O(1)</w:t>
-      </w:r>
-    </w:p>
-    <w:p>
-      <w:r>
-        <w:tab/>
-      </w:r>
-      <w:r>
-        <w:tab/>
-      </w:r>
-      <w:r>
-        <w:tab/>
-        <w:t>array_start = start</w:t>
-      </w:r>
-      <w:r>
-        <w:tab/>
-      </w:r>
-      <w:r>
-        <w:tab/>
-      </w:r>
-      <w:r>
-        <w:tab/>
-        <w:t>// O(1)</w:t>
-      </w:r>
-    </w:p>
-    <w:p>
-      <w:r>
-        <w:tab/>
-      </w:r>
-      <w:r>
-        <w:tab/>
-      </w:r>
-      <w:r>
-        <w:tab/>
-        <w:t xml:space="preserve">array_end = </w:t>
-      </w:r>
+      </w:r>
+      <w:proofErr w:type="spellStart"/>
+      <w:r>
+        <w:t>array_sum</w:t>
+      </w:r>
+      <w:proofErr w:type="spellEnd"/>
+      <w:r>
+        <w:t xml:space="preserve"> = </w:t>
+      </w:r>
+      <w:proofErr w:type="spellStart"/>
+      <w:r>
+        <w:t>running_total</w:t>
+      </w:r>
+      <w:proofErr w:type="spellEnd"/>
+      <w:r>
+        <w:tab/>
+      </w:r>
+      <w:r>
+        <w:tab/>
+        <w:t xml:space="preserve">// </w:t>
+      </w:r>
+      <w:proofErr w:type="gramStart"/>
+      <w:r>
+        <w:t>O(</w:t>
+      </w:r>
+      <w:proofErr w:type="gramEnd"/>
+      <w:r>
+        <w:t>1)</w:t>
+      </w:r>
+    </w:p>
+    <w:p>
+      <w:r>
+        <w:tab/>
+      </w:r>
+      <w:r>
+        <w:tab/>
+      </w:r>
+      <w:r>
+        <w:tab/>
+      </w:r>
+      <w:proofErr w:type="spellStart"/>
+      <w:r>
+        <w:t>array_start</w:t>
+      </w:r>
+      <w:proofErr w:type="spellEnd"/>
+      <w:r>
+        <w:t xml:space="preserve"> = start</w:t>
+      </w:r>
+      <w:r>
+        <w:tab/>
+      </w:r>
+      <w:r>
+        <w:tab/>
+      </w:r>
+      <w:r>
+        <w:tab/>
+        <w:t xml:space="preserve">// </w:t>
+      </w:r>
+      <w:proofErr w:type="gramStart"/>
+      <w:r>
+        <w:t>O(</w:t>
+      </w:r>
+      <w:proofErr w:type="gramEnd"/>
+      <w:r>
+        <w:t>1)</w:t>
+      </w:r>
+    </w:p>
+    <w:p>
+      <w:r>
+        <w:tab/>
+      </w:r>
+      <w:r>
+        <w:tab/>
+      </w:r>
+      <w:r>
+        <w:tab/>
+      </w:r>
+      <w:proofErr w:type="spellStart"/>
+      <w:r>
+        <w:t>array_end</w:t>
+      </w:r>
+      <w:proofErr w:type="spellEnd"/>
+      <w:r>
+        <w:t xml:space="preserve"> = </w:t>
+      </w:r>
+      <w:proofErr w:type="spellStart"/>
       <w:r>
         <w:t>i</w:t>
       </w:r>
-      <w:r>
-        <w:tab/>
-      </w:r>
-      <w:r>
-        <w:tab/>
-      </w:r>
-      <w:r>
-        <w:tab/>
-      </w:r>
-      <w:r>
-        <w:tab/>
-        <w:t>// O(1)</w:t>
+      <w:proofErr w:type="spellEnd"/>
+      <w:r>
+        <w:tab/>
+      </w:r>
+      <w:r>
+        <w:tab/>
+      </w:r>
+      <w:r>
+        <w:tab/>
+      </w:r>
+      <w:r>
+        <w:tab/>
+        <w:t xml:space="preserve">// </w:t>
+      </w:r>
+      <w:proofErr w:type="gramStart"/>
+      <w:r>
+        <w:t>O(</w:t>
+      </w:r>
+      <w:proofErr w:type="gramEnd"/>
+      <w:r>
+        <w:t>1)</w:t>
       </w:r>
     </w:p>
     <w:p>
       <w:pPr>
         <w:ind w:firstLine="720"/>
       </w:pPr>
+      <w:proofErr w:type="gramStart"/>
       <w:r>
         <w:rPr>
           <w:b/>
         </w:rPr>
         <w:t>return</w:t>
       </w:r>
+      <w:proofErr w:type="gramEnd"/>
       <w:r>
         <w:t xml:space="preserve"> </w:t>
       </w:r>
+      <w:proofErr w:type="spellStart"/>
       <w:r>
         <w:t>array_sum</w:t>
       </w:r>
+      <w:proofErr w:type="spellEnd"/>
       <w:r>
         <w:t xml:space="preserve">, </w:t>
       </w:r>
+      <w:proofErr w:type="spellStart"/>
       <w:r>
         <w:t>array</w:t>
       </w:r>
       <w:r>
-        <w:t xml:space="preserve">_start, </w:t>
-      </w:r>
+        <w:t>_start</w:t>
+      </w:r>
+      <w:proofErr w:type="spellEnd"/>
+      <w:r>
+        <w:t xml:space="preserve">, </w:t>
+      </w:r>
+      <w:proofErr w:type="spellStart"/>
       <w:r>
         <w:t>array</w:t>
       </w:r>
       <w:r>
         <w:t>_end</w:t>
       </w:r>
+      <w:proofErr w:type="spellEnd"/>
       <w:r>
         <w:tab/>
         <w:t>// O(1)</w:t>
@@ -2380,13 +3642,8 @@
         <w:t>Proof</w:t>
       </w:r>
       <w:r>
-        <w:t xml:space="preserve"> of Correctness:</w:t>
-      </w:r>
-    </w:p>
-    <w:p>
-      <w:pPr>
-        <w:pStyle w:val="Heading3"/>
-      </w:pPr>
+        <w:t xml:space="preserve"> of Correctness for </w:t>
+      </w:r>
       <w:r>
         <w:t>Algorithm 3: Divide and Conquer</w:t>
       </w:r>
@@ -2400,11 +3657,33 @@
           <w:rStyle w:val="Emphasis"/>
         </w:rPr>
       </w:pPr>
+      <w:proofErr w:type="spellStart"/>
       <w:r>
         <w:rPr>
           <w:rStyle w:val="Emphasis"/>
         </w:rPr>
-        <w:t>max_subarray_divide_and_conquer(array, start, end)</w:t>
+        <w:t>max_subarray_divide_and_</w:t>
+      </w:r>
+      <w:proofErr w:type="gramStart"/>
+      <w:r>
+        <w:rPr>
+          <w:rStyle w:val="Emphasis"/>
+        </w:rPr>
+        <w:t>conquer</w:t>
+      </w:r>
+      <w:proofErr w:type="spellEnd"/>
+      <w:r>
+        <w:rPr>
+          <w:rStyle w:val="Emphasis"/>
+        </w:rPr>
+        <w:t>(</w:t>
+      </w:r>
+      <w:proofErr w:type="gramEnd"/>
+      <w:r>
+        <w:rPr>
+          <w:rStyle w:val="Emphasis"/>
+        </w:rPr>
+        <w:t>array, start, end)</w:t>
       </w:r>
     </w:p>
     <w:p>
@@ -2435,11 +3714,33 @@
           <w:rStyle w:val="Emphasis"/>
         </w:rPr>
       </w:pPr>
+      <w:proofErr w:type="spellStart"/>
       <w:r>
         <w:rPr>
           <w:rStyle w:val="Emphasis"/>
         </w:rPr>
-        <w:t>max_suffix(array, start, end)</w:t>
+        <w:t>max_</w:t>
+      </w:r>
+      <w:proofErr w:type="gramStart"/>
+      <w:r>
+        <w:rPr>
+          <w:rStyle w:val="Emphasis"/>
+        </w:rPr>
+        <w:t>suffix</w:t>
+      </w:r>
+      <w:proofErr w:type="spellEnd"/>
+      <w:r>
+        <w:rPr>
+          <w:rStyle w:val="Emphasis"/>
+        </w:rPr>
+        <w:t>(</w:t>
+      </w:r>
+      <w:proofErr w:type="gramEnd"/>
+      <w:r>
+        <w:rPr>
+          <w:rStyle w:val="Emphasis"/>
+        </w:rPr>
+        <w:t>array, start, end)</w:t>
       </w:r>
     </w:p>
     <w:p>
@@ -2461,8 +3762,13 @@
         <w:t>Post-condition:</w:t>
       </w:r>
       <w:r>
-        <w:t xml:space="preserve"> Provides the maximum subarray in array for array[</w:t>
-      </w:r>
+        <w:t xml:space="preserve"> Provides the maximum subarray in array for </w:t>
+      </w:r>
+      <w:proofErr w:type="gramStart"/>
+      <w:r>
+        <w:t>array[</w:t>
+      </w:r>
+      <w:proofErr w:type="gramEnd"/>
       <w:r>
         <w:t xml:space="preserve">start … </w:t>
       </w:r>
@@ -2488,11 +3794,33 @@
           <w:rStyle w:val="Emphasis"/>
         </w:rPr>
       </w:pPr>
+      <w:proofErr w:type="spellStart"/>
       <w:r>
         <w:rPr>
           <w:rStyle w:val="Emphasis"/>
         </w:rPr>
-        <w:t>max_prefix(array, start, end)</w:t>
+        <w:t>max_</w:t>
+      </w:r>
+      <w:proofErr w:type="gramStart"/>
+      <w:r>
+        <w:rPr>
+          <w:rStyle w:val="Emphasis"/>
+        </w:rPr>
+        <w:t>prefix</w:t>
+      </w:r>
+      <w:proofErr w:type="spellEnd"/>
+      <w:r>
+        <w:rPr>
+          <w:rStyle w:val="Emphasis"/>
+        </w:rPr>
+        <w:t>(</w:t>
+      </w:r>
+      <w:proofErr w:type="gramEnd"/>
+      <w:r>
+        <w:rPr>
+          <w:rStyle w:val="Emphasis"/>
+        </w:rPr>
+        <w:t>array, start, end)</w:t>
       </w:r>
     </w:p>
     <w:p>
@@ -2514,7 +3842,15 @@
         <w:t>Post-condition:</w:t>
       </w:r>
       <w:r>
-        <w:t xml:space="preserve"> Provides the maximum subarray in array for array[n</w:t>
+        <w:t xml:space="preserve"> Provides the maximum subarray in array for </w:t>
+      </w:r>
+      <w:proofErr w:type="gramStart"/>
+      <w:r>
+        <w:t>array[</w:t>
+      </w:r>
+      <w:proofErr w:type="gramEnd"/>
+      <w:r>
+        <w:t>n</w:t>
       </w:r>
       <w:r>
         <w:t xml:space="preserve"> … end</w:t>
@@ -2572,9 +3908,11 @@
       <w:r>
         <w:t xml:space="preserve"> Assume that </w:t>
       </w:r>
+      <w:proofErr w:type="spellStart"/>
       <w:r>
         <w:t>max_subarray_divide_and_conquer</w:t>
       </w:r>
+      <w:proofErr w:type="spellEnd"/>
       <w:r>
         <w:t xml:space="preserve"> correctly returns the maximum subarray for n=1, 2, …, k elements</w:t>
       </w:r>
@@ -2592,9 +3930,11 @@
       <w:r>
         <w:t xml:space="preserve"> Show that </w:t>
       </w:r>
+      <w:proofErr w:type="spellStart"/>
       <w:r>
         <w:t>max_subarray_divide_and_conquer</w:t>
       </w:r>
+      <w:proofErr w:type="spellEnd"/>
       <w:r>
         <w:t xml:space="preserve"> correctly returns the maximum subarray for k+1 elements</w:t>
       </w:r>
@@ -2683,7 +4023,23 @@
         <w:t xml:space="preserve"> until start &gt;= end, which will satisfy the base case and provide us with a maximum subarray.</w:t>
       </w:r>
       <w:r>
-        <w:t xml:space="preserve"> We must then compare that subarray provided by the first call to the subarray provided by the second call, and to the subarray formed by the combination of max_prefix and max_suffix, and return the large</w:t>
+        <w:t xml:space="preserve"> We must then compare that subarray provided by the first call to the subarray provided by the second call, and to the subarray formed by the combination of </w:t>
+      </w:r>
+      <w:proofErr w:type="spellStart"/>
+      <w:r>
+        <w:t>max_prefix</w:t>
+      </w:r>
+      <w:proofErr w:type="spellEnd"/>
+      <w:r>
+        <w:t xml:space="preserve"> and </w:t>
+      </w:r>
+      <w:proofErr w:type="spellStart"/>
+      <w:r>
+        <w:t>max_suffix</w:t>
+      </w:r>
+      <w:proofErr w:type="spellEnd"/>
+      <w:r>
+        <w:t>, and return the large</w:t>
       </w:r>
       <w:r>
         <w:t>st</w:t>
@@ -2694,7 +4050,23 @@
     </w:p>
     <w:p>
       <w:r>
-        <w:t>Because max_prefix always returns the maximum subarray that also includes the final element in its array, and max_suffix always returns the maximum subarray that includes the first element in its array, the two subarrays are contiguous and form a single subarray ranging from some index n</w:t>
+        <w:t xml:space="preserve">Because </w:t>
+      </w:r>
+      <w:proofErr w:type="spellStart"/>
+      <w:r>
+        <w:t>max_prefix</w:t>
+      </w:r>
+      <w:proofErr w:type="spellEnd"/>
+      <w:r>
+        <w:t xml:space="preserve"> always returns the maximum subarray that also includes the final element in its array, and </w:t>
+      </w:r>
+      <w:proofErr w:type="spellStart"/>
+      <w:r>
+        <w:t>max_suffix</w:t>
+      </w:r>
+      <w:proofErr w:type="spellEnd"/>
+      <w:r>
+        <w:t xml:space="preserve"> always returns the maximum subarray that includes the first element in its array, the two subarrays are contiguous and form a single subarray ranging from some index n</w:t>
       </w:r>
       <w:r>
         <w:rPr>
@@ -2766,20 +4138,20 @@
         <w:t xml:space="preserve"> (terminates)</w:t>
       </w:r>
       <w:r>
-        <w:t xml:space="preserve"> when the base case is </w:t>
+        <w:t xml:space="preserve"> when the base case is satisfied and</w:t>
+      </w:r>
+      <w:r>
+        <w:t xml:space="preserve"> start &gt;= end. </w:t>
+      </w:r>
+      <w:r>
+        <w:t xml:space="preserve">In the first case, start will always be the 0 index of the new subarray and length will be halved until it reaches 0 (integer values), satisfying the condition that start &gt;= end and the first half will terminate successfully. In </w:t>
+      </w:r>
+      <w:r>
+        <w:t xml:space="preserve">the second case, length/2 will always equal at least 1 as length/2 approaches 0, and end will eventually equal 0 as </w:t>
       </w:r>
       <w:r>
         <w:lastRenderedPageBreak/>
-        <w:t>satisfied and</w:t>
-      </w:r>
-      <w:r>
-        <w:t xml:space="preserve"> start &gt;= end. </w:t>
-      </w:r>
-      <w:r>
-        <w:t xml:space="preserve">In the first case, start will always be the 0 index of the new subarray and length will be halved until it reaches 0 (integer values), satisfying the condition that start &gt;= end and the first half will terminate successfully. In </w:t>
-      </w:r>
-      <w:r>
-        <w:t>the second case, length/2 will always equal at least 1 as length/2 approaches 0, and end will eventually equal 0 as we continue to halve each array into smaller subarrays. Therefore the second half will eventually result in 1 &gt;= end when end is 0, which will successfully terminate that half of the call.</w:t>
+        <w:t>we continue to halve each array into smaller subarrays. Therefore the second half will eventually result in 1 &gt;= end when end is 0, which will successfully terminate that half of the call.</w:t>
       </w:r>
     </w:p>
     <w:p>
@@ -2799,7 +4171,7 @@
         <w:pStyle w:val="Heading2"/>
       </w:pPr>
       <w:r>
-        <w:t>Testing:</w:t>
+        <w:t>Testing</w:t>
       </w:r>
     </w:p>
     <w:p>
@@ -2817,15 +4189,7 @@
         <w:pStyle w:val="Heading2"/>
       </w:pPr>
       <w:r>
-        <w:t>Experimental Analysis:</w:t>
-      </w:r>
-    </w:p>
-    <w:p>
-      <w:pPr>
-        <w:pStyle w:val="Heading4"/>
-      </w:pPr>
-      <w:r>
-        <w:t>1) Average running time for each n</w:t>
+        <w:t>Experimental Analysis</w:t>
       </w:r>
     </w:p>
     <w:p>
@@ -2835,6 +4199,10 @@
     </w:p>
     <w:p>
       <w:r>
+        <w:rPr>
+          <w:noProof/>
+          <w:lang w:eastAsia="ja-JP"/>
+        </w:rPr>
         <w:drawing>
           <wp:inline distT="0" distB="0" distL="0" distR="0">
             <wp:extent cx="5943600" cy="1330999"/>
@@ -2887,10 +4255,13 @@
     </w:p>
     <w:p>
       <w:pPr>
-        <w:pStyle w:val="Heading4"/>
+        <w:pStyle w:val="Heading3"/>
       </w:pPr>
       <w:r>
-        <w:t>2) Plot the running times as a function of input size n</w:t>
+        <w:t>R</w:t>
+      </w:r>
+      <w:r>
+        <w:t>unning times as a function of input size n</w:t>
       </w:r>
     </w:p>
     <w:p>
@@ -2980,21 +4351,19 @@
     </w:p>
     <w:p>
       <w:pPr>
-        <w:pStyle w:val="Heading4"/>
+        <w:pStyle w:val="Heading3"/>
       </w:pPr>
       <w:r>
         <w:lastRenderedPageBreak/>
-        <w:t>3) Find best fit functions</w:t>
-      </w:r>
-    </w:p>
-    <w:p>
-      <w:r>
-        <w:t xml:space="preserve">The formulas were generated using Matlab. </w:t>
-      </w:r>
-      <w:bookmarkStart w:id="0" w:name="_GoBack"/>
-      <w:bookmarkEnd w:id="0"/>
-      <w:r>
-        <w:t>To see screenshots of the analysis done you can look at the Excel tabs results_form1.csv, results_form2.csv, results_form3.csv, and resultsform4.csv. I’ve included the Matlab screenshots which provide the formulas.</w:t>
+        <w:t>Algorithm 3: Divide and Conquer (</w:t>
+      </w:r>
+      <w:proofErr w:type="spellStart"/>
+      <w:r>
+        <w:t>Matlab</w:t>
+      </w:r>
+      <w:proofErr w:type="spellEnd"/>
+      <w:r>
+        <w:t>)</w:t>
       </w:r>
     </w:p>
     <w:p>
@@ -3004,112 +4373,9 @@
           <w:lang w:eastAsia="ja-JP"/>
         </w:rPr>
         <w:drawing>
-          <wp:inline distT="0" distB="0" distL="0" distR="0" wp14:anchorId="6FE8F572" wp14:editId="3EE62ED8">
-            <wp:extent cx="5943600" cy="2931160"/>
-            <wp:effectExtent l="0" t="0" r="0" b="2540"/>
-            <wp:docPr id="2" name="Picture 1"/>
-            <wp:cNvGraphicFramePr>
-              <a:graphicFrameLocks xmlns:a="http://schemas.openxmlformats.org/drawingml/2006/main" noChangeAspect="1"/>
-            </wp:cNvGraphicFramePr>
-            <a:graphic xmlns:a="http://schemas.openxmlformats.org/drawingml/2006/main">
-              <a:graphicData uri="http://schemas.openxmlformats.org/drawingml/2006/picture">
-                <pic:pic xmlns:pic="http://schemas.openxmlformats.org/drawingml/2006/picture">
-                  <pic:nvPicPr>
-                    <pic:cNvPr id="2" name="Picture 1"/>
-                    <pic:cNvPicPr>
-                      <a:picLocks noChangeAspect="1"/>
-                    </pic:cNvPicPr>
-                  </pic:nvPicPr>
-                  <pic:blipFill>
-                    <a:blip r:embed="rId12" cstate="print">
-                      <a:extLst>
-                        <a:ext uri="{28A0092B-C50C-407E-A947-70E740481C1C}">
-                          <a14:useLocalDpi xmlns:a14="http://schemas.microsoft.com/office/drawing/2010/main" val="0"/>
-                        </a:ext>
-                      </a:extLst>
-                    </a:blip>
-                    <a:stretch>
-                      <a:fillRect/>
-                    </a:stretch>
-                  </pic:blipFill>
-                  <pic:spPr>
-                    <a:xfrm>
-                      <a:off x="0" y="0"/>
-                      <a:ext cx="5943600" cy="2931160"/>
-                    </a:xfrm>
-                    <a:prstGeom prst="rect">
-                      <a:avLst/>
-                    </a:prstGeom>
-                  </pic:spPr>
-                </pic:pic>
-              </a:graphicData>
-            </a:graphic>
-          </wp:inline>
-        </w:drawing>
-      </w:r>
-    </w:p>
-    <w:p>
-      <w:r>
-        <w:rPr>
-          <w:noProof/>
-          <w:lang w:eastAsia="ja-JP"/>
-        </w:rPr>
-        <w:drawing>
-          <wp:inline distT="0" distB="0" distL="0" distR="0" wp14:anchorId="5CC368E5" wp14:editId="2C2C1290">
-            <wp:extent cx="5943600" cy="2667635"/>
-            <wp:effectExtent l="0" t="0" r="0" b="0"/>
-            <wp:docPr id="4" name="Picture 1"/>
-            <wp:cNvGraphicFramePr>
-              <a:graphicFrameLocks xmlns:a="http://schemas.openxmlformats.org/drawingml/2006/main" noChangeAspect="1"/>
-            </wp:cNvGraphicFramePr>
-            <a:graphic xmlns:a="http://schemas.openxmlformats.org/drawingml/2006/main">
-              <a:graphicData uri="http://schemas.openxmlformats.org/drawingml/2006/picture">
-                <pic:pic xmlns:pic="http://schemas.openxmlformats.org/drawingml/2006/picture">
-                  <pic:nvPicPr>
-                    <pic:cNvPr id="2" name="Picture 1"/>
-                    <pic:cNvPicPr>
-                      <a:picLocks noChangeAspect="1"/>
-                    </pic:cNvPicPr>
-                  </pic:nvPicPr>
-                  <pic:blipFill>
-                    <a:blip r:embed="rId13" cstate="print">
-                      <a:extLst>
-                        <a:ext uri="{28A0092B-C50C-407E-A947-70E740481C1C}">
-                          <a14:useLocalDpi xmlns:a14="http://schemas.microsoft.com/office/drawing/2010/main" val="0"/>
-                        </a:ext>
-                      </a:extLst>
-                    </a:blip>
-                    <a:stretch>
-                      <a:fillRect/>
-                    </a:stretch>
-                  </pic:blipFill>
-                  <pic:spPr>
-                    <a:xfrm>
-                      <a:off x="0" y="0"/>
-                      <a:ext cx="5943600" cy="2667635"/>
-                    </a:xfrm>
-                    <a:prstGeom prst="rect">
-                      <a:avLst/>
-                    </a:prstGeom>
-                  </pic:spPr>
-                </pic:pic>
-              </a:graphicData>
-            </a:graphic>
-          </wp:inline>
-        </w:drawing>
-      </w:r>
-    </w:p>
-    <w:p>
-      <w:r>
-        <w:rPr>
-          <w:noProof/>
-          <w:lang w:eastAsia="ja-JP"/>
-        </w:rPr>
-        <w:lastRenderedPageBreak/>
-        <w:drawing>
           <wp:inline distT="0" distB="0" distL="0" distR="0" wp14:anchorId="0913B677" wp14:editId="786C1B36">
-            <wp:extent cx="5943600" cy="3238500"/>
-            <wp:effectExtent l="0" t="0" r="0" b="0"/>
+            <wp:extent cx="2311400" cy="1802921"/>
+            <wp:effectExtent l="0" t="0" r="0" b="6985"/>
             <wp:docPr id="5" name="Picture 2"/>
             <wp:cNvGraphicFramePr>
               <a:graphicFrameLocks xmlns:a="http://schemas.openxmlformats.org/drawingml/2006/main" noChangeAspect="1"/>
@@ -3123,26 +4389,33 @@
                       <a:picLocks noChangeAspect="1"/>
                     </pic:cNvPicPr>
                   </pic:nvPicPr>
-                  <pic:blipFill>
-                    <a:blip r:embed="rId14" cstate="print">
+                  <pic:blipFill rotWithShape="1">
+                    <a:blip r:embed="rId12" cstate="print">
                       <a:extLst>
                         <a:ext uri="{28A0092B-C50C-407E-A947-70E740481C1C}">
                           <a14:useLocalDpi xmlns:a14="http://schemas.microsoft.com/office/drawing/2010/main" val="0"/>
                         </a:ext>
                       </a:extLst>
                     </a:blip>
-                    <a:stretch>
-                      <a:fillRect/>
-                    </a:stretch>
+                    <a:srcRect l="1355" t="36022" r="79542" b="36618"/>
+                    <a:stretch/>
                   </pic:blipFill>
-                  <pic:spPr>
+                  <pic:spPr bwMode="auto">
                     <a:xfrm>
                       <a:off x="0" y="0"/>
-                      <a:ext cx="5943600" cy="3238500"/>
+                      <a:ext cx="2314152" cy="1805068"/>
                     </a:xfrm>
                     <a:prstGeom prst="rect">
                       <a:avLst/>
                     </a:prstGeom>
+                    <a:ln>
+                      <a:noFill/>
+                    </a:ln>
+                    <a:extLst>
+                      <a:ext uri="{53640926-AAD7-44D8-BBD7-CCE9431645EC}">
+                        <a14:shadowObscured xmlns:a14="http://schemas.microsoft.com/office/drawing/2010/main"/>
+                      </a:ext>
+                    </a:extLst>
                   </pic:spPr>
                 </pic:pic>
               </a:graphicData>
@@ -3150,18 +4423,16 @@
           </wp:inline>
         </w:drawing>
       </w:r>
-    </w:p>
-    <w:p>
       <w:r>
         <w:rPr>
           <w:noProof/>
           <w:lang w:eastAsia="ja-JP"/>
         </w:rPr>
         <w:drawing>
-          <wp:inline distT="0" distB="0" distL="0" distR="0" wp14:anchorId="57F7CE44" wp14:editId="13DCAF18">
-            <wp:extent cx="5943600" cy="3088005"/>
-            <wp:effectExtent l="0" t="0" r="0" b="0"/>
-            <wp:docPr id="6" name="Picture 1"/>
+          <wp:inline distT="0" distB="0" distL="0" distR="0" wp14:anchorId="508599E4" wp14:editId="306DA296">
+            <wp:extent cx="3586967" cy="1388122"/>
+            <wp:effectExtent l="0" t="0" r="0" b="2540"/>
+            <wp:docPr id="3" name="Picture 2"/>
             <wp:cNvGraphicFramePr>
               <a:graphicFrameLocks xmlns:a="http://schemas.openxmlformats.org/drawingml/2006/main" noChangeAspect="1"/>
             </wp:cNvGraphicFramePr>
@@ -3169,30 +4440,38 @@
               <a:graphicData uri="http://schemas.openxmlformats.org/drawingml/2006/picture">
                 <pic:pic xmlns:pic="http://schemas.openxmlformats.org/drawingml/2006/picture">
                   <pic:nvPicPr>
-                    <pic:cNvPr id="2" name="Picture 1"/>
+                    <pic:cNvPr id="3" name="Picture 2"/>
                     <pic:cNvPicPr>
                       <a:picLocks noChangeAspect="1"/>
                     </pic:cNvPicPr>
                   </pic:nvPicPr>
                   <pic:blipFill rotWithShape="1">
-                    <a:blip r:embed="rId15" cstate="print">
+                    <a:blip r:embed="rId12" cstate="print">
                       <a:extLst>
                         <a:ext uri="{28A0092B-C50C-407E-A947-70E740481C1C}">
                           <a14:useLocalDpi xmlns:a14="http://schemas.microsoft.com/office/drawing/2010/main" val="0"/>
                         </a:ext>
                       </a:extLst>
                     </a:blip>
-                    <a:srcRect t="11409"/>
+                    <a:srcRect l="33852" t="33404" r="5927" b="23806"/>
                     <a:stretch/>
                   </pic:blipFill>
-                  <pic:spPr>
+                  <pic:spPr bwMode="auto">
                     <a:xfrm>
                       <a:off x="0" y="0"/>
-                      <a:ext cx="5943600" cy="3088005"/>
+                      <a:ext cx="3641124" cy="1409080"/>
                     </a:xfrm>
                     <a:prstGeom prst="rect">
                       <a:avLst/>
                     </a:prstGeom>
+                    <a:ln>
+                      <a:noFill/>
+                    </a:ln>
+                    <a:extLst>
+                      <a:ext uri="{53640926-AAD7-44D8-BBD7-CCE9431645EC}">
+                        <a14:shadowObscured xmlns:a14="http://schemas.microsoft.com/office/drawing/2010/main"/>
+                      </a:ext>
+                    </a:extLst>
                   </pic:spPr>
                 </pic:pic>
               </a:graphicData>
@@ -3202,62 +4481,111 @@
       </w:r>
     </w:p>
     <w:p>
+      <w:r>
+        <w:t>One discrepancy</w:t>
+      </w:r>
+      <w:r>
+        <w:t xml:space="preserve"> is on equation 3. On paper the formula should be </w:t>
+      </w:r>
+      <w:proofErr w:type="gramStart"/>
+      <w:r>
+        <w:t>O(</w:t>
+      </w:r>
+      <w:proofErr w:type="gramEnd"/>
+      <w:r>
+        <w:t xml:space="preserve">n*log(n)) but the results are coming out very linear O(n). Apparently this is a result of the values for </w:t>
+      </w:r>
+      <w:proofErr w:type="gramStart"/>
+      <w:r>
+        <w:t>log(</w:t>
+      </w:r>
+      <w:proofErr w:type="gramEnd"/>
+      <w:r>
+        <w:t xml:space="preserve">n) being dominated by the n portion. As a result, we don't get a very drastic change from </w:t>
+      </w:r>
+      <w:r>
+        <w:t>a simple</w:t>
+      </w:r>
+      <w:r>
+        <w:t xml:space="preserve"> linear </w:t>
+      </w:r>
+      <w:r>
+        <w:t>equation</w:t>
+      </w:r>
+      <w:r>
+        <w:t>.</w:t>
+      </w:r>
+      <w:r>
+        <w:t xml:space="preserve"> </w:t>
+      </w:r>
+      <w:r>
+        <w:t xml:space="preserve">Notice that the R-square value for the linear Excel </w:t>
+      </w:r>
+      <w:proofErr w:type="spellStart"/>
+      <w:r>
+        <w:t>trendline</w:t>
+      </w:r>
+      <w:proofErr w:type="spellEnd"/>
+      <w:r>
+        <w:t xml:space="preserve"> is higher than the R-square for the n log n model from </w:t>
+      </w:r>
+      <w:proofErr w:type="spellStart"/>
+      <w:r>
+        <w:t>Matlab</w:t>
+      </w:r>
+      <w:proofErr w:type="spellEnd"/>
+      <w:r>
+        <w:t>.</w:t>
+      </w:r>
+      <w:bookmarkStart w:id="0" w:name="_GoBack"/>
+      <w:bookmarkEnd w:id="0"/>
+    </w:p>
+    <w:p>
       <w:pPr>
-        <w:pStyle w:val="Heading4"/>
+        <w:pStyle w:val="Heading3"/>
       </w:pPr>
       <w:r>
-        <w:t>4) Discuss any discrepancies between experimental and theoretical running times</w:t>
-      </w:r>
-    </w:p>
-    <w:p>
-      <w:r>
-        <w:t xml:space="preserve">The only discrepancy is on equation 3. On paper the formula should be O(n*log(n)) but the results are coming out very linear O(n). Apparently this is a result of the values for log(n) being dominated by the n portion. As a result, we don't get a very drastic change from </w:t>
-      </w:r>
-      <w:r>
-        <w:t>a simple</w:t>
-      </w:r>
-      <w:r>
-        <w:t xml:space="preserve"> linear </w:t>
-      </w:r>
-      <w:r>
-        <w:t>equation</w:t>
-      </w:r>
-      <w:r>
-        <w:t>.</w:t>
-      </w:r>
-      <w:r>
-        <w:t xml:space="preserve"> </w:t>
+        <w:t>L</w:t>
+      </w:r>
+      <w:r>
+        <w:t>argest input solvable in 10 minutes</w:t>
       </w:r>
     </w:p>
     <w:p>
       <w:pPr>
-        <w:spacing w:after="160" w:line="259" w:lineRule="auto"/>
-        <w:rPr>
-          <w:rFonts w:asciiTheme="majorHAnsi" w:eastAsiaTheme="majorEastAsia" w:hAnsiTheme="majorHAnsi" w:cstheme="majorBidi"/>
-          <w:i/>
-          <w:iCs/>
-          <w:color w:val="2E74B5" w:themeColor="accent1" w:themeShade="BF"/>
-        </w:rPr>
+        <w:tabs>
+          <w:tab w:val="left" w:pos="2700"/>
+        </w:tabs>
       </w:pPr>
       <w:r>
-        <w:br w:type="page"/>
-      </w:r>
-    </w:p>
-    <w:p>
-      <w:pPr>
-        <w:pStyle w:val="Heading4"/>
-      </w:pPr>
-      <w:r>
-        <w:lastRenderedPageBreak/>
-        <w:t>5) Determine largest input solvable in 10 minutes</w:t>
-      </w:r>
-    </w:p>
-    <w:p>
-      <w:r>
-        <w:t>Below are the values of N that would take 10 minutes for each formula. I used Goal Seek on each of the results_fromX.csv tabs to produce these results. I rounded up to the nearest n</w:t>
-      </w:r>
-      <w:r>
-        <w:t>.</w:t>
+        <w:t xml:space="preserve">When we solve for x using the formula from the Excel </w:t>
+      </w:r>
+      <w:proofErr w:type="spellStart"/>
+      <w:r>
+        <w:t>trendline</w:t>
+      </w:r>
+      <w:proofErr w:type="spellEnd"/>
+      <w:r>
+        <w:t xml:space="preserve"> equation, floor(x) for each algorithm when y = 600 is as follows.</w:t>
+      </w:r>
+      <w:r>
+        <w:t xml:space="preserve"> For Divide &amp; Conquer, the </w:t>
+      </w:r>
+      <w:proofErr w:type="spellStart"/>
+      <w:r>
+        <w:t>Matlab</w:t>
+      </w:r>
+      <w:proofErr w:type="spellEnd"/>
+      <w:r>
+        <w:t xml:space="preserve"> equation was used because Excel </w:t>
+      </w:r>
+      <w:proofErr w:type="spellStart"/>
+      <w:r>
+        <w:t>trendlines</w:t>
+      </w:r>
+      <w:proofErr w:type="spellEnd"/>
+      <w:r>
+        <w:t xml:space="preserve"> do not support n log n equations.</w:t>
       </w:r>
     </w:p>
     <w:p>
@@ -3276,7 +4604,7 @@
       </w:r>
       <w:r>
         <w:tab/>
-        <w:t>~6,214</w:t>
+        <w:t>5,836</w:t>
       </w:r>
     </w:p>
     <w:p>
@@ -3295,7 +4623,7 @@
       </w:r>
       <w:r>
         <w:tab/>
-        <w:t>~89,663</w:t>
+        <w:t>86,596</w:t>
       </w:r>
     </w:p>
     <w:p>
@@ -3314,7 +4642,9 @@
       </w:r>
       <w:r>
         <w:tab/>
-        <w:t>~73,739,742</w:t>
+      </w:r>
+      <w:r>
+        <w:t>73,743,800</w:t>
       </w:r>
     </w:p>
     <w:p>
@@ -3333,128 +4663,7 @@
       </w:r>
       <w:r>
         <w:tab/>
-        <w:t>~3,217,156,308</w:t>
-      </w:r>
-    </w:p>
-    <w:p>
-      <w:pPr>
-        <w:tabs>
-          <w:tab w:val="left" w:pos="2700"/>
-        </w:tabs>
-      </w:pPr>
-      <w:r>
-        <w:t>When we solve for x using the formula from the Excel trendline equation, floor(x) for each algorithm when y = 600 is as follows.</w:t>
-      </w:r>
-      <w:r>
-        <w:t xml:space="preserve"> For Divide &amp; Conquer, the Matlab equation was used because Excel trendlines do not support n log n equations.</w:t>
-      </w:r>
-    </w:p>
-    <w:p>
-      <w:pPr>
-        <w:pStyle w:val="ListParagraph"/>
-        <w:numPr>
-          <w:ilvl w:val="0"/>
-          <w:numId w:val="1"/>
-        </w:numPr>
-        <w:tabs>
-          <w:tab w:val="left" w:pos="2700"/>
-        </w:tabs>
-      </w:pPr>
-      <w:r>
-        <w:t>Enumeration:</w:t>
-      </w:r>
-      <w:r>
-        <w:tab/>
-      </w:r>
-      <w:r>
-        <w:t>5,836</w:t>
-      </w:r>
-    </w:p>
-    <w:p>
-      <w:pPr>
-        <w:pStyle w:val="ListParagraph"/>
-        <w:numPr>
-          <w:ilvl w:val="0"/>
-          <w:numId w:val="1"/>
-        </w:numPr>
-        <w:tabs>
-          <w:tab w:val="left" w:pos="2700"/>
-        </w:tabs>
-      </w:pPr>
-      <w:r>
-        <w:t>Better Enumeration:</w:t>
-      </w:r>
-      <w:r>
-        <w:tab/>
-      </w:r>
-      <w:r>
-        <w:t>86,596</w:t>
-      </w:r>
-    </w:p>
-    <w:p>
-      <w:pPr>
-        <w:pStyle w:val="ListParagraph"/>
-        <w:numPr>
-          <w:ilvl w:val="0"/>
-          <w:numId w:val="1"/>
-        </w:numPr>
-        <w:tabs>
-          <w:tab w:val="left" w:pos="2700"/>
-        </w:tabs>
-      </w:pPr>
-      <w:r>
-        <w:t>Divide &amp; Conquer:</w:t>
-      </w:r>
-      <w:r>
-        <w:tab/>
-      </w:r>
-      <w:r>
-        <w:t>73,743,800</w:t>
-      </w:r>
-    </w:p>
-    <w:p>
-      <w:pPr>
-        <w:pStyle w:val="ListParagraph"/>
-        <w:numPr>
-          <w:ilvl w:val="0"/>
-          <w:numId w:val="1"/>
-        </w:numPr>
-        <w:tabs>
-          <w:tab w:val="left" w:pos="2700"/>
-        </w:tabs>
-      </w:pPr>
-      <w:r>
-        <w:t>Linear:</w:t>
-      </w:r>
-      <w:r>
-        <w:tab/>
-      </w:r>
-      <w:r>
         <w:t>3,000,001,500</w:t>
-      </w:r>
-    </w:p>
-    <w:p>
-      <w:pPr>
-        <w:tabs>
-          <w:tab w:val="left" w:pos="2700"/>
-        </w:tabs>
-      </w:pPr>
-    </w:p>
-    <w:p>
-      <w:pPr>
-        <w:pStyle w:val="Heading4"/>
-      </w:pPr>
-      <w:r>
-        <w:t>6</w:t>
-      </w:r>
-      <w:r>
-        <w:t xml:space="preserve"> &amp; 7</w:t>
-      </w:r>
-      <w:r>
-        <w:t>) Log log plot of running times</w:t>
-      </w:r>
-      <w:r>
-        <w:t xml:space="preserve"> for all four formulas</w:t>
       </w:r>
     </w:p>
     <w:p>
@@ -3465,13 +4674,13 @@
         </w:rPr>
         <w:drawing>
           <wp:inline distT="0" distB="0" distL="0" distR="0" wp14:anchorId="4007436E" wp14:editId="491F632D">
-            <wp:extent cx="5934075" cy="4457700"/>
-            <wp:effectExtent l="0" t="0" r="9525" b="0"/>
+            <wp:extent cx="5934075" cy="3709358"/>
+            <wp:effectExtent l="0" t="0" r="9525" b="5715"/>
             <wp:docPr id="1" name="Chart 1"/>
             <wp:cNvGraphicFramePr/>
             <a:graphic xmlns:a="http://schemas.openxmlformats.org/drawingml/2006/main">
               <a:graphicData uri="http://schemas.openxmlformats.org/drawingml/2006/chart">
-                <c:chart xmlns:c="http://schemas.openxmlformats.org/drawingml/2006/chart" xmlns:r="http://schemas.openxmlformats.org/officeDocument/2006/relationships" r:id="rId16"/>
+                <c:chart xmlns:c="http://schemas.openxmlformats.org/drawingml/2006/chart" xmlns:r="http://schemas.openxmlformats.org/officeDocument/2006/relationships" r:id="rId13"/>
               </a:graphicData>
             </a:graphic>
           </wp:inline>
@@ -3479,9 +4688,11 @@
       </w:r>
     </w:p>
     <w:sectPr>
+      <w:headerReference w:type="first" r:id="rId14"/>
       <w:pgSz w:w="12240" w:h="15840"/>
-      <w:pgMar w:top="1440" w:right="1440" w:bottom="1440" w:left="1440" w:header="720" w:footer="720" w:gutter="0"/>
+      <w:pgMar w:top="1440" w:right="1080" w:bottom="1080" w:left="1080" w:header="720" w:footer="720" w:gutter="0"/>
       <w:cols w:space="720"/>
+      <w:titlePg/>
       <w:docGrid w:linePitch="360"/>
     </w:sectPr>
   </w:body>
@@ -3536,6 +4747,45 @@
     </w:p>
   </w:footnote>
 </w:footnotes>
+</file>
+
+<file path=word/header1.xml><?xml version="1.0" encoding="utf-8"?>
+<w:hdr xmlns:wpc="http://schemas.microsoft.com/office/word/2010/wordprocessingCanvas" xmlns:mc="http://schemas.openxmlformats.org/markup-compatibility/2006" xmlns:o="urn:schemas-microsoft-com:office:office" xmlns:r="http://schemas.openxmlformats.org/officeDocument/2006/relationships" xmlns:m="http://schemas.openxmlformats.org/officeDocument/2006/math" xmlns:v="urn:schemas-microsoft-com:vml" xmlns:wp14="http://schemas.microsoft.com/office/word/2010/wordprocessingDrawing" xmlns:wp="http://schemas.openxmlformats.org/drawingml/2006/wordprocessingDrawing" xmlns:w10="urn:schemas-microsoft-com:office:word" xmlns:w="http://schemas.openxmlformats.org/wordprocessingml/2006/main" xmlns:w14="http://schemas.microsoft.com/office/word/2010/wordml" xmlns:w15="http://schemas.microsoft.com/office/word/2012/wordml" xmlns:wpg="http://schemas.microsoft.com/office/word/2010/wordprocessingGroup" xmlns:wpi="http://schemas.microsoft.com/office/word/2010/wordprocessingInk" xmlns:wne="http://schemas.microsoft.com/office/word/2006/wordml" xmlns:wps="http://schemas.microsoft.com/office/word/2010/wordprocessingShape" mc:Ignorable="w14 w15 wp14">
+  <w:p>
+    <w:pPr>
+      <w:pStyle w:val="Header"/>
+    </w:pPr>
+    <w:r>
+      <w:rPr>
+        <w:b/>
+      </w:rPr>
+      <w:t xml:space="preserve">CS 325 Section 401, </w:t>
+    </w:r>
+    <w:r>
+      <w:rPr>
+        <w:b/>
+      </w:rPr>
+      <w:t>Project Group 1</w:t>
+    </w:r>
+    <w:r>
+      <w:rPr>
+        <w:b/>
+      </w:rPr>
+      <w:br/>
+    </w:r>
+    <w:r>
+      <w:t xml:space="preserve">David Rigert, Isaiah </w:t>
+    </w:r>
+    <w:proofErr w:type="spellStart"/>
+    <w:r>
+      <w:t>Perrotte</w:t>
+    </w:r>
+    <w:proofErr w:type="spellEnd"/>
+    <w:r>
+      <w:t>-Fentress, Adam McDaniel</w:t>
+    </w:r>
+  </w:p>
+</w:hdr>
 </file>
 
 <file path=word/numbering.xml><?xml version="1.0" encoding="utf-8"?>
@@ -4555,11 +5805,11 @@
           <c:showPercent val="0"/>
           <c:showBubbleSize val="0"/>
         </c:dLbls>
-        <c:axId val="8913120"/>
-        <c:axId val="352159080"/>
+        <c:axId val="394699912"/>
+        <c:axId val="392087520"/>
       </c:scatterChart>
       <c:valAx>
-        <c:axId val="8913120"/>
+        <c:axId val="394699912"/>
         <c:scaling>
           <c:orientation val="minMax"/>
         </c:scaling>
@@ -4671,12 +5921,12 @@
             <a:endParaRPr lang="en-US"/>
           </a:p>
         </c:txPr>
-        <c:crossAx val="352159080"/>
+        <c:crossAx val="392087520"/>
         <c:crosses val="autoZero"/>
         <c:crossBetween val="midCat"/>
       </c:valAx>
       <c:valAx>
-        <c:axId val="352159080"/>
+        <c:axId val="392087520"/>
         <c:scaling>
           <c:orientation val="minMax"/>
           <c:min val="0"/>
@@ -4789,7 +6039,7 @@
             <a:endParaRPr lang="en-US"/>
           </a:p>
         </c:txPr>
-        <c:crossAx val="8913120"/>
+        <c:crossAx val="394699912"/>
         <c:crosses val="autoZero"/>
         <c:crossBetween val="midCat"/>
       </c:valAx>
@@ -5069,11 +6319,11 @@
           <c:showPercent val="0"/>
           <c:showBubbleSize val="0"/>
         </c:dLbls>
-        <c:axId val="352160256"/>
-        <c:axId val="352157512"/>
+        <c:axId val="392036840"/>
+        <c:axId val="392036448"/>
       </c:scatterChart>
       <c:valAx>
-        <c:axId val="352160256"/>
+        <c:axId val="392036840"/>
         <c:scaling>
           <c:orientation val="minMax"/>
         </c:scaling>
@@ -5185,12 +6435,12 @@
             <a:endParaRPr lang="en-US"/>
           </a:p>
         </c:txPr>
-        <c:crossAx val="352157512"/>
+        <c:crossAx val="392036448"/>
         <c:crosses val="autoZero"/>
         <c:crossBetween val="midCat"/>
       </c:valAx>
       <c:valAx>
-        <c:axId val="352157512"/>
+        <c:axId val="392036448"/>
         <c:scaling>
           <c:orientation val="minMax"/>
           <c:min val="0"/>
@@ -5303,7 +6553,7 @@
             <a:endParaRPr lang="en-US"/>
           </a:p>
         </c:txPr>
-        <c:crossAx val="352160256"/>
+        <c:crossAx val="392036840"/>
         <c:crosses val="autoZero"/>
         <c:crossBetween val="midCat"/>
       </c:valAx>
@@ -5389,7 +6639,7 @@
             </a:r>
             <a:r>
               <a:rPr lang="en-US" baseline="0"/>
-              <a:t> 3: Divide and Conquer</a:t>
+              <a:t> 3: Divide and Conquer (Linear Approximation)</a:t>
             </a:r>
             <a:endParaRPr lang="en-US"/>
           </a:p>
@@ -5625,11 +6875,11 @@
           <c:showPercent val="0"/>
           <c:showBubbleSize val="0"/>
         </c:dLbls>
-        <c:axId val="343760680"/>
-        <c:axId val="343758720"/>
+        <c:axId val="388253224"/>
+        <c:axId val="388253616"/>
       </c:scatterChart>
       <c:valAx>
-        <c:axId val="343760680"/>
+        <c:axId val="388253224"/>
         <c:scaling>
           <c:orientation val="minMax"/>
         </c:scaling>
@@ -5741,12 +6991,12 @@
             <a:endParaRPr lang="en-US"/>
           </a:p>
         </c:txPr>
-        <c:crossAx val="343758720"/>
+        <c:crossAx val="388253616"/>
         <c:crosses val="autoZero"/>
         <c:crossBetween val="midCat"/>
       </c:valAx>
       <c:valAx>
-        <c:axId val="343758720"/>
+        <c:axId val="388253616"/>
         <c:scaling>
           <c:orientation val="minMax"/>
         </c:scaling>
@@ -5858,7 +7108,7 @@
             <a:endParaRPr lang="en-US"/>
           </a:p>
         </c:txPr>
-        <c:crossAx val="343760680"/>
+        <c:crossAx val="388253224"/>
         <c:crosses val="autoZero"/>
         <c:crossBetween val="midCat"/>
       </c:valAx>
@@ -6148,11 +7398,11 @@
           <c:showPercent val="0"/>
           <c:showBubbleSize val="0"/>
         </c:dLbls>
-        <c:axId val="198039808"/>
-        <c:axId val="198039024"/>
+        <c:axId val="388254400"/>
+        <c:axId val="388254792"/>
       </c:scatterChart>
       <c:valAx>
-        <c:axId val="198039808"/>
+        <c:axId val="388254400"/>
         <c:scaling>
           <c:orientation val="minMax"/>
         </c:scaling>
@@ -6264,12 +7514,12 @@
             <a:endParaRPr lang="en-US"/>
           </a:p>
         </c:txPr>
-        <c:crossAx val="198039024"/>
+        <c:crossAx val="388254792"/>
         <c:crosses val="autoZero"/>
         <c:crossBetween val="midCat"/>
       </c:valAx>
       <c:valAx>
-        <c:axId val="198039024"/>
+        <c:axId val="388254792"/>
         <c:scaling>
           <c:orientation val="minMax"/>
         </c:scaling>
@@ -6386,7 +7636,7 @@
             <a:endParaRPr lang="en-US"/>
           </a:p>
         </c:txPr>
-        <c:crossAx val="198039808"/>
+        <c:crossAx val="388254400"/>
         <c:crosses val="autoZero"/>
         <c:crossBetween val="midCat"/>
       </c:valAx>
@@ -7254,11 +8504,11 @@
           <c:showPercent val="0"/>
           <c:showBubbleSize val="0"/>
         </c:dLbls>
-        <c:axId val="350622936"/>
-        <c:axId val="350622544"/>
+        <c:axId val="388759608"/>
+        <c:axId val="388760000"/>
       </c:scatterChart>
       <c:valAx>
-        <c:axId val="350622936"/>
+        <c:axId val="388759608"/>
         <c:scaling>
           <c:orientation val="minMax"/>
         </c:scaling>
@@ -7378,12 +8628,12 @@
             <a:endParaRPr lang="en-US"/>
           </a:p>
         </c:txPr>
-        <c:crossAx val="350622544"/>
+        <c:crossAx val="388760000"/>
         <c:crossesAt val="-5"/>
         <c:crossBetween val="midCat"/>
       </c:valAx>
       <c:valAx>
-        <c:axId val="350622544"/>
+        <c:axId val="388760000"/>
         <c:scaling>
           <c:orientation val="minMax"/>
           <c:max val="2"/>
@@ -7501,7 +8751,7 @@
             <a:endParaRPr lang="en-US"/>
           </a:p>
         </c:txPr>
-        <c:crossAx val="350622936"/>
+        <c:crossAx val="388759608"/>
         <c:crosses val="autoZero"/>
         <c:crossBetween val="midCat"/>
       </c:valAx>

</xml_diff>